<commit_message>
re-render; Mac pandoc is the best!!!
</commit_message>
<xml_diff>
--- a/data-visualization-with-Stata-the-basics/data-visualization-with-Stata-the-basics.docx
+++ b/data-visualization-with-Stata-the-basics/data-visualization-with-Stata-the-basics.docx
@@ -74,12 +74,11 @@
         <w:t xml:space="preserve">2022</w:t>
       </w:r>
     </w:p>
+    <w:bookmarkStart w:id="23" w:name="introduction"/>
     <w:p>
       <w:pPr>
         <w:pStyle w:val="Heading1"/>
       </w:pPr>
-      <w:bookmarkStart w:id="21" w:name="introduction"/>
-      <w:bookmarkEnd w:id="21"/>
       <w:r>
         <w:t xml:space="preserve">Introduction</w:t>
       </w:r>
@@ -129,7 +128,7 @@
       <w:r>
         <w:t xml:space="preserve"> </w:t>
       </w:r>
-      <w:hyperlink r:id="rId22">
+      <w:hyperlink r:id="rId20">
         <w:r>
           <w:rPr>
             <w:rStyle w:val="Hyperlink"/>
@@ -148,9 +147,9 @@
       <w:r>
         <w:drawing>
           <wp:inline>
-            <wp:extent cx="5943600" cy="3548049"/>
+            <wp:extent cx="5943600" cy="3546348"/>
             <wp:effectExtent b="0" l="0" r="0" t="0"/>
-            <wp:docPr descr="" id="1" name="Picture"/>
+            <wp:docPr descr="Palmer Penguins Illustration from @allison_horst" title="" id="1" name="Picture"/>
             <a:graphic>
               <a:graphicData uri="http://schemas.openxmlformats.org/drawingml/2006/picture">
                 <pic:pic>
@@ -161,7 +160,7 @@
                     </pic:cNvPicPr>
                   </pic:nvPicPr>
                   <pic:blipFill>
-                    <a:blip r:embed="rId23"/>
+                    <a:blip r:embed="rId21"/>
                     <a:stretch>
                       <a:fillRect/>
                     </a:stretch>
@@ -169,7 +168,7 @@
                   <pic:spPr bwMode="auto">
                     <a:xfrm>
                       <a:off x="0" y="0"/>
-                      <a:ext cx="5943600" cy="3548049"/>
+                      <a:ext cx="5943600" cy="3546348"/>
                     </a:xfrm>
                     <a:prstGeom prst="rect">
                       <a:avLst/>
@@ -188,17 +187,14 @@
         </w:drawing>
       </w:r>
       <w:r>
-        <w:t xml:space="preserve">{width=20%}</w:t>
-      </w:r>
-      <w:r>
         <w:t xml:space="preserve"> </w:t>
       </w:r>
       <w:r>
         <w:drawing>
           <wp:inline>
-            <wp:extent cx="5943600" cy="5171758"/>
+            <wp:extent cx="5943600" cy="5172583"/>
             <wp:effectExtent b="0" l="0" r="0" t="0"/>
-            <wp:docPr descr="" id="1" name="Picture"/>
+            <wp:docPr descr="Culmen Depth from @allison_horst" title="" id="1" name="Picture"/>
             <a:graphic>
               <a:graphicData uri="http://schemas.openxmlformats.org/drawingml/2006/picture">
                 <pic:pic>
@@ -209,7 +205,7 @@
                     </pic:cNvPicPr>
                   </pic:nvPicPr>
                   <pic:blipFill>
-                    <a:blip r:embed="rId24"/>
+                    <a:blip r:embed="rId22"/>
                     <a:stretch>
                       <a:fillRect/>
                     </a:stretch>
@@ -217,7 +213,7 @@
                   <pic:spPr bwMode="auto">
                     <a:xfrm>
                       <a:off x="0" y="0"/>
-                      <a:ext cx="5943600" cy="5171758"/>
+                      <a:ext cx="5943600" cy="5172583"/>
                     </a:xfrm>
                     <a:prstGeom prst="rect">
                       <a:avLst/>
@@ -235,9 +231,6 @@
           </wp:inline>
         </w:drawing>
       </w:r>
-      <w:r>
-        <w:t xml:space="preserve">{width=20%}</w:t>
-      </w:r>
     </w:p>
     <w:p>
       <w:pPr>
@@ -245,123 +238,439 @@
       </w:pPr>
       <w:r>
         <w:rPr>
+          <w:rStyle w:val="NormalTok"/>
+        </w:rPr>
+        <w:t xml:space="preserve">. </w:t>
+      </w:r>
+      <w:r>
+        <w:rPr>
+          <w:rStyle w:val="KeywordTok"/>
+        </w:rPr>
+        <w:t xml:space="preserve">clear</w:t>
+      </w:r>
+      <w:r>
+        <w:rPr>
+          <w:rStyle w:val="NormalTok"/>
+        </w:rPr>
+        <w:t xml:space="preserve"> </w:t>
+      </w:r>
+      <w:r>
+        <w:rPr>
+          <w:rStyle w:val="OtherTok"/>
+        </w:rPr>
+        <w:t xml:space="preserve">all</w:t>
+      </w:r>
+      <w:r>
+        <w:br/>
+      </w:r>
+      <w:r>
+        <w:br/>
+      </w:r>
+      <w:r>
+        <w:rPr>
+          <w:rStyle w:val="NormalTok"/>
+        </w:rPr>
+        <w:t xml:space="preserve">. </w:t>
+      </w:r>
+      <w:r>
+        <w:br/>
+      </w:r>
+      <w:r>
+        <w:rPr>
+          <w:rStyle w:val="NormalTok"/>
+        </w:rPr>
+        <w:t xml:space="preserve">. </w:t>
+      </w:r>
+      <w:r>
+        <w:rPr>
+          <w:rStyle w:val="KeywordTok"/>
+        </w:rPr>
+        <w:t xml:space="preserve">use</w:t>
+      </w:r>
+      <w:r>
+        <w:rPr>
+          <w:rStyle w:val="NormalTok"/>
+        </w:rPr>
+        <w:t xml:space="preserve"> </w:t>
+      </w:r>
+      <w:r>
+        <w:rPr>
+          <w:rStyle w:val="StringTok"/>
+        </w:rPr>
+        <w:t xml:space="preserve">"https://github.com/agrogan1/Stata/raw/master/data-visualization-with-Stata-the-basics/pengu</w:t>
+      </w:r>
+      <w:r>
+        <w:br/>
+      </w:r>
+      <w:r>
+        <w:rPr>
+          <w:rStyle w:val="StringTok"/>
+        </w:rPr>
+        <w:t xml:space="preserve">&gt; ins.dta"</w:t>
+      </w:r>
+      <w:r>
+        <w:rPr>
+          <w:rStyle w:val="NormalTok"/>
+        </w:rPr>
+        <w:t xml:space="preserve">, </w:t>
+      </w:r>
+      <w:r>
+        <w:rPr>
+          <w:rStyle w:val="KeywordTok"/>
+        </w:rPr>
+        <w:t xml:space="preserve">clear</w:t>
+      </w:r>
+    </w:p>
+    <w:p>
+      <w:pPr>
+        <w:pStyle w:val="FirstParagraph"/>
+      </w:pPr>
+      <w:r>
+        <w:t xml:space="preserve">I am not a particular fan of Stata’s default graph schemes, so I am going to make use of the graph scheme entitled</w:t>
+      </w:r>
+      <w:r>
+        <w:t xml:space="preserve"> </w:t>
+      </w:r>
+      <w:r>
+        <w:rPr>
           <w:rStyle w:val="VerbatimChar"/>
         </w:rPr>
-        <w:t xml:space="preserve">. clear all</w:t>
-      </w:r>
-      <w:r>
-        <w:br w:type="textWrapping"/>
+        <w:t xml:space="preserve">s1color</w:t>
+      </w:r>
+      <w:r>
+        <w:t xml:space="preserve">.</w:t>
+      </w:r>
+    </w:p>
+    <w:p>
+      <w:pPr>
+        <w:pStyle w:val="SourceCode"/>
+      </w:pPr>
+      <w:r>
+        <w:rPr>
+          <w:rStyle w:val="NormalTok"/>
+        </w:rPr>
+        <w:t xml:space="preserve">. </w:t>
+      </w:r>
+      <w:r>
+        <w:rPr>
+          <w:rStyle w:val="KeywordTok"/>
+        </w:rPr>
+        <w:t xml:space="preserve">set</w:t>
+      </w:r>
+      <w:r>
+        <w:rPr>
+          <w:rStyle w:val="NormalTok"/>
+        </w:rPr>
+        <w:t xml:space="preserve"> </w:t>
+      </w:r>
+      <w:r>
+        <w:rPr>
+          <w:rStyle w:val="DecValTok"/>
+        </w:rPr>
+        <w:t xml:space="preserve">scheme</w:t>
+      </w:r>
+      <w:r>
+        <w:rPr>
+          <w:rStyle w:val="NormalTok"/>
+        </w:rPr>
+        <w:t xml:space="preserve"> s1color </w:t>
+      </w:r>
+      <w:r>
+        <w:rPr>
+          <w:rStyle w:val="CommentTok"/>
+        </w:rPr>
+        <w:t xml:space="preserve">// use s1color scheme</w:t>
+      </w:r>
+    </w:p>
+    <w:bookmarkEnd w:id="23"/>
+    <w:bookmarkStart w:id="25" w:name="histogram-histogram-x"/>
+    <w:p>
+      <w:pPr>
+        <w:pStyle w:val="Heading1"/>
+      </w:pPr>
+      <w:r>
+        <w:t xml:space="preserve">Histogram:</w:t>
+      </w:r>
+      <w:r>
+        <w:t xml:space="preserve"> </w:t>
       </w:r>
       <w:r>
         <w:rPr>
           <w:rStyle w:val="VerbatimChar"/>
         </w:rPr>
-        <w:t xml:space="preserve"/>
-      </w:r>
-      <w:r>
-        <w:br w:type="textWrapping"/>
-      </w:r>
-      <w:r>
-        <w:rPr>
-          <w:rStyle w:val="VerbatimChar"/>
+        <w:t xml:space="preserve">histogram x</w:t>
+      </w:r>
+    </w:p>
+    <w:p>
+      <w:pPr>
+        <w:pStyle w:val="SourceCode"/>
+      </w:pPr>
+      <w:r>
+        <w:rPr>
+          <w:rStyle w:val="NormalTok"/>
         </w:rPr>
         <w:t xml:space="preserve">. </w:t>
       </w:r>
       <w:r>
-        <w:br w:type="textWrapping"/>
-      </w:r>
-      <w:r>
-        <w:rPr>
-          <w:rStyle w:val="VerbatimChar"/>
-        </w:rPr>
-        <w:t xml:space="preserve">. use "https://github.com/agrogan1/Stata/raw/master/data-visualization-with-Stata-the-basics/penguins.dta", clear</w:t>
-      </w:r>
-    </w:p>
-    <w:p>
-      <w:pPr>
-        <w:pStyle w:val="FirstParagraph"/>
-      </w:pPr>
-      <w:r>
-        <w:t xml:space="preserve">I am not a particular fan of Stata's default graph schemes, so I am going to make use of the graph scheme entitled</w:t>
-      </w:r>
-      <w:r>
-        <w:t xml:space="preserve"> </w:t>
-      </w:r>
-      <w:r>
-        <w:rPr>
-          <w:rStyle w:val="VerbatimChar"/>
-        </w:rPr>
-        <w:t xml:space="preserve">s1color</w:t>
-      </w:r>
-      <w:r>
-        <w:t xml:space="preserve">.</w:t>
-      </w:r>
-    </w:p>
-    <w:p>
-      <w:pPr>
-        <w:pStyle w:val="SourceCode"/>
-      </w:pPr>
-      <w:r>
-        <w:rPr>
-          <w:rStyle w:val="VerbatimChar"/>
-        </w:rPr>
-        <w:t xml:space="preserve">. set scheme s1color // use s1color scheme</w:t>
-      </w:r>
-    </w:p>
-    <w:p>
-      <w:pPr>
-        <w:pStyle w:val="Heading1"/>
-      </w:pPr>
-      <w:bookmarkStart w:id="25" w:name="histogram-histogram-x"/>
-      <w:bookmarkEnd w:id="25"/>
-      <w:r>
-        <w:t xml:space="preserve">Histogram:</w:t>
-      </w:r>
-      <w:r>
-        <w:t xml:space="preserve"> </w:t>
-      </w:r>
-      <w:r>
-        <w:rPr>
-          <w:rStyle w:val="VerbatimChar"/>
-        </w:rPr>
-        <w:t xml:space="preserve">histogram x</w:t>
-      </w:r>
-    </w:p>
-    <w:p>
-      <w:pPr>
-        <w:pStyle w:val="SourceCode"/>
-      </w:pPr>
-      <w:r>
-        <w:rPr>
-          <w:rStyle w:val="VerbatimChar"/>
-        </w:rPr>
-        <w:t xml:space="preserve">. histogram body_mass_g, title("Body Mass of Penguins")</w:t>
-      </w:r>
-      <w:r>
-        <w:br w:type="textWrapping"/>
-      </w:r>
-      <w:r>
-        <w:rPr>
-          <w:rStyle w:val="VerbatimChar"/>
-        </w:rPr>
-        <w:t xml:space="preserve">(bin=18, start=2700, width=200)</w:t>
-      </w:r>
-    </w:p>
-    <w:p>
-      <w:pPr>
-        <w:pStyle w:val="FirstParagraph"/>
+        <w:rPr>
+          <w:rStyle w:val="KeywordTok"/>
+        </w:rPr>
+        <w:t xml:space="preserve">histogram</w:t>
+      </w:r>
+      <w:r>
+        <w:rPr>
+          <w:rStyle w:val="NormalTok"/>
+        </w:rPr>
+        <w:t xml:space="preserve"> body_mass_g, </w:t>
+      </w:r>
+      <w:r>
+        <w:rPr>
+          <w:rStyle w:val="BaseNTok"/>
+        </w:rPr>
+        <w:t xml:space="preserve">title</w:t>
+      </w:r>
+      <w:r>
+        <w:rPr>
+          <w:rStyle w:val="NormalTok"/>
+        </w:rPr>
+        <w:t xml:space="preserve">(</w:t>
+      </w:r>
+      <w:r>
+        <w:rPr>
+          <w:rStyle w:val="StringTok"/>
+        </w:rPr>
+        <w:t xml:space="preserve">"Body Mass of Penguins"</w:t>
+      </w:r>
+      <w:r>
+        <w:rPr>
+          <w:rStyle w:val="NormalTok"/>
+        </w:rPr>
+        <w:t xml:space="preserve">)</w:t>
+      </w:r>
+      <w:r>
+        <w:br/>
+      </w:r>
+      <w:r>
+        <w:rPr>
+          <w:rStyle w:val="NormalTok"/>
+        </w:rPr>
+        <w:t xml:space="preserve">(</w:t>
+      </w:r>
+      <w:r>
+        <w:rPr>
+          <w:rStyle w:val="BaseNTok"/>
+        </w:rPr>
+        <w:t xml:space="preserve">bin</w:t>
+      </w:r>
+      <w:r>
+        <w:rPr>
+          <w:rStyle w:val="NormalTok"/>
+        </w:rPr>
+        <w:t xml:space="preserve">=18, </w:t>
+      </w:r>
+      <w:r>
+        <w:rPr>
+          <w:rStyle w:val="BaseNTok"/>
+        </w:rPr>
+        <w:t xml:space="preserve">start</w:t>
+      </w:r>
+      <w:r>
+        <w:rPr>
+          <w:rStyle w:val="NormalTok"/>
+        </w:rPr>
+        <w:t xml:space="preserve">=2700, </w:t>
+      </w:r>
+      <w:r>
+        <w:rPr>
+          <w:rStyle w:val="KeywordTok"/>
+        </w:rPr>
+        <w:t xml:space="preserve">width</w:t>
+      </w:r>
+      <w:r>
+        <w:rPr>
+          <w:rStyle w:val="NormalTok"/>
+        </w:rPr>
+        <w:t xml:space="preserve">=200)</w:t>
+      </w:r>
+    </w:p>
+    <w:p>
+      <w:pPr>
+        <w:pStyle w:val="CaptionedFigure"/>
       </w:pPr>
       <w:r>
         <w:drawing>
           <wp:inline>
             <wp:extent cx="5943600" cy="4320997"/>
             <wp:effectExtent b="0" l="0" r="0" t="0"/>
-            <wp:docPr descr="" id="1" name="Picture"/>
+            <wp:docPr descr="histogram" title="" id="1" name="Picture"/>
             <a:graphic>
               <a:graphicData uri="http://schemas.openxmlformats.org/drawingml/2006/picture">
                 <pic:pic>
                   <pic:nvPicPr>
                     <pic:cNvPr descr="myhistogram.png" id="0" name="Picture"/>
+                    <pic:cNvPicPr>
+                      <a:picLocks noChangeArrowheads="1" noChangeAspect="1"/>
+                    </pic:cNvPicPr>
+                  </pic:nvPicPr>
+                  <pic:blipFill>
+                    <a:blip r:embed="rId24"/>
+                    <a:stretch>
+                      <a:fillRect/>
+                    </a:stretch>
+                  </pic:blipFill>
+                  <pic:spPr bwMode="auto">
+                    <a:xfrm>
+                      <a:off x="0" y="0"/>
+                      <a:ext cx="5943600" cy="4320997"/>
+                    </a:xfrm>
+                    <a:prstGeom prst="rect">
+                      <a:avLst/>
+                    </a:prstGeom>
+                    <a:noFill/>
+                    <a:ln w="9525">
+                      <a:noFill/>
+                      <a:headEnd/>
+                      <a:tailEnd/>
+                    </a:ln>
+                  </pic:spPr>
+                </pic:pic>
+              </a:graphicData>
+            </a:graphic>
+          </wp:inline>
+        </w:drawing>
+      </w:r>
+    </w:p>
+    <w:p>
+      <w:pPr>
+        <w:pStyle w:val="ImageCaption"/>
+      </w:pPr>
+      <w:r>
+        <w:t xml:space="preserve">histogram</w:t>
+      </w:r>
+    </w:p>
+    <w:bookmarkEnd w:id="25"/>
+    <w:bookmarkStart w:id="30" w:name="bar-graph-graph-bar"/>
+    <w:p>
+      <w:pPr>
+        <w:pStyle w:val="Heading1"/>
+      </w:pPr>
+      <w:r>
+        <w:t xml:space="preserve">Bar Graph:</w:t>
+      </w:r>
+      <w:r>
+        <w:t xml:space="preserve"> </w:t>
+      </w:r>
+      <w:r>
+        <w:rPr>
+          <w:rStyle w:val="VerbatimChar"/>
+        </w:rPr>
+        <w:t xml:space="preserve">graph bar</w:t>
+      </w:r>
+    </w:p>
+    <w:bookmarkStart w:id="27" w:name="X82325764eb5c72c705aef70655f097c5dfc243e"/>
+    <w:p>
+      <w:pPr>
+        <w:pStyle w:val="Heading2"/>
+      </w:pPr>
+      <w:r>
+        <w:t xml:space="preserve">Counting Up Numbers In Each Group:</w:t>
+      </w:r>
+      <w:r>
+        <w:t xml:space="preserve"> </w:t>
+      </w:r>
+      <w:r>
+        <w:rPr>
+          <w:rStyle w:val="VerbatimChar"/>
+        </w:rPr>
+        <w:t xml:space="preserve">graph bar, over(x)</w:t>
+      </w:r>
+    </w:p>
+    <w:p>
+      <w:pPr>
+        <w:pStyle w:val="SourceCode"/>
+      </w:pPr>
+      <w:r>
+        <w:rPr>
+          <w:rStyle w:val="NormalTok"/>
+        </w:rPr>
+        <w:t xml:space="preserve">. </w:t>
+      </w:r>
+      <w:r>
+        <w:rPr>
+          <w:rStyle w:val="KeywordTok"/>
+        </w:rPr>
+        <w:t xml:space="preserve">graph</w:t>
+      </w:r>
+      <w:r>
+        <w:rPr>
+          <w:rStyle w:val="NormalTok"/>
+        </w:rPr>
+        <w:t xml:space="preserve"> </w:t>
+      </w:r>
+      <w:r>
+        <w:rPr>
+          <w:rStyle w:val="BaseNTok"/>
+        </w:rPr>
+        <w:t xml:space="preserve">bar</w:t>
+      </w:r>
+      <w:r>
+        <w:rPr>
+          <w:rStyle w:val="NormalTok"/>
+        </w:rPr>
+        <w:t xml:space="preserve">, </w:t>
+      </w:r>
+      <w:r>
+        <w:rPr>
+          <w:rStyle w:val="BaseNTok"/>
+        </w:rPr>
+        <w:t xml:space="preserve">over</w:t>
+      </w:r>
+      <w:r>
+        <w:rPr>
+          <w:rStyle w:val="NormalTok"/>
+        </w:rPr>
+        <w:t xml:space="preserve">(species) </w:t>
+      </w:r>
+      <w:r>
+        <w:rPr>
+          <w:rStyle w:val="BaseNTok"/>
+        </w:rPr>
+        <w:t xml:space="preserve">title</w:t>
+      </w:r>
+      <w:r>
+        <w:rPr>
+          <w:rStyle w:val="NormalTok"/>
+        </w:rPr>
+        <w:t xml:space="preserve">(</w:t>
+      </w:r>
+      <w:r>
+        <w:rPr>
+          <w:rStyle w:val="StringTok"/>
+        </w:rPr>
+        <w:t xml:space="preserve">"Penguin Species"</w:t>
+      </w:r>
+      <w:r>
+        <w:rPr>
+          <w:rStyle w:val="NormalTok"/>
+        </w:rPr>
+        <w:t xml:space="preserve">)</w:t>
+      </w:r>
+    </w:p>
+    <w:p>
+      <w:pPr>
+        <w:pStyle w:val="CaptionedFigure"/>
+      </w:pPr>
+      <w:r>
+        <w:drawing>
+          <wp:inline>
+            <wp:extent cx="5943600" cy="4320997"/>
+            <wp:effectExtent b="0" l="0" r="0" t="0"/>
+            <wp:docPr descr="bar graph" title="" id="1" name="Picture"/>
+            <a:graphic>
+              <a:graphicData uri="http://schemas.openxmlformats.org/drawingml/2006/picture">
+                <pic:pic>
+                  <pic:nvPicPr>
+                    <pic:cNvPr descr="mybar1.png" id="0" name="Picture"/>
                     <pic:cNvPicPr>
                       <a:picLocks noChangeArrowheads="1" noChangeAspect="1"/>
                     </pic:cNvPicPr>
@@ -393,18 +702,23 @@
           </wp:inline>
         </w:drawing>
       </w:r>
-      <w:r>
-        <w:t xml:space="preserve">{width=25%}</w:t>
-      </w:r>
-    </w:p>
-    <w:p>
-      <w:pPr>
-        <w:pStyle w:val="Heading1"/>
-      </w:pPr>
-      <w:bookmarkStart w:id="27" w:name="bar-graph-graph-bar"/>
-      <w:bookmarkEnd w:id="27"/>
-      <w:r>
-        <w:t xml:space="preserve">Bar Graph:</w:t>
+    </w:p>
+    <w:p>
+      <w:pPr>
+        <w:pStyle w:val="ImageCaption"/>
+      </w:pPr>
+      <w:r>
+        <w:t xml:space="preserve">bar graph</w:t>
+      </w:r>
+    </w:p>
+    <w:bookmarkEnd w:id="27"/>
+    <w:bookmarkStart w:id="29" w:name="Xe5e6f0d2b5216717982167b4032d81ce16128e8"/>
+    <w:p>
+      <w:pPr>
+        <w:pStyle w:val="Heading2"/>
+      </w:pPr>
+      <w:r>
+        <w:t xml:space="preserve">Average Of A Continuous Variable Across Groups:</w:t>
       </w:r>
       <w:r>
         <w:t xml:space="preserve"> </w:t>
@@ -413,60 +727,101 @@
         <w:rPr>
           <w:rStyle w:val="VerbatimChar"/>
         </w:rPr>
-        <w:t xml:space="preserve">graph bar</w:t>
-      </w:r>
-    </w:p>
-    <w:p>
-      <w:pPr>
-        <w:pStyle w:val="Heading2"/>
-      </w:pPr>
-      <w:bookmarkStart w:id="28" w:name="counting-up-numbers-in-each-group-graph-bar-overx"/>
-      <w:bookmarkEnd w:id="28"/>
-      <w:r>
-        <w:t xml:space="preserve">Counting Up Numbers In Each Group:</w:t>
-      </w:r>
-      <w:r>
+        <w:t xml:space="preserve">graph bar y, over(x)</w:t>
+      </w:r>
+    </w:p>
+    <w:p>
+      <w:pPr>
+        <w:pStyle w:val="SourceCode"/>
+      </w:pPr>
+      <w:r>
+        <w:rPr>
+          <w:rStyle w:val="NormalTok"/>
+        </w:rPr>
+        <w:t xml:space="preserve">. </w:t>
+      </w:r>
+      <w:r>
+        <w:rPr>
+          <w:rStyle w:val="KeywordTok"/>
+        </w:rPr>
+        <w:t xml:space="preserve">graph</w:t>
+      </w:r>
+      <w:r>
+        <w:rPr>
+          <w:rStyle w:val="NormalTok"/>
+        </w:rPr>
         <w:t xml:space="preserve"> </w:t>
       </w:r>
       <w:r>
         <w:rPr>
-          <w:rStyle w:val="VerbatimChar"/>
-        </w:rPr>
-        <w:t xml:space="preserve">graph bar, over(x)</w:t>
-      </w:r>
-    </w:p>
-    <w:p>
-      <w:pPr>
-        <w:pStyle w:val="SourceCode"/>
-      </w:pPr>
-      <w:r>
-        <w:rPr>
-          <w:rStyle w:val="VerbatimChar"/>
-        </w:rPr>
-        <w:t xml:space="preserve">. graph bar, over(species) title("Penguin Species")</w:t>
-      </w:r>
-    </w:p>
-    <w:p>
-      <w:pPr>
-        <w:pStyle w:val="FirstParagraph"/>
+          <w:rStyle w:val="BaseNTok"/>
+        </w:rPr>
+        <w:t xml:space="preserve">bar</w:t>
+      </w:r>
+      <w:r>
+        <w:rPr>
+          <w:rStyle w:val="NormalTok"/>
+        </w:rPr>
+        <w:t xml:space="preserve"> body_mass_g, </w:t>
+      </w:r>
+      <w:r>
+        <w:rPr>
+          <w:rStyle w:val="BaseNTok"/>
+        </w:rPr>
+        <w:t xml:space="preserve">over</w:t>
+      </w:r>
+      <w:r>
+        <w:rPr>
+          <w:rStyle w:val="NormalTok"/>
+        </w:rPr>
+        <w:t xml:space="preserve">(species) </w:t>
+      </w:r>
+      <w:r>
+        <w:rPr>
+          <w:rStyle w:val="BaseNTok"/>
+        </w:rPr>
+        <w:t xml:space="preserve">title</w:t>
+      </w:r>
+      <w:r>
+        <w:rPr>
+          <w:rStyle w:val="NormalTok"/>
+        </w:rPr>
+        <w:t xml:space="preserve">(</w:t>
+      </w:r>
+      <w:r>
+        <w:rPr>
+          <w:rStyle w:val="StringTok"/>
+        </w:rPr>
+        <w:t xml:space="preserve">"Body Mass of Penguin Species"</w:t>
+      </w:r>
+      <w:r>
+        <w:rPr>
+          <w:rStyle w:val="NormalTok"/>
+        </w:rPr>
+        <w:t xml:space="preserve">)</w:t>
+      </w:r>
+    </w:p>
+    <w:p>
+      <w:pPr>
+        <w:pStyle w:val="CaptionedFigure"/>
       </w:pPr>
       <w:r>
         <w:drawing>
           <wp:inline>
             <wp:extent cx="5943600" cy="4320997"/>
             <wp:effectExtent b="0" l="0" r="0" t="0"/>
-            <wp:docPr descr="" id="1" name="Picture"/>
+            <wp:docPr descr="bar graph" title="" id="1" name="Picture"/>
             <a:graphic>
               <a:graphicData uri="http://schemas.openxmlformats.org/drawingml/2006/picture">
                 <pic:pic>
                   <pic:nvPicPr>
-                    <pic:cNvPr descr="mybar1.png" id="0" name="Picture"/>
+                    <pic:cNvPr descr="mybar2.png" id="0" name="Picture"/>
                     <pic:cNvPicPr>
                       <a:picLocks noChangeArrowheads="1" noChangeAspect="1"/>
                     </pic:cNvPicPr>
                   </pic:nvPicPr>
                   <pic:blipFill>
-                    <a:blip r:embed="rId29"/>
+                    <a:blip r:embed="rId28"/>
                     <a:stretch>
                       <a:fillRect/>
                     </a:stretch>
@@ -492,18 +847,24 @@
           </wp:inline>
         </w:drawing>
       </w:r>
-      <w:r>
-        <w:t xml:space="preserve">{width=30%}</w:t>
-      </w:r>
-    </w:p>
-    <w:p>
-      <w:pPr>
-        <w:pStyle w:val="Heading2"/>
-      </w:pPr>
-      <w:bookmarkStart w:id="30" w:name="average-of-a-continuous-variable-across-groups-graph-bar-y-overx"/>
-      <w:bookmarkEnd w:id="30"/>
-      <w:r>
-        <w:t xml:space="preserve">Average Of A Continuous Variable Across Groups:</w:t>
+    </w:p>
+    <w:p>
+      <w:pPr>
+        <w:pStyle w:val="ImageCaption"/>
+      </w:pPr>
+      <w:r>
+        <w:t xml:space="preserve">bar graph</w:t>
+      </w:r>
+    </w:p>
+    <w:bookmarkEnd w:id="29"/>
+    <w:bookmarkEnd w:id="30"/>
+    <w:bookmarkStart w:id="32" w:name="scatterplot-twoway-scatter-y-x"/>
+    <w:p>
+      <w:pPr>
+        <w:pStyle w:val="Heading1"/>
+      </w:pPr>
+      <w:r>
+        <w:t xml:space="preserve">Scatterplot:</w:t>
       </w:r>
       <w:r>
         <w:t xml:space="preserve"> </w:t>
@@ -512,7 +873,7 @@
         <w:rPr>
           <w:rStyle w:val="VerbatimChar"/>
         </w:rPr>
-        <w:t xml:space="preserve">graph bar y, over(x)</w:t>
+        <w:t xml:space="preserve">twoway scatter y x</w:t>
       </w:r>
     </w:p>
     <w:p>
@@ -521,26 +882,74 @@
       </w:pPr>
       <w:r>
         <w:rPr>
-          <w:rStyle w:val="VerbatimChar"/>
-        </w:rPr>
-        <w:t xml:space="preserve">. graph bar body_mass_g, over(species) title("Body Mass of Penguin Species")</w:t>
-      </w:r>
-    </w:p>
-    <w:p>
-      <w:pPr>
-        <w:pStyle w:val="FirstParagraph"/>
+          <w:rStyle w:val="NormalTok"/>
+        </w:rPr>
+        <w:t xml:space="preserve">. </w:t>
+      </w:r>
+      <w:r>
+        <w:rPr>
+          <w:rStyle w:val="KeywordTok"/>
+        </w:rPr>
+        <w:t xml:space="preserve">twoway</w:t>
+      </w:r>
+      <w:r>
+        <w:rPr>
+          <w:rStyle w:val="NormalTok"/>
+        </w:rPr>
+        <w:t xml:space="preserve"> </w:t>
+      </w:r>
+      <w:r>
+        <w:rPr>
+          <w:rStyle w:val="KeywordTok"/>
+        </w:rPr>
+        <w:t xml:space="preserve">scatter</w:t>
+      </w:r>
+      <w:r>
+        <w:rPr>
+          <w:rStyle w:val="NormalTok"/>
+        </w:rPr>
+        <w:t xml:space="preserve"> culmen_length_mm body_mass_g, </w:t>
+      </w:r>
+      <w:r>
+        <w:rPr>
+          <w:rStyle w:val="BaseNTok"/>
+        </w:rPr>
+        <w:t xml:space="preserve">title</w:t>
+      </w:r>
+      <w:r>
+        <w:rPr>
+          <w:rStyle w:val="NormalTok"/>
+        </w:rPr>
+        <w:t xml:space="preserve">(</w:t>
+      </w:r>
+      <w:r>
+        <w:rPr>
+          <w:rStyle w:val="StringTok"/>
+        </w:rPr>
+        <w:t xml:space="preserve">"Penguin Culmen Length by Body Mass"</w:t>
+      </w:r>
+      <w:r>
+        <w:rPr>
+          <w:rStyle w:val="NormalTok"/>
+        </w:rPr>
+        <w:t xml:space="preserve">)</w:t>
+      </w:r>
+    </w:p>
+    <w:p>
+      <w:pPr>
+        <w:pStyle w:val="CaptionedFigure"/>
       </w:pPr>
       <w:r>
         <w:drawing>
           <wp:inline>
             <wp:extent cx="5943600" cy="4320997"/>
             <wp:effectExtent b="0" l="0" r="0" t="0"/>
-            <wp:docPr descr="" id="1" name="Picture"/>
+            <wp:docPr descr="scatterplot" title="" id="1" name="Picture"/>
             <a:graphic>
               <a:graphicData uri="http://schemas.openxmlformats.org/drawingml/2006/picture">
                 <pic:pic>
                   <pic:nvPicPr>
-                    <pic:cNvPr descr="mybar2.png" id="0" name="Picture"/>
+                    <pic:cNvPr descr="myscatter.png" id="0" name="Picture"/>
                     <pic:cNvPicPr>
                       <a:picLocks noChangeArrowheads="1" noChangeAspect="1"/>
                     </pic:cNvPicPr>
@@ -572,18 +981,23 @@
           </wp:inline>
         </w:drawing>
       </w:r>
-      <w:r>
-        <w:t xml:space="preserve">{width=30%}</w:t>
-      </w:r>
-    </w:p>
+    </w:p>
+    <w:p>
+      <w:pPr>
+        <w:pStyle w:val="ImageCaption"/>
+      </w:pPr>
+      <w:r>
+        <w:t xml:space="preserve">scatterplot</w:t>
+      </w:r>
+    </w:p>
+    <w:bookmarkEnd w:id="32"/>
+    <w:bookmarkStart w:id="34" w:name="linear-fit-twoway-lfit-y-x"/>
     <w:p>
       <w:pPr>
         <w:pStyle w:val="Heading1"/>
       </w:pPr>
-      <w:bookmarkStart w:id="32" w:name="scatterplot-twoway-scatter-y-x"/>
-      <w:bookmarkEnd w:id="32"/>
-      <w:r>
-        <w:t xml:space="preserve">Scatterplot:</w:t>
+      <w:r>
+        <w:t xml:space="preserve">Linear Fit:</w:t>
       </w:r>
       <w:r>
         <w:t xml:space="preserve"> </w:t>
@@ -592,7 +1006,7 @@
         <w:rPr>
           <w:rStyle w:val="VerbatimChar"/>
         </w:rPr>
-        <w:t xml:space="preserve">twoway scatter y x</w:t>
+        <w:t xml:space="preserve">twoway lfit y x</w:t>
       </w:r>
     </w:p>
     <w:p>
@@ -601,26 +1015,74 @@
       </w:pPr>
       <w:r>
         <w:rPr>
-          <w:rStyle w:val="VerbatimChar"/>
-        </w:rPr>
-        <w:t xml:space="preserve">. twoway scatter culmen_length_mm body_mass_g, title("Penguin Culmen Length by Body Mass")</w:t>
-      </w:r>
-    </w:p>
-    <w:p>
-      <w:pPr>
-        <w:pStyle w:val="FirstParagraph"/>
+          <w:rStyle w:val="NormalTok"/>
+        </w:rPr>
+        <w:t xml:space="preserve">. </w:t>
+      </w:r>
+      <w:r>
+        <w:rPr>
+          <w:rStyle w:val="KeywordTok"/>
+        </w:rPr>
+        <w:t xml:space="preserve">twoway</w:t>
+      </w:r>
+      <w:r>
+        <w:rPr>
+          <w:rStyle w:val="NormalTok"/>
+        </w:rPr>
+        <w:t xml:space="preserve"> </w:t>
+      </w:r>
+      <w:r>
+        <w:rPr>
+          <w:rStyle w:val="KeywordTok"/>
+        </w:rPr>
+        <w:t xml:space="preserve">lfit</w:t>
+      </w:r>
+      <w:r>
+        <w:rPr>
+          <w:rStyle w:val="NormalTok"/>
+        </w:rPr>
+        <w:t xml:space="preserve"> culmen_length_mm body_mass_g, </w:t>
+      </w:r>
+      <w:r>
+        <w:rPr>
+          <w:rStyle w:val="BaseNTok"/>
+        </w:rPr>
+        <w:t xml:space="preserve">title</w:t>
+      </w:r>
+      <w:r>
+        <w:rPr>
+          <w:rStyle w:val="NormalTok"/>
+        </w:rPr>
+        <w:t xml:space="preserve">(</w:t>
+      </w:r>
+      <w:r>
+        <w:rPr>
+          <w:rStyle w:val="StringTok"/>
+        </w:rPr>
+        <w:t xml:space="preserve">"Penguin Culmen Length by Body Mass"</w:t>
+      </w:r>
+      <w:r>
+        <w:rPr>
+          <w:rStyle w:val="NormalTok"/>
+        </w:rPr>
+        <w:t xml:space="preserve">)</w:t>
+      </w:r>
+    </w:p>
+    <w:p>
+      <w:pPr>
+        <w:pStyle w:val="CaptionedFigure"/>
       </w:pPr>
       <w:r>
         <w:drawing>
           <wp:inline>
             <wp:extent cx="5943600" cy="4320997"/>
             <wp:effectExtent b="0" l="0" r="0" t="0"/>
-            <wp:docPr descr="" id="1" name="Picture"/>
+            <wp:docPr descr="scatterplot" title="" id="1" name="Picture"/>
             <a:graphic>
               <a:graphicData uri="http://schemas.openxmlformats.org/drawingml/2006/picture">
                 <pic:pic>
                   <pic:nvPicPr>
-                    <pic:cNvPr descr="myscatter.png" id="0" name="Picture"/>
+                    <pic:cNvPr descr="mylinear.png" id="0" name="Picture"/>
                     <pic:cNvPicPr>
                       <a:picLocks noChangeArrowheads="1" noChangeAspect="1"/>
                     </pic:cNvPicPr>
@@ -652,93 +1114,19 @@
           </wp:inline>
         </w:drawing>
       </w:r>
-      <w:r>
-        <w:t xml:space="preserve">{width=30%}</w:t>
-      </w:r>
-    </w:p>
-    <w:p>
-      <w:pPr>
-        <w:pStyle w:val="Heading1"/>
-      </w:pPr>
-      <w:bookmarkStart w:id="34" w:name="linear-fit-twoway-lfit-y-x"/>
-      <w:bookmarkEnd w:id="34"/>
-      <w:r>
-        <w:t xml:space="preserve">Linear Fit:</w:t>
-      </w:r>
-      <w:r>
-        <w:t xml:space="preserve"> </w:t>
-      </w:r>
-      <w:r>
-        <w:rPr>
-          <w:rStyle w:val="VerbatimChar"/>
-        </w:rPr>
-        <w:t xml:space="preserve">twoway lfit y x</w:t>
-      </w:r>
-    </w:p>
-    <w:p>
-      <w:pPr>
-        <w:pStyle w:val="SourceCode"/>
-      </w:pPr>
-      <w:r>
-        <w:rPr>
-          <w:rStyle w:val="VerbatimChar"/>
-        </w:rPr>
-        <w:t xml:space="preserve">. twoway lfit culmen_length_mm body_mass_g, title("Penguin Culmen Length by Body Mass")</w:t>
-      </w:r>
-    </w:p>
-    <w:p>
-      <w:pPr>
-        <w:pStyle w:val="FirstParagraph"/>
-      </w:pPr>
-      <w:r>
-        <w:drawing>
-          <wp:inline>
-            <wp:extent cx="5943600" cy="4320997"/>
-            <wp:effectExtent b="0" l="0" r="0" t="0"/>
-            <wp:docPr descr="" id="1" name="Picture"/>
-            <a:graphic>
-              <a:graphicData uri="http://schemas.openxmlformats.org/drawingml/2006/picture">
-                <pic:pic>
-                  <pic:nvPicPr>
-                    <pic:cNvPr descr="mylinear.png" id="0" name="Picture"/>
-                    <pic:cNvPicPr>
-                      <a:picLocks noChangeArrowheads="1" noChangeAspect="1"/>
-                    </pic:cNvPicPr>
-                  </pic:nvPicPr>
-                  <pic:blipFill>
-                    <a:blip r:embed="rId35"/>
-                    <a:stretch>
-                      <a:fillRect/>
-                    </a:stretch>
-                  </pic:blipFill>
-                  <pic:spPr bwMode="auto">
-                    <a:xfrm>
-                      <a:off x="0" y="0"/>
-                      <a:ext cx="5943600" cy="4320997"/>
-                    </a:xfrm>
-                    <a:prstGeom prst="rect">
-                      <a:avLst/>
-                    </a:prstGeom>
-                    <a:noFill/>
-                    <a:ln w="9525">
-                      <a:noFill/>
-                      <a:headEnd/>
-                      <a:tailEnd/>
-                    </a:ln>
-                  </pic:spPr>
-                </pic:pic>
-              </a:graphicData>
-            </a:graphic>
-          </wp:inline>
-        </w:drawing>
-      </w:r>
-      <w:r>
-        <w:t xml:space="preserve">{width=30%}</w:t>
-      </w:r>
-    </w:p>
+    </w:p>
+    <w:p>
+      <w:pPr>
+        <w:pStyle w:val="ImageCaption"/>
+      </w:pPr>
+      <w:r>
+        <w:t xml:space="preserve">scatterplot</w:t>
+      </w:r>
+    </w:p>
+    <w:bookmarkEnd w:id="34"/>
     <w:sectPr>
-      <w:pgSz w:w="12240" w:h="15840"/>
-      <w:pgMar w:top="1440" w:right="1440" w:bottom="1440" w:left="1440" w:header="720" w:footer="720" w:gutter="0"/>
+      <w:pgSz w:h="15840" w:w="12240"/>
+      <w:pgMar w:bottom="1440" w:footer="720" w:gutter="0" w:header="720" w:left="1440" w:right="1440" w:top="1440"/>
       <w:cols w:space="720"/>
       <w:docGrid w:linePitch="360"/>
     </w:sectPr>
@@ -746,6 +1134,10 @@
 </w:document>
 </file>
 
+<file path=word/comments.xml><?xml version="1.0" encoding="utf-8"?>
+<w:comments xmlns:w="http://schemas.openxmlformats.org/wordprocessingml/2006/main" xmlns:m="http://schemas.openxmlformats.org/officeDocument/2006/math" xmlns:r="http://schemas.openxmlformats.org/officeDocument/2006/relationships" xmlns:o="urn:schemas-microsoft-com:office:office" xmlns:v="urn:schemas-microsoft-com:vml" xmlns:w10="urn:schemas-microsoft-com:office:word" xmlns:a="http://schemas.openxmlformats.org/drawingml/2006/main" xmlns:pic="http://schemas.openxmlformats.org/drawingml/2006/picture" xmlns:wp="http://schemas.openxmlformats.org/drawingml/2006/wordprocessingDrawing"/>
+</file>
+
 <file path=word/footnotes.xml><?xml version="1.0" encoding="utf-8"?>
 <w:footnotes xmlns:w="http://schemas.openxmlformats.org/wordprocessingml/2006/main" xmlns:m="http://schemas.openxmlformats.org/officeDocument/2006/math" xmlns:r="http://schemas.openxmlformats.org/officeDocument/2006/relationships" xmlns:o="urn:schemas-microsoft-com:office:office" xmlns:v="urn:schemas-microsoft-com:vml" xmlns:w10="urn:schemas-microsoft-com:office:word" xmlns:a="http://schemas.openxmlformats.org/drawingml/2006/main" xmlns:pic="http://schemas.openxmlformats.org/drawingml/2006/picture" xmlns:wp="http://schemas.openxmlformats.org/drawingml/2006/wordprocessingDrawing">
   <w:footnote w:type="continuationSeparator" w:id="0">
@@ -766,8 +1158,8 @@
 </file>
 
 <file path=word/numbering.xml><?xml version="1.0" encoding="utf-8"?>
-<w:numbering xmlns:wpc="http://schemas.microsoft.com/office/word/2010/wordprocessingCanvas" xmlns:cx="http://schemas.microsoft.com/office/drawing/2014/chartex" xmlns:cx1="http://schemas.microsoft.com/office/drawing/2015/9/8/chartex" xmlns:mc="http://schemas.openxmlformats.org/markup-compatibility/2006" xmlns:o="urn:schemas-microsoft-com:office:office" xmlns:r="http://schemas.openxmlformats.org/officeDocument/2006/relationships" xmlns:m="http://schemas.openxmlformats.org/officeDocument/2006/math" xmlns:v="urn:schemas-microsoft-com:vml" xmlns:wp14="http://schemas.microsoft.com/office/word/2010/wordprocessingDrawing" xmlns:wp="http://schemas.openxmlformats.org/drawingml/2006/wordprocessingDrawing" xmlns:w10="urn:schemas-microsoft-com:office:word" xmlns:w="http://schemas.openxmlformats.org/wordprocessingml/2006/main" xmlns:w14="http://schemas.microsoft.com/office/word/2010/wordml" xmlns:w15="http://schemas.microsoft.com/office/word/2012/wordml" xmlns:w16se="http://schemas.microsoft.com/office/word/2015/wordml/symex" xmlns:wpg="http://schemas.microsoft.com/office/word/2010/wordprocessingGroup" xmlns:wpi="http://schemas.microsoft.com/office/word/2010/wordprocessingInk" xmlns:wne="http://schemas.microsoft.com/office/word/2006/wordml" xmlns:wps="http://schemas.microsoft.com/office/word/2010/wordprocessingShape" mc:Ignorable="w14 w15 w16se wp14">
-  <w:abstractNum w:abstractNumId="0" w15:restartNumberingAfterBreak="0">
+<w:numbering xmlns:cx="http://schemas.microsoft.com/office/drawing/2014/chartex" xmlns:cx1="http://schemas.microsoft.com/office/drawing/2015/9/8/chartex" xmlns:m="http://schemas.openxmlformats.org/officeDocument/2006/math" xmlns:mc="http://schemas.openxmlformats.org/markup-compatibility/2006" xmlns:o="urn:schemas-microsoft-com:office:office" xmlns:r="http://schemas.openxmlformats.org/officeDocument/2006/relationships" xmlns:v="urn:schemas-microsoft-com:vml" xmlns:w="http://schemas.openxmlformats.org/wordprocessingml/2006/main" xmlns:w10="urn:schemas-microsoft-com:office:word" xmlns:w14="http://schemas.microsoft.com/office/word/2010/wordml" xmlns:w15="http://schemas.microsoft.com/office/word/2012/wordml" xmlns:w16se="http://schemas.microsoft.com/office/word/2015/wordml/symex" xmlns:wne="http://schemas.microsoft.com/office/word/2006/wordml" xmlns:wp="http://schemas.openxmlformats.org/drawingml/2006/wordprocessingDrawing" xmlns:wp14="http://schemas.microsoft.com/office/word/2010/wordprocessingDrawing" xmlns:wpc="http://schemas.microsoft.com/office/word/2010/wordprocessingCanvas" xmlns:wpg="http://schemas.microsoft.com/office/word/2010/wordprocessingGroup" xmlns:wpi="http://schemas.microsoft.com/office/word/2010/wordprocessingInk" xmlns:wps="http://schemas.microsoft.com/office/word/2010/wordprocessingShape" mc:Ignorable="w14 w15 w16se wp14">
+  <w:abstractNum w15:restartNumberingAfterBreak="0" w:abstractNumId="0">
     <w:nsid w:val="FFFFFF7C"/>
     <w:multiLevelType w:val="singleLevel"/>
     <w:tmpl w:val="87B0E19C"/>
@@ -778,13 +1170,13 @@
       <w:lvlJc w:val="left"/>
       <w:pPr>
         <w:tabs>
-          <w:tab w:val="num" w:pos="1800"/>
+          <w:tab w:pos="1800" w:val="num"/>
         </w:tabs>
-        <w:ind w:left="1800" w:hanging="360"/>
+        <w:ind w:hanging="360" w:left="1800"/>
       </w:pPr>
     </w:lvl>
   </w:abstractNum>
-  <w:abstractNum w:abstractNumId="1" w15:restartNumberingAfterBreak="0">
+  <w:abstractNum w15:restartNumberingAfterBreak="0" w:abstractNumId="1">
     <w:nsid w:val="FFFFFF7D"/>
     <w:multiLevelType w:val="singleLevel"/>
     <w:tmpl w:val="379016AE"/>
@@ -795,13 +1187,13 @@
       <w:lvlJc w:val="left"/>
       <w:pPr>
         <w:tabs>
-          <w:tab w:val="num" w:pos="1440"/>
+          <w:tab w:pos="1440" w:val="num"/>
         </w:tabs>
-        <w:ind w:left="1440" w:hanging="360"/>
+        <w:ind w:hanging="360" w:left="1440"/>
       </w:pPr>
     </w:lvl>
   </w:abstractNum>
-  <w:abstractNum w:abstractNumId="2" w15:restartNumberingAfterBreak="0">
+  <w:abstractNum w15:restartNumberingAfterBreak="0" w:abstractNumId="2">
     <w:nsid w:val="FFFFFF7E"/>
     <w:multiLevelType w:val="singleLevel"/>
     <w:tmpl w:val="DFAA4294"/>
@@ -812,13 +1204,13 @@
       <w:lvlJc w:val="left"/>
       <w:pPr>
         <w:tabs>
-          <w:tab w:val="num" w:pos="1080"/>
+          <w:tab w:pos="1080" w:val="num"/>
         </w:tabs>
-        <w:ind w:left="1080" w:hanging="360"/>
+        <w:ind w:hanging="360" w:left="1080"/>
       </w:pPr>
     </w:lvl>
   </w:abstractNum>
-  <w:abstractNum w:abstractNumId="3" w15:restartNumberingAfterBreak="0">
+  <w:abstractNum w15:restartNumberingAfterBreak="0" w:abstractNumId="3">
     <w:nsid w:val="FFFFFF7F"/>
     <w:multiLevelType w:val="singleLevel"/>
     <w:tmpl w:val="A9A0F594"/>
@@ -829,13 +1221,13 @@
       <w:lvlJc w:val="left"/>
       <w:pPr>
         <w:tabs>
-          <w:tab w:val="num" w:pos="720"/>
+          <w:tab w:pos="720" w:val="num"/>
         </w:tabs>
-        <w:ind w:left="720" w:hanging="360"/>
+        <w:ind w:hanging="360" w:left="720"/>
       </w:pPr>
     </w:lvl>
   </w:abstractNum>
-  <w:abstractNum w:abstractNumId="4" w15:restartNumberingAfterBreak="0">
+  <w:abstractNum w15:restartNumberingAfterBreak="0" w:abstractNumId="4">
     <w:nsid w:val="FFFFFF80"/>
     <w:multiLevelType w:val="singleLevel"/>
     <w:tmpl w:val="FA7C1ECA"/>
@@ -846,16 +1238,16 @@
       <w:lvlJc w:val="left"/>
       <w:pPr>
         <w:tabs>
-          <w:tab w:val="num" w:pos="1800"/>
+          <w:tab w:pos="1800" w:val="num"/>
         </w:tabs>
-        <w:ind w:left="1800" w:hanging="360"/>
+        <w:ind w:hanging="360" w:left="1800"/>
       </w:pPr>
       <w:rPr>
         <w:rFonts w:ascii="Symbol" w:hAnsi="Symbol" w:hint="default"/>
       </w:rPr>
     </w:lvl>
   </w:abstractNum>
-  <w:abstractNum w:abstractNumId="5" w15:restartNumberingAfterBreak="0">
+  <w:abstractNum w15:restartNumberingAfterBreak="0" w:abstractNumId="5">
     <w:nsid w:val="FFFFFF81"/>
     <w:multiLevelType w:val="singleLevel"/>
     <w:tmpl w:val="10A022AC"/>
@@ -866,16 +1258,16 @@
       <w:lvlJc w:val="left"/>
       <w:pPr>
         <w:tabs>
-          <w:tab w:val="num" w:pos="1440"/>
+          <w:tab w:pos="1440" w:val="num"/>
         </w:tabs>
-        <w:ind w:left="1440" w:hanging="360"/>
+        <w:ind w:hanging="360" w:left="1440"/>
       </w:pPr>
       <w:rPr>
         <w:rFonts w:ascii="Symbol" w:hAnsi="Symbol" w:hint="default"/>
       </w:rPr>
     </w:lvl>
   </w:abstractNum>
-  <w:abstractNum w:abstractNumId="6" w15:restartNumberingAfterBreak="0">
+  <w:abstractNum w15:restartNumberingAfterBreak="0" w:abstractNumId="6">
     <w:nsid w:val="FFFFFF82"/>
     <w:multiLevelType w:val="singleLevel"/>
     <w:tmpl w:val="1F041D4C"/>
@@ -886,16 +1278,16 @@
       <w:lvlJc w:val="left"/>
       <w:pPr>
         <w:tabs>
-          <w:tab w:val="num" w:pos="1080"/>
+          <w:tab w:pos="1080" w:val="num"/>
         </w:tabs>
-        <w:ind w:left="1080" w:hanging="360"/>
+        <w:ind w:hanging="360" w:left="1080"/>
       </w:pPr>
       <w:rPr>
         <w:rFonts w:ascii="Symbol" w:hAnsi="Symbol" w:hint="default"/>
       </w:rPr>
     </w:lvl>
   </w:abstractNum>
-  <w:abstractNum w:abstractNumId="7" w15:restartNumberingAfterBreak="0">
+  <w:abstractNum w15:restartNumberingAfterBreak="0" w:abstractNumId="7">
     <w:nsid w:val="FFFFFF83"/>
     <w:multiLevelType w:val="singleLevel"/>
     <w:tmpl w:val="21A29210"/>
@@ -906,16 +1298,16 @@
       <w:lvlJc w:val="left"/>
       <w:pPr>
         <w:tabs>
-          <w:tab w:val="num" w:pos="720"/>
+          <w:tab w:pos="720" w:val="num"/>
         </w:tabs>
-        <w:ind w:left="720" w:hanging="360"/>
+        <w:ind w:hanging="360" w:left="720"/>
       </w:pPr>
       <w:rPr>
         <w:rFonts w:ascii="Symbol" w:hAnsi="Symbol" w:hint="default"/>
       </w:rPr>
     </w:lvl>
   </w:abstractNum>
-  <w:abstractNum w:abstractNumId="8" w15:restartNumberingAfterBreak="0">
+  <w:abstractNum w15:restartNumberingAfterBreak="0" w:abstractNumId="8">
     <w:nsid w:val="FFFFFF88"/>
     <w:multiLevelType w:val="singleLevel"/>
     <w:tmpl w:val="AA46C56E"/>
@@ -926,13 +1318,13 @@
       <w:lvlJc w:val="left"/>
       <w:pPr>
         <w:tabs>
-          <w:tab w:val="num" w:pos="360"/>
+          <w:tab w:pos="360" w:val="num"/>
         </w:tabs>
-        <w:ind w:left="360" w:hanging="360"/>
+        <w:ind w:hanging="360" w:left="360"/>
       </w:pPr>
     </w:lvl>
   </w:abstractNum>
-  <w:abstractNum w:abstractNumId="9" w15:restartNumberingAfterBreak="0">
+  <w:abstractNum w15:restartNumberingAfterBreak="0" w:abstractNumId="9">
     <w:nsid w:val="FFFFFF89"/>
     <w:multiLevelType w:val="singleLevel"/>
     <w:tmpl w:val="ED94D7F4"/>
@@ -943,9 +1335,9 @@
       <w:lvlJc w:val="left"/>
       <w:pPr>
         <w:tabs>
-          <w:tab w:val="num" w:pos="360"/>
+          <w:tab w:pos="360" w:val="num"/>
         </w:tabs>
-        <w:ind w:left="360" w:hanging="360"/>
+        <w:ind w:hanging="360" w:left="360"/>
       </w:pPr>
       <w:rPr>
         <w:rFonts w:ascii="Symbol" w:hAnsi="Symbol" w:hint="default"/>
@@ -953,17 +1345,14 @@
     </w:lvl>
   </w:abstractNum>
   <w:abstractNum w:abstractNumId="990">
-    <w:nsid w:val="9f5d01f0"/>
+    <w:nsid w:val="A990"/>
     <w:multiLevelType w:val="multilevel"/>
     <w:lvl w:ilvl="0">
       <w:numFmt w:val="bullet"/>
       <w:lvlText w:val=" "/>
       <w:lvlJc w:val="left"/>
       <w:pPr>
-        <w:tabs>
-          <w:tab w:val="num" w:pos="0"/>
-        </w:tabs>
-        <w:ind w:left="480" w:hanging="480"/>
+        <w:ind w:left="720" w:hanging="480"/>
       </w:pPr>
     </w:lvl>
     <w:lvl w:ilvl="1">
@@ -971,10 +1360,7 @@
       <w:lvlText w:val=" "/>
       <w:lvlJc w:val="left"/>
       <w:pPr>
-        <w:tabs>
-          <w:tab w:val="num" w:pos="720"/>
-        </w:tabs>
-        <w:ind w:left="1200" w:hanging="480"/>
+        <w:ind w:left="1440" w:hanging="480"/>
       </w:pPr>
     </w:lvl>
     <w:lvl w:ilvl="2">
@@ -982,10 +1368,7 @@
       <w:lvlText w:val=" "/>
       <w:lvlJc w:val="left"/>
       <w:pPr>
-        <w:tabs>
-          <w:tab w:val="num" w:pos="1440"/>
-        </w:tabs>
-        <w:ind w:left="1920" w:hanging="480"/>
+        <w:ind w:left="2160" w:hanging="480"/>
       </w:pPr>
     </w:lvl>
     <w:lvl w:ilvl="3">
@@ -993,10 +1376,7 @@
       <w:lvlText w:val=" "/>
       <w:lvlJc w:val="left"/>
       <w:pPr>
-        <w:tabs>
-          <w:tab w:val="num" w:pos="2160"/>
-        </w:tabs>
-        <w:ind w:left="2640" w:hanging="480"/>
+        <w:ind w:left="2880" w:hanging="480"/>
       </w:pPr>
     </w:lvl>
     <w:lvl w:ilvl="4">
@@ -1004,10 +1384,7 @@
       <w:lvlText w:val=" "/>
       <w:lvlJc w:val="left"/>
       <w:pPr>
-        <w:tabs>
-          <w:tab w:val="num" w:pos="2880"/>
-        </w:tabs>
-        <w:ind w:left="3360" w:hanging="480"/>
+        <w:ind w:left="3600" w:hanging="480"/>
       </w:pPr>
     </w:lvl>
     <w:lvl w:ilvl="5">
@@ -1015,10 +1392,7 @@
       <w:lvlText w:val=" "/>
       <w:lvlJc w:val="left"/>
       <w:pPr>
-        <w:tabs>
-          <w:tab w:val="num" w:pos="3600"/>
-        </w:tabs>
-        <w:ind w:left="4080" w:hanging="480"/>
+        <w:ind w:left="4320" w:hanging="480"/>
       </w:pPr>
     </w:lvl>
     <w:lvl w:ilvl="6">
@@ -1026,10 +1400,23 @@
       <w:lvlText w:val=" "/>
       <w:lvlJc w:val="left"/>
       <w:pPr>
-        <w:tabs>
-          <w:tab w:val="num" w:pos="4320"/>
-        </w:tabs>
-        <w:ind w:left="4800" w:hanging="480"/>
+        <w:ind w:left="5040" w:hanging="480"/>
+      </w:pPr>
+    </w:lvl>
+    <w:lvl w:ilvl="7">
+      <w:numFmt w:val="bullet"/>
+      <w:lvlText w:val=" "/>
+      <w:lvlJc w:val="left"/>
+      <w:pPr>
+        <w:ind w:left="5760" w:hanging="480"/>
+      </w:pPr>
+    </w:lvl>
+    <w:lvl w:ilvl="8">
+      <w:numFmt w:val="bullet"/>
+      <w:lvlText w:val=" "/>
+      <w:lvlJc w:val="left"/>
+      <w:pPr>
+        <w:ind w:left="6480" w:hanging="480"/>
       </w:pPr>
     </w:lvl>
   </w:abstractNum>
@@ -1074,10 +1461,10 @@
   <w:docDefaults>
     <w:rPrDefault>
       <w:rPr>
-        <w:rFonts w:asciiTheme="minorHAnsi" w:eastAsiaTheme="minorHAnsi" w:hAnsiTheme="minorHAnsi" w:cstheme="minorBidi"/>
+        <w:rFonts w:asciiTheme="minorHAnsi" w:cstheme="minorBidi" w:eastAsiaTheme="minorHAnsi" w:hAnsiTheme="minorHAnsi"/>
         <w:sz w:val="24"/>
         <w:szCs w:val="24"/>
-        <w:lang w:val="en-US" w:eastAsia="en-US" w:bidi="ar-SA"/>
+        <w:lang w:bidi="ar-SA" w:eastAsia="en-US" w:val="en-US"/>
       </w:rPr>
     </w:rPrDefault>
     <w:pPrDefault>
@@ -1086,7 +1473,7 @@
       </w:pPr>
     </w:pPrDefault>
   </w:docDefaults>
-  <w:latentStyles w:defLockedState="0" w:defUIPriority="0" w:defSemiHidden="0" w:defUnhideWhenUsed="0" w:defQFormat="0" w:count="371">
+  <w:latentStyles w:count="371" w:defLockedState="0" w:defQFormat="0" w:defSemiHidden="0" w:defUIPriority="0" w:defUnhideWhenUsed="0">
     <w:lsdException w:name="index 1" w:semiHidden="1" w:unhideWhenUsed="1"/>
     <w:lsdException w:name="index 7" w:semiHidden="1" w:unhideWhenUsed="1"/>
     <w:lsdException w:name="index 8" w:semiHidden="1" w:unhideWhenUsed="1"/>
@@ -1415,11 +1802,11 @@
     <w:lsdException w:name="List Table 6 Colorful Accent 6" w:uiPriority="51"/>
     <w:lsdException w:name="List Table 7 Colorful Accent 6" w:uiPriority="52"/>
   </w:latentStyles>
-  <w:style w:type="paragraph" w:default="1" w:styleId="Normal">
+  <w:style w:default="1" w:styleId="Normal" w:type="paragraph">
     <w:name w:val="Normal"/>
     <w:qFormat/>
   </w:style>
-  <w:style w:type="paragraph" w:styleId="Heading1">
+  <w:style w:styleId="Heading1" w:type="paragraph">
     <w:name w:val="heading 1"/>
     <w:basedOn w:val="Normal"/>
     <w:next w:val="BodyText"/>
@@ -1428,19 +1815,19 @@
     <w:pPr>
       <w:keepNext/>
       <w:keepLines/>
-      <w:spacing w:before="480" w:after="0"/>
+      <w:spacing w:after="0" w:before="480"/>
       <w:outlineLvl w:val="0"/>
     </w:pPr>
     <w:rPr>
-      <w:rFonts w:asciiTheme="majorHAnsi" w:eastAsiaTheme="majorEastAsia" w:hAnsiTheme="majorHAnsi" w:cstheme="majorBidi"/>
+      <w:rFonts w:asciiTheme="majorHAnsi" w:cstheme="majorBidi" w:eastAsiaTheme="majorEastAsia" w:hAnsiTheme="majorHAnsi"/>
       <w:b/>
       <w:bCs/>
-      <w:color w:val="345A8A" w:themeColor="accent1" w:themeShade="B5"/>
+      <w:color w:themeColor="accent1" w:themeShade="B5" w:val="345A8A"/>
       <w:sz w:val="32"/>
       <w:szCs w:val="32"/>
     </w:rPr>
   </w:style>
-  <w:style w:type="paragraph" w:styleId="Heading2">
+  <w:style w:styleId="Heading2" w:type="paragraph">
     <w:name w:val="heading 2"/>
     <w:basedOn w:val="Normal"/>
     <w:next w:val="BodyText"/>
@@ -1450,19 +1837,19 @@
     <w:pPr>
       <w:keepNext/>
       <w:keepLines/>
-      <w:spacing w:before="200" w:after="0"/>
+      <w:spacing w:after="0" w:before="200"/>
       <w:outlineLvl w:val="1"/>
     </w:pPr>
     <w:rPr>
-      <w:rFonts w:asciiTheme="majorHAnsi" w:eastAsiaTheme="majorEastAsia" w:hAnsiTheme="majorHAnsi" w:cstheme="majorBidi"/>
+      <w:rFonts w:asciiTheme="majorHAnsi" w:cstheme="majorBidi" w:eastAsiaTheme="majorEastAsia" w:hAnsiTheme="majorHAnsi"/>
       <w:b/>
       <w:bCs/>
-      <w:color w:val="4F81BD" w:themeColor="accent1"/>
+      <w:color w:themeColor="accent1" w:val="4F81BD"/>
       <w:sz w:val="32"/>
       <w:szCs w:val="32"/>
     </w:rPr>
   </w:style>
-  <w:style w:type="paragraph" w:styleId="Heading3">
+  <w:style w:styleId="Heading3" w:type="paragraph">
     <w:name w:val="heading 3"/>
     <w:basedOn w:val="Normal"/>
     <w:next w:val="BodyText"/>
@@ -1472,19 +1859,19 @@
     <w:pPr>
       <w:keepNext/>
       <w:keepLines/>
-      <w:spacing w:before="200" w:after="0"/>
+      <w:spacing w:after="0" w:before="200"/>
       <w:outlineLvl w:val="2"/>
     </w:pPr>
     <w:rPr>
-      <w:rFonts w:asciiTheme="majorHAnsi" w:eastAsiaTheme="majorEastAsia" w:hAnsiTheme="majorHAnsi" w:cstheme="majorBidi"/>
+      <w:rFonts w:asciiTheme="majorHAnsi" w:cstheme="majorBidi" w:eastAsiaTheme="majorEastAsia" w:hAnsiTheme="majorHAnsi"/>
       <w:b/>
       <w:bCs/>
-      <w:color w:val="4F81BD" w:themeColor="accent1"/>
+      <w:color w:themeColor="accent1" w:val="4F81BD"/>
       <w:sz w:val="28"/>
       <w:szCs w:val="28"/>
     </w:rPr>
   </w:style>
-  <w:style w:type="paragraph" w:styleId="Heading4">
+  <w:style w:styleId="Heading4" w:type="paragraph">
     <w:name w:val="heading 4"/>
     <w:basedOn w:val="Normal"/>
     <w:next w:val="BodyText"/>
@@ -1494,17 +1881,17 @@
     <w:pPr>
       <w:keepNext/>
       <w:keepLines/>
-      <w:spacing w:before="200" w:after="0"/>
+      <w:spacing w:after="0" w:before="200"/>
       <w:outlineLvl w:val="3"/>
     </w:pPr>
     <w:rPr>
-      <w:rFonts w:asciiTheme="majorHAnsi" w:eastAsiaTheme="majorEastAsia" w:hAnsiTheme="majorHAnsi" w:cstheme="majorBidi"/>
+      <w:rFonts w:asciiTheme="majorHAnsi" w:cstheme="majorBidi" w:eastAsiaTheme="majorEastAsia" w:hAnsiTheme="majorHAnsi"/>
       <w:b/>
       <w:bCs/>
-      <w:color w:val="4F81BD" w:themeColor="accent1"/>
-    </w:rPr>
-  </w:style>
-  <w:style w:type="paragraph" w:styleId="Heading5">
+      <w:color w:themeColor="accent1" w:val="4F81BD"/>
+    </w:rPr>
+  </w:style>
+  <w:style w:styleId="Heading5" w:type="paragraph">
     <w:name w:val="heading 5"/>
     <w:basedOn w:val="Normal"/>
     <w:next w:val="BodyText"/>
@@ -1514,17 +1901,17 @@
     <w:pPr>
       <w:keepNext/>
       <w:keepLines/>
-      <w:spacing w:before="200" w:after="0"/>
+      <w:spacing w:after="0" w:before="200"/>
       <w:outlineLvl w:val="4"/>
     </w:pPr>
     <w:rPr>
-      <w:rFonts w:asciiTheme="majorHAnsi" w:eastAsiaTheme="majorEastAsia" w:hAnsiTheme="majorHAnsi" w:cstheme="majorBidi"/>
+      <w:rFonts w:asciiTheme="majorHAnsi" w:cstheme="majorBidi" w:eastAsiaTheme="majorEastAsia" w:hAnsiTheme="majorHAnsi"/>
       <w:i/>
       <w:iCs/>
-      <w:color w:val="4F81BD" w:themeColor="accent1"/>
-    </w:rPr>
-  </w:style>
-  <w:style w:type="paragraph" w:styleId="Heading6">
+      <w:color w:themeColor="accent1" w:val="4F81BD"/>
+    </w:rPr>
+  </w:style>
+  <w:style w:styleId="Heading6" w:type="paragraph">
     <w:name w:val="heading 6"/>
     <w:basedOn w:val="Normal"/>
     <w:next w:val="BodyText"/>
@@ -1534,15 +1921,15 @@
     <w:pPr>
       <w:keepNext/>
       <w:keepLines/>
-      <w:spacing w:before="200" w:after="0"/>
+      <w:spacing w:after="0" w:before="200"/>
       <w:outlineLvl w:val="5"/>
     </w:pPr>
     <w:rPr>
-      <w:rFonts w:asciiTheme="majorHAnsi" w:eastAsiaTheme="majorEastAsia" w:hAnsiTheme="majorHAnsi" w:cstheme="majorBidi"/>
-      <w:color w:val="4F81BD" w:themeColor="accent1"/>
-    </w:rPr>
-  </w:style>
-  <w:style w:type="paragraph" w:styleId="Heading7">
+      <w:rFonts w:asciiTheme="majorHAnsi" w:cstheme="majorBidi" w:eastAsiaTheme="majorEastAsia" w:hAnsiTheme="majorHAnsi"/>
+      <w:color w:themeColor="accent1" w:val="4F81BD"/>
+    </w:rPr>
+  </w:style>
+  <w:style w:styleId="Heading7" w:type="paragraph">
     <w:name w:val="heading 7"/>
     <w:basedOn w:val="Normal"/>
     <w:next w:val="BodyText"/>
@@ -1552,15 +1939,15 @@
     <w:pPr>
       <w:keepNext/>
       <w:keepLines/>
-      <w:spacing w:before="200" w:after="0"/>
+      <w:spacing w:after="0" w:before="200"/>
       <w:outlineLvl w:val="6"/>
     </w:pPr>
     <w:rPr>
-      <w:rFonts w:asciiTheme="majorHAnsi" w:eastAsiaTheme="majorEastAsia" w:hAnsiTheme="majorHAnsi" w:cstheme="majorBidi"/>
-      <w:color w:val="4F81BD" w:themeColor="accent1"/>
-    </w:rPr>
-  </w:style>
-  <w:style w:type="paragraph" w:styleId="Heading8">
+      <w:rFonts w:asciiTheme="majorHAnsi" w:cstheme="majorBidi" w:eastAsiaTheme="majorEastAsia" w:hAnsiTheme="majorHAnsi"/>
+      <w:color w:themeColor="accent1" w:val="4F81BD"/>
+    </w:rPr>
+  </w:style>
+  <w:style w:styleId="Heading8" w:type="paragraph">
     <w:name w:val="heading 8"/>
     <w:basedOn w:val="Normal"/>
     <w:next w:val="BodyText"/>
@@ -1570,15 +1957,15 @@
     <w:pPr>
       <w:keepNext/>
       <w:keepLines/>
-      <w:spacing w:before="200" w:after="0"/>
+      <w:spacing w:after="0" w:before="200"/>
       <w:outlineLvl w:val="7"/>
     </w:pPr>
     <w:rPr>
-      <w:rFonts w:asciiTheme="majorHAnsi" w:eastAsiaTheme="majorEastAsia" w:hAnsiTheme="majorHAnsi" w:cstheme="majorBidi"/>
-      <w:color w:val="4F81BD" w:themeColor="accent1"/>
-    </w:rPr>
-  </w:style>
-  <w:style w:type="paragraph" w:styleId="Heading9">
+      <w:rFonts w:asciiTheme="majorHAnsi" w:cstheme="majorBidi" w:eastAsiaTheme="majorEastAsia" w:hAnsiTheme="majorHAnsi"/>
+      <w:color w:themeColor="accent1" w:val="4F81BD"/>
+    </w:rPr>
+  </w:style>
+  <w:style w:styleId="Heading9" w:type="paragraph">
     <w:name w:val="heading 9"/>
     <w:basedOn w:val="Normal"/>
     <w:next w:val="BodyText"/>
@@ -1588,65 +1975,65 @@
     <w:pPr>
       <w:keepNext/>
       <w:keepLines/>
-      <w:spacing w:before="200" w:after="0"/>
+      <w:spacing w:after="0" w:before="200"/>
       <w:outlineLvl w:val="8"/>
     </w:pPr>
     <w:rPr>
-      <w:rFonts w:asciiTheme="majorHAnsi" w:eastAsiaTheme="majorEastAsia" w:hAnsiTheme="majorHAnsi" w:cstheme="majorBidi"/>
-      <w:color w:val="4F81BD" w:themeColor="accent1"/>
-    </w:rPr>
-  </w:style>
-  <w:style w:type="character" w:default="1" w:styleId="DefaultParagraphFont">
+      <w:rFonts w:asciiTheme="majorHAnsi" w:cstheme="majorBidi" w:eastAsiaTheme="majorEastAsia" w:hAnsiTheme="majorHAnsi"/>
+      <w:color w:themeColor="accent1" w:val="4F81BD"/>
+    </w:rPr>
+  </w:style>
+  <w:style w:default="1" w:styleId="DefaultParagraphFont" w:type="character">
     <w:name w:val="Default Paragraph Font"/>
     <w:uiPriority w:val="1"/>
     <w:semiHidden/>
     <w:unhideWhenUsed/>
   </w:style>
-  <w:style w:type="table" w:default="1" w:styleId="TableNormal">
+  <w:style w:default="1" w:styleId="TableNormal" w:type="table">
     <w:name w:val="Normal Table"/>
     <w:uiPriority w:val="99"/>
     <w:semiHidden/>
     <w:unhideWhenUsed/>
     <w:tblPr>
-      <w:tblInd w:w="0" w:type="dxa"/>
+      <w:tblInd w:type="dxa" w:w="0"/>
       <w:tblCellMar>
-        <w:top w:w="0" w:type="dxa"/>
-        <w:left w:w="108" w:type="dxa"/>
-        <w:bottom w:w="0" w:type="dxa"/>
-        <w:right w:w="108" w:type="dxa"/>
+        <w:top w:type="dxa" w:w="0"/>
+        <w:left w:type="dxa" w:w="108"/>
+        <w:bottom w:type="dxa" w:w="0"/>
+        <w:right w:type="dxa" w:w="108"/>
       </w:tblCellMar>
     </w:tblPr>
   </w:style>
-  <w:style w:type="numbering" w:default="1" w:styleId="NoList">
+  <w:style w:default="1" w:styleId="NoList" w:type="numbering">
     <w:name w:val="No List"/>
     <w:uiPriority w:val="99"/>
     <w:semiHidden/>
     <w:unhideWhenUsed/>
   </w:style>
-  <w:style w:type="paragraph" w:styleId="BodyText">
+  <w:style w:styleId="BodyText" w:type="paragraph">
     <w:name w:val="Body Text"/>
     <w:basedOn w:val="Normal"/>
     <w:link w:val="BodyTextChar"/>
     <w:qFormat/>
     <w:pPr>
-      <w:spacing w:before="180" w:after="180"/>
+      <w:spacing w:after="180" w:before="180"/>
     </w:pPr>
   </w:style>
-  <w:style w:type="paragraph" w:customStyle="1" w:styleId="FirstParagraph">
+  <w:style w:customStyle="1" w:styleId="FirstParagraph" w:type="paragraph">
     <w:name w:val="First Paragraph"/>
     <w:basedOn w:val="BodyText"/>
     <w:next w:val="BodyText"/>
     <w:qFormat/>
   </w:style>
-  <w:style w:type="paragraph" w:customStyle="1" w:styleId="Compact">
+  <w:style w:customStyle="1" w:styleId="Compact" w:type="paragraph">
     <w:name w:val="Compact"/>
     <w:basedOn w:val="BodyText"/>
     <w:qFormat/>
     <w:pPr>
-      <w:spacing w:before="36" w:after="36"/>
+      <w:spacing w:after="36" w:before="36"/>
     </w:pPr>
   </w:style>
-  <w:style w:type="paragraph" w:styleId="Title">
+  <w:style w:styleId="Title" w:type="paragraph">
     <w:name w:val="Title"/>
     <w:basedOn w:val="Normal"/>
     <w:next w:val="BodyText"/>
@@ -1654,19 +2041,19 @@
     <w:pPr>
       <w:keepNext/>
       <w:keepLines/>
-      <w:spacing w:before="480" w:after="240"/>
+      <w:spacing w:after="240" w:before="480"/>
       <w:jc w:val="center"/>
     </w:pPr>
     <w:rPr>
-      <w:rFonts w:asciiTheme="majorHAnsi" w:eastAsiaTheme="majorEastAsia" w:hAnsiTheme="majorHAnsi" w:cstheme="majorBidi"/>
+      <w:rFonts w:asciiTheme="majorHAnsi" w:cstheme="majorBidi" w:eastAsiaTheme="majorEastAsia" w:hAnsiTheme="majorHAnsi"/>
       <w:b/>
       <w:bCs/>
-      <w:color w:val="345A8A" w:themeColor="accent1" w:themeShade="B5"/>
+      <w:color w:themeColor="accent1" w:themeShade="B5" w:val="345A8A"/>
       <w:sz w:val="36"/>
       <w:szCs w:val="36"/>
     </w:rPr>
   </w:style>
-  <w:style w:type="paragraph" w:styleId="Subtitle">
+  <w:style w:styleId="Subtitle" w:type="paragraph">
     <w:name w:val="Subtitle"/>
     <w:basedOn w:val="Title"/>
     <w:next w:val="BodyText"/>
@@ -1679,7 +2066,7 @@
       <w:szCs w:val="30"/>
     </w:rPr>
   </w:style>
-  <w:style w:type="paragraph" w:customStyle="1" w:styleId="Author">
+  <w:style w:customStyle="1" w:styleId="Author" w:type="paragraph">
     <w:name w:val="Author"/>
     <w:next w:val="BodyText"/>
     <w:qFormat/>
@@ -1689,7 +2076,7 @@
       <w:jc w:val="center"/>
     </w:pPr>
   </w:style>
-  <w:style w:type="paragraph" w:styleId="Date">
+  <w:style w:styleId="Date" w:type="paragraph">
     <w:name w:val="Date"/>
     <w:next w:val="BodyText"/>
     <w:qFormat/>
@@ -1699,7 +2086,7 @@
       <w:jc w:val="center"/>
     </w:pPr>
   </w:style>
-  <w:style w:type="paragraph" w:customStyle="1" w:styleId="Abstract">
+  <w:style w:customStyle="1" w:styleId="Abstract" w:type="paragraph">
     <w:name w:val="Abstract"/>
     <w:basedOn w:val="Normal"/>
     <w:next w:val="BodyText"/>
@@ -1707,19 +2094,19 @@
     <w:pPr>
       <w:keepNext/>
       <w:keepLines/>
-      <w:spacing w:before="300" w:after="300"/>
+      <w:spacing w:after="300" w:before="300"/>
     </w:pPr>
     <w:rPr>
       <w:sz w:val="20"/>
       <w:szCs w:val="20"/>
     </w:rPr>
   </w:style>
-  <w:style w:type="paragraph" w:styleId="Bibliography">
+  <w:style w:styleId="Bibliography" w:type="paragraph">
     <w:name w:val="Bibliography"/>
     <w:basedOn w:val="Normal"/>
     <w:qFormat/>
   </w:style>
-  <w:style w:type="paragraph" w:styleId="BlockText">
+  <w:style w:styleId="BlockText" w:type="paragraph">
     <w:name w:val="Block Text"/>
     <w:basedOn w:val="BodyText"/>
     <w:next w:val="BodyText"/>
@@ -1727,38 +2114,38 @@
     <w:unhideWhenUsed/>
     <w:qFormat/>
     <w:pPr>
-      <w:spacing w:before="100" w:after="100"/>
+      <w:spacing w:after="100" w:before="100"/>
     </w:pPr>
     <w:rPr>
-      <w:rFonts w:asciiTheme="majorHAnsi" w:eastAsiaTheme="majorEastAsia" w:hAnsiTheme="majorHAnsi" w:cstheme="majorBidi"/>
+      <w:rFonts w:asciiTheme="majorHAnsi" w:cstheme="majorBidi" w:eastAsiaTheme="majorEastAsia" w:hAnsiTheme="majorHAnsi"/>
       <w:bCs/>
       <w:sz w:val="20"/>
       <w:szCs w:val="20"/>
     </w:rPr>
   </w:style>
-  <w:style w:type="paragraph" w:styleId="FootnoteText">
+  <w:style w:styleId="FootnoteText" w:type="paragraph">
     <w:name w:val="footnote text"/>
     <w:basedOn w:val="Normal"/>
     <w:uiPriority w:val="9"/>
     <w:unhideWhenUsed/>
     <w:qFormat/>
   </w:style>
-  <w:style w:type="table" w:customStyle="1" w:styleId="Table">
+  <w:style w:customStyle="1" w:styleId="Table" w:type="table">
     <w:name w:val="Table"/>
     <w:semiHidden/>
     <w:unhideWhenUsed/>
     <w:qFormat/>
     <w:tblPr>
-      <w:tblInd w:w="0" w:type="dxa"/>
+      <w:tblInd w:type="dxa" w:w="0"/>
       <w:tblCellMar>
-        <w:top w:w="0" w:type="dxa"/>
-        <w:left w:w="108" w:type="dxa"/>
-        <w:bottom w:w="0" w:type="dxa"/>
-        <w:right w:w="108" w:type="dxa"/>
+        <w:top w:type="dxa" w:w="0"/>
+        <w:left w:type="dxa" w:w="108"/>
+        <w:bottom w:type="dxa" w:w="0"/>
+        <w:right w:type="dxa" w:w="108"/>
       </w:tblCellMar>
     </w:tblPr>
   </w:style>
-  <w:style w:type="paragraph" w:customStyle="1" w:styleId="DefinitionTerm">
+  <w:style w:customStyle="1" w:styleId="DefinitionTerm" w:type="paragraph">
     <w:name w:val="Definition Term"/>
     <w:basedOn w:val="Normal"/>
     <w:next w:val="Definition"/>
@@ -1771,11 +2158,11 @@
       <w:b/>
     </w:rPr>
   </w:style>
-  <w:style w:type="paragraph" w:customStyle="1" w:styleId="Definition">
+  <w:style w:customStyle="1" w:styleId="Definition" w:type="paragraph">
     <w:name w:val="Definition"/>
     <w:basedOn w:val="Normal"/>
   </w:style>
-  <w:style w:type="paragraph" w:styleId="Caption">
+  <w:style w:styleId="Caption" w:type="paragraph">
     <w:name w:val="caption"/>
     <w:basedOn w:val="Normal"/>
     <w:link w:val="CaptionChar"/>
@@ -1788,22 +2175,22 @@
       <w:i/>
     </w:rPr>
   </w:style>
-  <w:style w:type="paragraph" w:customStyle="1" w:styleId="TableCaption">
+  <w:style w:customStyle="1" w:styleId="TableCaption" w:type="paragraph">
     <w:name w:val="Table Caption"/>
     <w:basedOn w:val="Caption"/>
     <w:pPr>
       <w:keepNext/>
     </w:pPr>
   </w:style>
-  <w:style w:type="paragraph" w:customStyle="1" w:styleId="ImageCaption">
+  <w:style w:customStyle="1" w:styleId="ImageCaption" w:type="paragraph">
     <w:name w:val="Image Caption"/>
     <w:basedOn w:val="Caption"/>
   </w:style>
-  <w:style w:type="paragraph" w:customStyle="1" w:styleId="Figure">
+  <w:style w:customStyle="1" w:styleId="Figure" w:type="paragraph">
     <w:name w:val="Figure"/>
     <w:basedOn w:val="Normal"/>
   </w:style>
-  <w:style w:type="paragraph" w:customStyle="1" w:styleId="CaptionedFigure">
+  <w:style w:customStyle="1" w:styleId="CaptionedFigure" w:type="paragraph">
     <w:name w:val="Captioned Figure"/>
     <w:basedOn w:val="Figure"/>
     <w:rsid w:val="004331FF"/>
@@ -1812,7 +2199,7 @@
       <w:jc w:val="center"/>
     </w:pPr>
   </w:style>
-  <w:style w:type="character" w:customStyle="1" w:styleId="CaptionChar">
+  <w:style w:customStyle="1" w:styleId="CaptionChar" w:type="character">
     <w:name w:val="Caption Char"/>
     <w:basedOn w:val="DefaultParagraphFont"/>
     <w:link w:val="Caption"/>
@@ -1821,7 +2208,7 @@
       <w:i/>
     </w:rPr>
   </w:style>
-  <w:style w:type="character" w:customStyle="1" w:styleId="VerbatimChar">
+  <w:style w:customStyle="1" w:styleId="VerbatimChar" w:type="character">
     <w:name w:val="Verbatim Char"/>
     <w:basedOn w:val="BodyTextChar"/>
     <w:rsid w:val="004331FF"/>
@@ -1831,7 +2218,7 @@
       <w:sz w:val="21"/>
     </w:rPr>
   </w:style>
-  <w:style w:type="character" w:styleId="FootnoteReference">
+  <w:style w:styleId="FootnoteReference" w:type="character">
     <w:name w:val="footnote reference"/>
     <w:basedOn w:val="CaptionChar"/>
     <w:rPr>
@@ -1839,15 +2226,15 @@
       <w:vertAlign w:val="superscript"/>
     </w:rPr>
   </w:style>
-  <w:style w:type="character" w:styleId="Hyperlink">
+  <w:style w:styleId="Hyperlink" w:type="character">
     <w:name w:val="Hyperlink"/>
     <w:basedOn w:val="CaptionChar"/>
     <w:rPr>
       <w:i/>
-      <w:color w:val="4F81BD" w:themeColor="accent1"/>
-    </w:rPr>
-  </w:style>
-  <w:style w:type="paragraph" w:styleId="TOCHeading">
+      <w:color w:themeColor="accent1" w:val="4F81BD"/>
+    </w:rPr>
+  </w:style>
+  <w:style w:styleId="TOCHeading" w:type="paragraph">
     <w:name w:val="TOC Heading"/>
     <w:basedOn w:val="Heading1"/>
     <w:next w:val="BodyText"/>
@@ -1861,10 +2248,10 @@
     <w:rPr>
       <w:b w:val="0"/>
       <w:bCs w:val="0"/>
-      <w:color w:val="365F91" w:themeColor="accent1" w:themeShade="BF"/>
-    </w:rPr>
-  </w:style>
-  <w:style w:type="character" w:customStyle="1" w:styleId="Underline">
+      <w:color w:themeColor="accent1" w:themeShade="BF" w:val="365F91"/>
+    </w:rPr>
+  </w:style>
+  <w:style w:customStyle="1" w:styleId="Underline" w:type="character">
     <w:name w:val="Underline"/>
     <w:basedOn w:val="DefaultParagraphFont"/>
     <w:uiPriority w:val="1"/>
@@ -1874,13 +2261,13 @@
       <w:u w:val="single"/>
     </w:rPr>
   </w:style>
-  <w:style w:type="character" w:customStyle="1" w:styleId="BodyTextChar">
+  <w:style w:customStyle="1" w:styleId="BodyTextChar" w:type="character">
     <w:name w:val="Body Text Char"/>
     <w:basedOn w:val="DefaultParagraphFont"/>
     <w:link w:val="BodyText"/>
     <w:rsid w:val="004331FF"/>
   </w:style>
-  <w:style w:type="character" w:customStyle="1" w:styleId="Highlight">
+  <w:style w:customStyle="1" w:styleId="Highlight" w:type="character">
     <w:name w:val="Highlight"/>
     <w:basedOn w:val="Underline"/>
     <w:uiPriority w:val="1"/>
@@ -1888,8 +2275,8 @@
     <w:rsid w:val="00813E47"/>
     <w:rPr>
       <w:u w:val="none"/>
-      <w:bdr w:val="none" w:sz="0" w:space="0" w:color="auto"/>
-      <w:shd w:val="clear" w:color="auto" w:fill="FFFF00"/>
+      <w:bdr w:color="auto" w:space="0" w:sz="0" w:val="none"/>
+      <w:shd w:color="auto" w:fill="FFFF00" w:val="clear"/>
     </w:rPr>
   </w:style>
   <w:style w:type="paragraph" w:customStyle="1" w:styleId="SourceCode">
@@ -1898,7 +2285,6 @@
     <w:link w:val="VerbatimChar"/>
     <w:pPr>
       <w:wordWrap w:val="off"/>
-      <w:noProof/>
     </w:pPr>
   </w:style>
   <w:style w:type="character" w:customStyle="1" w:styleId="KeywordTok">

</xml_diff>

<commit_message>
added info on titles; need to re-render on Mac
</commit_message>
<xml_diff>
--- a/data-visualization-with-Stata-the-basics/data-visualization-with-Stata-the-basics.docx
+++ b/data-visualization-with-Stata-the-basics/data-visualization-with-Stata-the-basics.docx
@@ -59,13 +59,13 @@
         <w:pStyle w:val="Date"/>
       </w:pPr>
       <w:r>
-        <w:t xml:space="preserve">28</w:t>
+        <w:t xml:space="preserve">4</w:t>
       </w:r>
       <w:r>
         <w:t xml:space="preserve"> </w:t>
       </w:r>
       <w:r>
-        <w:t xml:space="preserve">Jan</w:t>
+        <w:t xml:space="preserve">Feb</w:t>
       </w:r>
       <w:r>
         <w:t xml:space="preserve"> </w:t>
@@ -74,11 +74,12 @@
         <w:t xml:space="preserve">2022</w:t>
       </w:r>
     </w:p>
-    <w:bookmarkStart w:id="23" w:name="introduction"/>
     <w:p>
       <w:pPr>
         <w:pStyle w:val="Heading1"/>
       </w:pPr>
+      <w:bookmarkStart w:id="21" w:name="introduction"/>
+      <w:bookmarkEnd w:id="21"/>
       <w:r>
         <w:t xml:space="preserve">Introduction</w:t>
       </w:r>
@@ -128,7 +129,7 @@
       <w:r>
         <w:t xml:space="preserve"> </w:t>
       </w:r>
-      <w:hyperlink r:id="rId20">
+      <w:hyperlink r:id="rId22">
         <w:r>
           <w:rPr>
             <w:rStyle w:val="Hyperlink"/>
@@ -147,9 +148,9 @@
       <w:r>
         <w:drawing>
           <wp:inline>
-            <wp:extent cx="5943600" cy="3546348"/>
+            <wp:extent cx="5943600" cy="3548049"/>
             <wp:effectExtent b="0" l="0" r="0" t="0"/>
-            <wp:docPr descr="Palmer Penguins Illustration from @allison_horst" title="" id="1" name="Picture"/>
+            <wp:docPr descr="" id="1" name="Picture"/>
             <a:graphic>
               <a:graphicData uri="http://schemas.openxmlformats.org/drawingml/2006/picture">
                 <pic:pic>
@@ -160,7 +161,7 @@
                     </pic:cNvPicPr>
                   </pic:nvPicPr>
                   <pic:blipFill>
-                    <a:blip r:embed="rId21"/>
+                    <a:blip r:embed="rId23"/>
                     <a:stretch>
                       <a:fillRect/>
                     </a:stretch>
@@ -168,7 +169,7 @@
                   <pic:spPr bwMode="auto">
                     <a:xfrm>
                       <a:off x="0" y="0"/>
-                      <a:ext cx="5943600" cy="3546348"/>
+                      <a:ext cx="5943600" cy="3548049"/>
                     </a:xfrm>
                     <a:prstGeom prst="rect">
                       <a:avLst/>
@@ -187,14 +188,17 @@
         </w:drawing>
       </w:r>
       <w:r>
+        <w:t xml:space="preserve">{width=20%}</w:t>
+      </w:r>
+      <w:r>
         <w:t xml:space="preserve"> </w:t>
       </w:r>
       <w:r>
         <w:drawing>
           <wp:inline>
-            <wp:extent cx="5943600" cy="5172583"/>
+            <wp:extent cx="5943600" cy="5171758"/>
             <wp:effectExtent b="0" l="0" r="0" t="0"/>
-            <wp:docPr descr="Culmen Depth from @allison_horst" title="" id="1" name="Picture"/>
+            <wp:docPr descr="" id="1" name="Picture"/>
             <a:graphic>
               <a:graphicData uri="http://schemas.openxmlformats.org/drawingml/2006/picture">
                 <pic:pic>
@@ -205,7 +209,7 @@
                     </pic:cNvPicPr>
                   </pic:nvPicPr>
                   <pic:blipFill>
-                    <a:blip r:embed="rId22"/>
+                    <a:blip r:embed="rId24"/>
                     <a:stretch>
                       <a:fillRect/>
                     </a:stretch>
@@ -213,7 +217,7 @@
                   <pic:spPr bwMode="auto">
                     <a:xfrm>
                       <a:off x="0" y="0"/>
-                      <a:ext cx="5943600" cy="5172583"/>
+                      <a:ext cx="5943600" cy="5171758"/>
                     </a:xfrm>
                     <a:prstGeom prst="rect">
                       <a:avLst/>
@@ -231,6 +235,9 @@
           </wp:inline>
         </w:drawing>
       </w:r>
+      <w:r>
+        <w:t xml:space="preserve">{width=20%}</w:t>
+      </w:r>
     </w:p>
     <w:p>
       <w:pPr>
@@ -238,87 +245,36 @@
       </w:pPr>
       <w:r>
         <w:rPr>
-          <w:rStyle w:val="NormalTok"/>
+          <w:rStyle w:val="VerbatimChar"/>
+        </w:rPr>
+        <w:t xml:space="preserve">. clear all</w:t>
+      </w:r>
+      <w:r>
+        <w:br w:type="textWrapping"/>
+      </w:r>
+      <w:r>
+        <w:rPr>
+          <w:rStyle w:val="VerbatimChar"/>
+        </w:rPr>
+        <w:t xml:space="preserve"/>
+      </w:r>
+      <w:r>
+        <w:br w:type="textWrapping"/>
+      </w:r>
+      <w:r>
+        <w:rPr>
+          <w:rStyle w:val="VerbatimChar"/>
         </w:rPr>
         <w:t xml:space="preserve">. </w:t>
       </w:r>
       <w:r>
+        <w:br w:type="textWrapping"/>
+      </w:r>
+      <w:r>
         <w:rPr>
-          <w:rStyle w:val="KeywordTok"/>
+          <w:rStyle w:val="VerbatimChar"/>
         </w:rPr>
-        <w:t xml:space="preserve">clear</w:t>
-      </w:r>
-      <w:r>
-        <w:rPr>
-          <w:rStyle w:val="NormalTok"/>
-        </w:rPr>
-        <w:t xml:space="preserve"> </w:t>
-      </w:r>
-      <w:r>
-        <w:rPr>
-          <w:rStyle w:val="OtherTok"/>
-        </w:rPr>
-        <w:t xml:space="preserve">all</w:t>
-      </w:r>
-      <w:r>
-        <w:br/>
-      </w:r>
-      <w:r>
-        <w:br/>
-      </w:r>
-      <w:r>
-        <w:rPr>
-          <w:rStyle w:val="NormalTok"/>
-        </w:rPr>
-        <w:t xml:space="preserve">. </w:t>
-      </w:r>
-      <w:r>
-        <w:br/>
-      </w:r>
-      <w:r>
-        <w:rPr>
-          <w:rStyle w:val="NormalTok"/>
-        </w:rPr>
-        <w:t xml:space="preserve">. </w:t>
-      </w:r>
-      <w:r>
-        <w:rPr>
-          <w:rStyle w:val="KeywordTok"/>
-        </w:rPr>
-        <w:t xml:space="preserve">use</w:t>
-      </w:r>
-      <w:r>
-        <w:rPr>
-          <w:rStyle w:val="NormalTok"/>
-        </w:rPr>
-        <w:t xml:space="preserve"> </w:t>
-      </w:r>
-      <w:r>
-        <w:rPr>
-          <w:rStyle w:val="StringTok"/>
-        </w:rPr>
-        <w:t xml:space="preserve">"https://github.com/agrogan1/Stata/raw/master/data-visualization-with-Stata-the-basics/pengu</w:t>
-      </w:r>
-      <w:r>
-        <w:br/>
-      </w:r>
-      <w:r>
-        <w:rPr>
-          <w:rStyle w:val="StringTok"/>
-        </w:rPr>
-        <w:t xml:space="preserve">&gt; ins.dta"</w:t>
-      </w:r>
-      <w:r>
-        <w:rPr>
-          <w:rStyle w:val="NormalTok"/>
-        </w:rPr>
-        <w:t xml:space="preserve">, </w:t>
-      </w:r>
-      <w:r>
-        <w:rPr>
-          <w:rStyle w:val="KeywordTok"/>
-        </w:rPr>
-        <w:t xml:space="preserve">clear</w:t>
+        <w:t xml:space="preserve">. use "https://github.com/agrogan1/Stata/raw/master/data-visualization-with-Stata-the-basics/penguins.dta", clear</w:t>
       </w:r>
     </w:p>
     <w:p>
@@ -326,7 +282,7 @@
         <w:pStyle w:val="FirstParagraph"/>
       </w:pPr>
       <w:r>
-        <w:t xml:space="preserve">I am not a particular fan of Stata’s default graph schemes, so I am going to make use of the graph scheme entitled</w:t>
+        <w:t xml:space="preserve">I am not a particular fan of Stata's default graph schemes, so I am going to make use of the graph scheme entitled</w:t>
       </w:r>
       <w:r>
         <w:t xml:space="preserve"> </w:t>
@@ -347,47 +303,17 @@
       </w:pPr>
       <w:r>
         <w:rPr>
-          <w:rStyle w:val="NormalTok"/>
+          <w:rStyle w:val="VerbatimChar"/>
         </w:rPr>
-        <w:t xml:space="preserve">. </w:t>
-      </w:r>
-      <w:r>
-        <w:rPr>
-          <w:rStyle w:val="KeywordTok"/>
-        </w:rPr>
-        <w:t xml:space="preserve">set</w:t>
-      </w:r>
-      <w:r>
-        <w:rPr>
-          <w:rStyle w:val="NormalTok"/>
-        </w:rPr>
-        <w:t xml:space="preserve"> </w:t>
-      </w:r>
-      <w:r>
-        <w:rPr>
-          <w:rStyle w:val="DecValTok"/>
-        </w:rPr>
-        <w:t xml:space="preserve">scheme</w:t>
-      </w:r>
-      <w:r>
-        <w:rPr>
-          <w:rStyle w:val="NormalTok"/>
-        </w:rPr>
-        <w:t xml:space="preserve"> s1color </w:t>
-      </w:r>
-      <w:r>
-        <w:rPr>
-          <w:rStyle w:val="CommentTok"/>
-        </w:rPr>
-        <w:t xml:space="preserve">// use s1color scheme</w:t>
-      </w:r>
-    </w:p>
-    <w:bookmarkEnd w:id="23"/>
-    <w:bookmarkStart w:id="25" w:name="histogram-histogram-x"/>
+        <w:t xml:space="preserve">. set scheme s1color // use s1color scheme</w:t>
+      </w:r>
+    </w:p>
     <w:p>
       <w:pPr>
         <w:pStyle w:val="Heading1"/>
       </w:pPr>
+      <w:bookmarkStart w:id="25" w:name="histogram-histogram-x"/>
+      <w:bookmarkEnd w:id="25"/>
       <w:r>
         <w:t xml:space="preserve">Histogram:</w:t>
       </w:r>
@@ -407,270 +333,35 @@
       </w:pPr>
       <w:r>
         <w:rPr>
-          <w:rStyle w:val="NormalTok"/>
+          <w:rStyle w:val="VerbatimChar"/>
         </w:rPr>
-        <w:t xml:space="preserve">. </w:t>
+        <w:t xml:space="preserve">. histogram body_mass_g, title("Body Mass of Penguins") xtitle("Body Mass")</w:t>
+      </w:r>
+      <w:r>
+        <w:br w:type="textWrapping"/>
       </w:r>
       <w:r>
         <w:rPr>
-          <w:rStyle w:val="KeywordTok"/>
+          <w:rStyle w:val="VerbatimChar"/>
         </w:rPr>
-        <w:t xml:space="preserve">histogram</w:t>
-      </w:r>
-      <w:r>
-        <w:rPr>
-          <w:rStyle w:val="NormalTok"/>
-        </w:rPr>
-        <w:t xml:space="preserve"> body_mass_g, </w:t>
-      </w:r>
-      <w:r>
-        <w:rPr>
-          <w:rStyle w:val="BaseNTok"/>
-        </w:rPr>
-        <w:t xml:space="preserve">title</w:t>
-      </w:r>
-      <w:r>
-        <w:rPr>
-          <w:rStyle w:val="NormalTok"/>
-        </w:rPr>
-        <w:t xml:space="preserve">(</w:t>
-      </w:r>
-      <w:r>
-        <w:rPr>
-          <w:rStyle w:val="StringTok"/>
-        </w:rPr>
-        <w:t xml:space="preserve">"Body Mass of Penguins"</w:t>
-      </w:r>
-      <w:r>
-        <w:rPr>
-          <w:rStyle w:val="NormalTok"/>
-        </w:rPr>
-        <w:t xml:space="preserve">)</w:t>
-      </w:r>
-      <w:r>
-        <w:br/>
-      </w:r>
-      <w:r>
-        <w:rPr>
-          <w:rStyle w:val="NormalTok"/>
-        </w:rPr>
-        <w:t xml:space="preserve">(</w:t>
-      </w:r>
-      <w:r>
-        <w:rPr>
-          <w:rStyle w:val="BaseNTok"/>
-        </w:rPr>
-        <w:t xml:space="preserve">bin</w:t>
-      </w:r>
-      <w:r>
-        <w:rPr>
-          <w:rStyle w:val="NormalTok"/>
-        </w:rPr>
-        <w:t xml:space="preserve">=18, </w:t>
-      </w:r>
-      <w:r>
-        <w:rPr>
-          <w:rStyle w:val="BaseNTok"/>
-        </w:rPr>
-        <w:t xml:space="preserve">start</w:t>
-      </w:r>
-      <w:r>
-        <w:rPr>
-          <w:rStyle w:val="NormalTok"/>
-        </w:rPr>
-        <w:t xml:space="preserve">=2700, </w:t>
-      </w:r>
-      <w:r>
-        <w:rPr>
-          <w:rStyle w:val="KeywordTok"/>
-        </w:rPr>
-        <w:t xml:space="preserve">width</w:t>
-      </w:r>
-      <w:r>
-        <w:rPr>
-          <w:rStyle w:val="NormalTok"/>
-        </w:rPr>
-        <w:t xml:space="preserve">=200)</w:t>
-      </w:r>
-    </w:p>
-    <w:p>
-      <w:pPr>
-        <w:pStyle w:val="CaptionedFigure"/>
+        <w:t xml:space="preserve">(bin=18, start=2700, width=200)</w:t>
+      </w:r>
+    </w:p>
+    <w:p>
+      <w:pPr>
+        <w:pStyle w:val="FirstParagraph"/>
       </w:pPr>
       <w:r>
         <w:drawing>
           <wp:inline>
             <wp:extent cx="5943600" cy="4320997"/>
             <wp:effectExtent b="0" l="0" r="0" t="0"/>
-            <wp:docPr descr="histogram" title="" id="1" name="Picture"/>
+            <wp:docPr descr="" id="1" name="Picture"/>
             <a:graphic>
               <a:graphicData uri="http://schemas.openxmlformats.org/drawingml/2006/picture">
                 <pic:pic>
                   <pic:nvPicPr>
                     <pic:cNvPr descr="myhistogram.png" id="0" name="Picture"/>
-                    <pic:cNvPicPr>
-                      <a:picLocks noChangeArrowheads="1" noChangeAspect="1"/>
-                    </pic:cNvPicPr>
-                  </pic:nvPicPr>
-                  <pic:blipFill>
-                    <a:blip r:embed="rId24"/>
-                    <a:stretch>
-                      <a:fillRect/>
-                    </a:stretch>
-                  </pic:blipFill>
-                  <pic:spPr bwMode="auto">
-                    <a:xfrm>
-                      <a:off x="0" y="0"/>
-                      <a:ext cx="5943600" cy="4320997"/>
-                    </a:xfrm>
-                    <a:prstGeom prst="rect">
-                      <a:avLst/>
-                    </a:prstGeom>
-                    <a:noFill/>
-                    <a:ln w="9525">
-                      <a:noFill/>
-                      <a:headEnd/>
-                      <a:tailEnd/>
-                    </a:ln>
-                  </pic:spPr>
-                </pic:pic>
-              </a:graphicData>
-            </a:graphic>
-          </wp:inline>
-        </w:drawing>
-      </w:r>
-    </w:p>
-    <w:p>
-      <w:pPr>
-        <w:pStyle w:val="ImageCaption"/>
-      </w:pPr>
-      <w:r>
-        <w:t xml:space="preserve">histogram</w:t>
-      </w:r>
-    </w:p>
-    <w:bookmarkEnd w:id="25"/>
-    <w:bookmarkStart w:id="30" w:name="bar-graph-graph-bar"/>
-    <w:p>
-      <w:pPr>
-        <w:pStyle w:val="Heading1"/>
-      </w:pPr>
-      <w:r>
-        <w:t xml:space="preserve">Bar Graph:</w:t>
-      </w:r>
-      <w:r>
-        <w:t xml:space="preserve"> </w:t>
-      </w:r>
-      <w:r>
-        <w:rPr>
-          <w:rStyle w:val="VerbatimChar"/>
-        </w:rPr>
-        <w:t xml:space="preserve">graph bar</w:t>
-      </w:r>
-    </w:p>
-    <w:bookmarkStart w:id="27" w:name="X82325764eb5c72c705aef70655f097c5dfc243e"/>
-    <w:p>
-      <w:pPr>
-        <w:pStyle w:val="Heading2"/>
-      </w:pPr>
-      <w:r>
-        <w:t xml:space="preserve">Counting Up Numbers In Each Group:</w:t>
-      </w:r>
-      <w:r>
-        <w:t xml:space="preserve"> </w:t>
-      </w:r>
-      <w:r>
-        <w:rPr>
-          <w:rStyle w:val="VerbatimChar"/>
-        </w:rPr>
-        <w:t xml:space="preserve">graph bar, over(x)</w:t>
-      </w:r>
-    </w:p>
-    <w:p>
-      <w:pPr>
-        <w:pStyle w:val="SourceCode"/>
-      </w:pPr>
-      <w:r>
-        <w:rPr>
-          <w:rStyle w:val="NormalTok"/>
-        </w:rPr>
-        <w:t xml:space="preserve">. </w:t>
-      </w:r>
-      <w:r>
-        <w:rPr>
-          <w:rStyle w:val="KeywordTok"/>
-        </w:rPr>
-        <w:t xml:space="preserve">graph</w:t>
-      </w:r>
-      <w:r>
-        <w:rPr>
-          <w:rStyle w:val="NormalTok"/>
-        </w:rPr>
-        <w:t xml:space="preserve"> </w:t>
-      </w:r>
-      <w:r>
-        <w:rPr>
-          <w:rStyle w:val="BaseNTok"/>
-        </w:rPr>
-        <w:t xml:space="preserve">bar</w:t>
-      </w:r>
-      <w:r>
-        <w:rPr>
-          <w:rStyle w:val="NormalTok"/>
-        </w:rPr>
-        <w:t xml:space="preserve">, </w:t>
-      </w:r>
-      <w:r>
-        <w:rPr>
-          <w:rStyle w:val="BaseNTok"/>
-        </w:rPr>
-        <w:t xml:space="preserve">over</w:t>
-      </w:r>
-      <w:r>
-        <w:rPr>
-          <w:rStyle w:val="NormalTok"/>
-        </w:rPr>
-        <w:t xml:space="preserve">(species) </w:t>
-      </w:r>
-      <w:r>
-        <w:rPr>
-          <w:rStyle w:val="BaseNTok"/>
-        </w:rPr>
-        <w:t xml:space="preserve">title</w:t>
-      </w:r>
-      <w:r>
-        <w:rPr>
-          <w:rStyle w:val="NormalTok"/>
-        </w:rPr>
-        <w:t xml:space="preserve">(</w:t>
-      </w:r>
-      <w:r>
-        <w:rPr>
-          <w:rStyle w:val="StringTok"/>
-        </w:rPr>
-        <w:t xml:space="preserve">"Penguin Species"</w:t>
-      </w:r>
-      <w:r>
-        <w:rPr>
-          <w:rStyle w:val="NormalTok"/>
-        </w:rPr>
-        <w:t xml:space="preserve">)</w:t>
-      </w:r>
-    </w:p>
-    <w:p>
-      <w:pPr>
-        <w:pStyle w:val="CaptionedFigure"/>
-      </w:pPr>
-      <w:r>
-        <w:drawing>
-          <wp:inline>
-            <wp:extent cx="5943600" cy="4320997"/>
-            <wp:effectExtent b="0" l="0" r="0" t="0"/>
-            <wp:docPr descr="bar graph" title="" id="1" name="Picture"/>
-            <a:graphic>
-              <a:graphicData uri="http://schemas.openxmlformats.org/drawingml/2006/picture">
-                <pic:pic>
-                  <pic:nvPicPr>
-                    <pic:cNvPr descr="mybar1.png" id="0" name="Picture"/>
                     <pic:cNvPicPr>
                       <a:picLocks noChangeArrowheads="1" noChangeAspect="1"/>
                     </pic:cNvPicPr>
@@ -702,23 +393,18 @@
           </wp:inline>
         </w:drawing>
       </w:r>
-    </w:p>
-    <w:p>
-      <w:pPr>
-        <w:pStyle w:val="ImageCaption"/>
-      </w:pPr>
-      <w:r>
-        <w:t xml:space="preserve">bar graph</w:t>
-      </w:r>
-    </w:p>
-    <w:bookmarkEnd w:id="27"/>
-    <w:bookmarkStart w:id="29" w:name="Xe5e6f0d2b5216717982167b4032d81ce16128e8"/>
-    <w:p>
-      <w:pPr>
-        <w:pStyle w:val="Heading2"/>
-      </w:pPr>
-      <w:r>
-        <w:t xml:space="preserve">Average Of A Continuous Variable Across Groups:</w:t>
+      <w:r>
+        <w:t xml:space="preserve">{width=25%}</w:t>
+      </w:r>
+    </w:p>
+    <w:p>
+      <w:pPr>
+        <w:pStyle w:val="Heading1"/>
+      </w:pPr>
+      <w:bookmarkStart w:id="27" w:name="bar-graph-graph-bar"/>
+      <w:bookmarkEnd w:id="27"/>
+      <w:r>
+        <w:t xml:space="preserve">Bar Graph:</w:t>
       </w:r>
       <w:r>
         <w:t xml:space="preserve"> </w:t>
@@ -727,7 +413,26 @@
         <w:rPr>
           <w:rStyle w:val="VerbatimChar"/>
         </w:rPr>
-        <w:t xml:space="preserve">graph bar y, over(x)</w:t>
+        <w:t xml:space="preserve">graph bar</w:t>
+      </w:r>
+    </w:p>
+    <w:p>
+      <w:pPr>
+        <w:pStyle w:val="Heading2"/>
+      </w:pPr>
+      <w:bookmarkStart w:id="28" w:name="counting-up-numbers-in-each-group-graph-bar-overx"/>
+      <w:bookmarkEnd w:id="28"/>
+      <w:r>
+        <w:t xml:space="preserve">Counting Up Numbers In Each Group:</w:t>
+      </w:r>
+      <w:r>
+        <w:t xml:space="preserve"> </w:t>
+      </w:r>
+      <w:r>
+        <w:rPr>
+          <w:rStyle w:val="VerbatimChar"/>
+        </w:rPr>
+        <w:t xml:space="preserve">graph bar, over(x)</w:t>
       </w:r>
     </w:p>
     <w:p>
@@ -736,92 +441,32 @@
       </w:pPr>
       <w:r>
         <w:rPr>
-          <w:rStyle w:val="NormalTok"/>
+          <w:rStyle w:val="VerbatimChar"/>
         </w:rPr>
-        <w:t xml:space="preserve">. </w:t>
-      </w:r>
-      <w:r>
-        <w:rPr>
-          <w:rStyle w:val="KeywordTok"/>
-        </w:rPr>
-        <w:t xml:space="preserve">graph</w:t>
-      </w:r>
-      <w:r>
-        <w:rPr>
-          <w:rStyle w:val="NormalTok"/>
-        </w:rPr>
-        <w:t xml:space="preserve"> </w:t>
-      </w:r>
-      <w:r>
-        <w:rPr>
-          <w:rStyle w:val="BaseNTok"/>
-        </w:rPr>
-        <w:t xml:space="preserve">bar</w:t>
-      </w:r>
-      <w:r>
-        <w:rPr>
-          <w:rStyle w:val="NormalTok"/>
-        </w:rPr>
-        <w:t xml:space="preserve"> body_mass_g, </w:t>
-      </w:r>
-      <w:r>
-        <w:rPr>
-          <w:rStyle w:val="BaseNTok"/>
-        </w:rPr>
-        <w:t xml:space="preserve">over</w:t>
-      </w:r>
-      <w:r>
-        <w:rPr>
-          <w:rStyle w:val="NormalTok"/>
-        </w:rPr>
-        <w:t xml:space="preserve">(species) </w:t>
-      </w:r>
-      <w:r>
-        <w:rPr>
-          <w:rStyle w:val="BaseNTok"/>
-        </w:rPr>
-        <w:t xml:space="preserve">title</w:t>
-      </w:r>
-      <w:r>
-        <w:rPr>
-          <w:rStyle w:val="NormalTok"/>
-        </w:rPr>
-        <w:t xml:space="preserve">(</w:t>
-      </w:r>
-      <w:r>
-        <w:rPr>
-          <w:rStyle w:val="StringTok"/>
-        </w:rPr>
-        <w:t xml:space="preserve">"Body Mass of Penguin Species"</w:t>
-      </w:r>
-      <w:r>
-        <w:rPr>
-          <w:rStyle w:val="NormalTok"/>
-        </w:rPr>
-        <w:t xml:space="preserve">)</w:t>
-      </w:r>
-    </w:p>
-    <w:p>
-      <w:pPr>
-        <w:pStyle w:val="CaptionedFigure"/>
+        <w:t xml:space="preserve">. graph bar, over(species) title("Penguin Species")</w:t>
+      </w:r>
+    </w:p>
+    <w:p>
+      <w:pPr>
+        <w:pStyle w:val="FirstParagraph"/>
       </w:pPr>
       <w:r>
         <w:drawing>
           <wp:inline>
             <wp:extent cx="5943600" cy="4320997"/>
             <wp:effectExtent b="0" l="0" r="0" t="0"/>
-            <wp:docPr descr="bar graph" title="" id="1" name="Picture"/>
+            <wp:docPr descr="" id="1" name="Picture"/>
             <a:graphic>
               <a:graphicData uri="http://schemas.openxmlformats.org/drawingml/2006/picture">
                 <pic:pic>
                   <pic:nvPicPr>
-                    <pic:cNvPr descr="mybar2.png" id="0" name="Picture"/>
+                    <pic:cNvPr descr="mybar1.png" id="0" name="Picture"/>
                     <pic:cNvPicPr>
                       <a:picLocks noChangeArrowheads="1" noChangeAspect="1"/>
                     </pic:cNvPicPr>
                   </pic:nvPicPr>
                   <pic:blipFill>
-                    <a:blip r:embed="rId28"/>
+                    <a:blip r:embed="rId29"/>
                     <a:stretch>
                       <a:fillRect/>
                     </a:stretch>
@@ -847,24 +492,18 @@
           </wp:inline>
         </w:drawing>
       </w:r>
-    </w:p>
-    <w:p>
-      <w:pPr>
-        <w:pStyle w:val="ImageCaption"/>
-      </w:pPr>
-      <w:r>
-        <w:t xml:space="preserve">bar graph</w:t>
-      </w:r>
-    </w:p>
-    <w:bookmarkEnd w:id="29"/>
-    <w:bookmarkEnd w:id="30"/>
-    <w:bookmarkStart w:id="32" w:name="scatterplot-twoway-scatter-y-x"/>
-    <w:p>
-      <w:pPr>
-        <w:pStyle w:val="Heading1"/>
-      </w:pPr>
-      <w:r>
-        <w:t xml:space="preserve">Scatterplot:</w:t>
+      <w:r>
+        <w:t xml:space="preserve">{width=30%}</w:t>
+      </w:r>
+    </w:p>
+    <w:p>
+      <w:pPr>
+        <w:pStyle w:val="Heading2"/>
+      </w:pPr>
+      <w:bookmarkStart w:id="30" w:name="average-of-a-continuous-variable-across-groups-graph-bar-y-overx"/>
+      <w:bookmarkEnd w:id="30"/>
+      <w:r>
+        <w:t xml:space="preserve">Average Of A Continuous Variable Across Groups:</w:t>
       </w:r>
       <w:r>
         <w:t xml:space="preserve"> </w:t>
@@ -873,7 +512,7 @@
         <w:rPr>
           <w:rStyle w:val="VerbatimChar"/>
         </w:rPr>
-        <w:t xml:space="preserve">twoway scatter y x</w:t>
+        <w:t xml:space="preserve">graph bar y, over(x)</w:t>
       </w:r>
     </w:p>
     <w:p>
@@ -882,74 +521,26 @@
       </w:pPr>
       <w:r>
         <w:rPr>
-          <w:rStyle w:val="NormalTok"/>
+          <w:rStyle w:val="VerbatimChar"/>
         </w:rPr>
-        <w:t xml:space="preserve">. </w:t>
-      </w:r>
-      <w:r>
-        <w:rPr>
-          <w:rStyle w:val="KeywordTok"/>
-        </w:rPr>
-        <w:t xml:space="preserve">twoway</w:t>
-      </w:r>
-      <w:r>
-        <w:rPr>
-          <w:rStyle w:val="NormalTok"/>
-        </w:rPr>
-        <w:t xml:space="preserve"> </w:t>
-      </w:r>
-      <w:r>
-        <w:rPr>
-          <w:rStyle w:val="KeywordTok"/>
-        </w:rPr>
-        <w:t xml:space="preserve">scatter</w:t>
-      </w:r>
-      <w:r>
-        <w:rPr>
-          <w:rStyle w:val="NormalTok"/>
-        </w:rPr>
-        <w:t xml:space="preserve"> culmen_length_mm body_mass_g, </w:t>
-      </w:r>
-      <w:r>
-        <w:rPr>
-          <w:rStyle w:val="BaseNTok"/>
-        </w:rPr>
-        <w:t xml:space="preserve">title</w:t>
-      </w:r>
-      <w:r>
-        <w:rPr>
-          <w:rStyle w:val="NormalTok"/>
-        </w:rPr>
-        <w:t xml:space="preserve">(</w:t>
-      </w:r>
-      <w:r>
-        <w:rPr>
-          <w:rStyle w:val="StringTok"/>
-        </w:rPr>
-        <w:t xml:space="preserve">"Penguin Culmen Length by Body Mass"</w:t>
-      </w:r>
-      <w:r>
-        <w:rPr>
-          <w:rStyle w:val="NormalTok"/>
-        </w:rPr>
-        <w:t xml:space="preserve">)</w:t>
-      </w:r>
-    </w:p>
-    <w:p>
-      <w:pPr>
-        <w:pStyle w:val="CaptionedFigure"/>
+        <w:t xml:space="preserve">. graph bar body_mass_g, over(species) title("Body Mass of Penguin Species")</w:t>
+      </w:r>
+    </w:p>
+    <w:p>
+      <w:pPr>
+        <w:pStyle w:val="FirstParagraph"/>
       </w:pPr>
       <w:r>
         <w:drawing>
           <wp:inline>
             <wp:extent cx="5943600" cy="4320997"/>
             <wp:effectExtent b="0" l="0" r="0" t="0"/>
-            <wp:docPr descr="scatterplot" title="" id="1" name="Picture"/>
+            <wp:docPr descr="" id="1" name="Picture"/>
             <a:graphic>
               <a:graphicData uri="http://schemas.openxmlformats.org/drawingml/2006/picture">
                 <pic:pic>
                   <pic:nvPicPr>
-                    <pic:cNvPr descr="myscatter.png" id="0" name="Picture"/>
+                    <pic:cNvPr descr="mybar2.png" id="0" name="Picture"/>
                     <pic:cNvPicPr>
                       <a:picLocks noChangeArrowheads="1" noChangeAspect="1"/>
                     </pic:cNvPicPr>
@@ -981,23 +572,18 @@
           </wp:inline>
         </w:drawing>
       </w:r>
-    </w:p>
-    <w:p>
-      <w:pPr>
-        <w:pStyle w:val="ImageCaption"/>
-      </w:pPr>
-      <w:r>
-        <w:t xml:space="preserve">scatterplot</w:t>
-      </w:r>
-    </w:p>
-    <w:bookmarkEnd w:id="32"/>
-    <w:bookmarkStart w:id="34" w:name="linear-fit-twoway-lfit-y-x"/>
+      <w:r>
+        <w:t xml:space="preserve">{width=30%}</w:t>
+      </w:r>
+    </w:p>
     <w:p>
       <w:pPr>
         <w:pStyle w:val="Heading1"/>
       </w:pPr>
-      <w:r>
-        <w:t xml:space="preserve">Linear Fit:</w:t>
+      <w:bookmarkStart w:id="32" w:name="scatterplot-twoway-scatter-y-x"/>
+      <w:bookmarkEnd w:id="32"/>
+      <w:r>
+        <w:t xml:space="preserve">Scatterplot:</w:t>
       </w:r>
       <w:r>
         <w:t xml:space="preserve"> </w:t>
@@ -1006,7 +592,7 @@
         <w:rPr>
           <w:rStyle w:val="VerbatimChar"/>
         </w:rPr>
-        <w:t xml:space="preserve">twoway lfit y x</w:t>
+        <w:t xml:space="preserve">twoway scatter y x</w:t>
       </w:r>
     </w:p>
     <w:p>
@@ -1015,74 +601,26 @@
       </w:pPr>
       <w:r>
         <w:rPr>
-          <w:rStyle w:val="NormalTok"/>
+          <w:rStyle w:val="VerbatimChar"/>
         </w:rPr>
-        <w:t xml:space="preserve">. </w:t>
-      </w:r>
-      <w:r>
-        <w:rPr>
-          <w:rStyle w:val="KeywordTok"/>
-        </w:rPr>
-        <w:t xml:space="preserve">twoway</w:t>
-      </w:r>
-      <w:r>
-        <w:rPr>
-          <w:rStyle w:val="NormalTok"/>
-        </w:rPr>
-        <w:t xml:space="preserve"> </w:t>
-      </w:r>
-      <w:r>
-        <w:rPr>
-          <w:rStyle w:val="KeywordTok"/>
-        </w:rPr>
-        <w:t xml:space="preserve">lfit</w:t>
-      </w:r>
-      <w:r>
-        <w:rPr>
-          <w:rStyle w:val="NormalTok"/>
-        </w:rPr>
-        <w:t xml:space="preserve"> culmen_length_mm body_mass_g, </w:t>
-      </w:r>
-      <w:r>
-        <w:rPr>
-          <w:rStyle w:val="BaseNTok"/>
-        </w:rPr>
-        <w:t xml:space="preserve">title</w:t>
-      </w:r>
-      <w:r>
-        <w:rPr>
-          <w:rStyle w:val="NormalTok"/>
-        </w:rPr>
-        <w:t xml:space="preserve">(</w:t>
-      </w:r>
-      <w:r>
-        <w:rPr>
-          <w:rStyle w:val="StringTok"/>
-        </w:rPr>
-        <w:t xml:space="preserve">"Penguin Culmen Length by Body Mass"</w:t>
-      </w:r>
-      <w:r>
-        <w:rPr>
-          <w:rStyle w:val="NormalTok"/>
-        </w:rPr>
-        <w:t xml:space="preserve">)</w:t>
-      </w:r>
-    </w:p>
-    <w:p>
-      <w:pPr>
-        <w:pStyle w:val="CaptionedFigure"/>
+        <w:t xml:space="preserve">. twoway scatter culmen_length_mm body_mass_g, title("Penguin Culmen Length by Body Mass") xtitle("Body Mass") ytitle("Culmen Length")</w:t>
+      </w:r>
+    </w:p>
+    <w:p>
+      <w:pPr>
+        <w:pStyle w:val="FirstParagraph"/>
       </w:pPr>
       <w:r>
         <w:drawing>
           <wp:inline>
             <wp:extent cx="5943600" cy="4320997"/>
             <wp:effectExtent b="0" l="0" r="0" t="0"/>
-            <wp:docPr descr="scatterplot" title="" id="1" name="Picture"/>
+            <wp:docPr descr="" id="1" name="Picture"/>
             <a:graphic>
               <a:graphicData uri="http://schemas.openxmlformats.org/drawingml/2006/picture">
                 <pic:pic>
                   <pic:nvPicPr>
-                    <pic:cNvPr descr="mylinear.png" id="0" name="Picture"/>
+                    <pic:cNvPr descr="myscatter.png" id="0" name="Picture"/>
                     <pic:cNvPicPr>
                       <a:picLocks noChangeArrowheads="1" noChangeAspect="1"/>
                     </pic:cNvPicPr>
@@ -1114,19 +652,93 @@
           </wp:inline>
         </w:drawing>
       </w:r>
-    </w:p>
-    <w:p>
-      <w:pPr>
-        <w:pStyle w:val="ImageCaption"/>
-      </w:pPr>
-      <w:r>
-        <w:t xml:space="preserve">scatterplot</w:t>
-      </w:r>
-    </w:p>
-    <w:bookmarkEnd w:id="34"/>
+      <w:r>
+        <w:t xml:space="preserve">{width=30%}</w:t>
+      </w:r>
+    </w:p>
+    <w:p>
+      <w:pPr>
+        <w:pStyle w:val="Heading1"/>
+      </w:pPr>
+      <w:bookmarkStart w:id="34" w:name="linear-fit-twoway-lfit-y-x"/>
+      <w:bookmarkEnd w:id="34"/>
+      <w:r>
+        <w:t xml:space="preserve">Linear Fit:</w:t>
+      </w:r>
+      <w:r>
+        <w:t xml:space="preserve"> </w:t>
+      </w:r>
+      <w:r>
+        <w:rPr>
+          <w:rStyle w:val="VerbatimChar"/>
+        </w:rPr>
+        <w:t xml:space="preserve">twoway lfit y x</w:t>
+      </w:r>
+    </w:p>
+    <w:p>
+      <w:pPr>
+        <w:pStyle w:val="SourceCode"/>
+      </w:pPr>
+      <w:r>
+        <w:rPr>
+          <w:rStyle w:val="VerbatimChar"/>
+        </w:rPr>
+        <w:t xml:space="preserve">. twoway lfit culmen_length_mm body_mass_g, title("Penguin Culmen Length by Body Mass") xtitle("Body Mass") ytitle("Culmen Length")</w:t>
+      </w:r>
+    </w:p>
+    <w:p>
+      <w:pPr>
+        <w:pStyle w:val="FirstParagraph"/>
+      </w:pPr>
+      <w:r>
+        <w:drawing>
+          <wp:inline>
+            <wp:extent cx="5943600" cy="4320997"/>
+            <wp:effectExtent b="0" l="0" r="0" t="0"/>
+            <wp:docPr descr="" id="1" name="Picture"/>
+            <a:graphic>
+              <a:graphicData uri="http://schemas.openxmlformats.org/drawingml/2006/picture">
+                <pic:pic>
+                  <pic:nvPicPr>
+                    <pic:cNvPr descr="mylinear.png" id="0" name="Picture"/>
+                    <pic:cNvPicPr>
+                      <a:picLocks noChangeArrowheads="1" noChangeAspect="1"/>
+                    </pic:cNvPicPr>
+                  </pic:nvPicPr>
+                  <pic:blipFill>
+                    <a:blip r:embed="rId35"/>
+                    <a:stretch>
+                      <a:fillRect/>
+                    </a:stretch>
+                  </pic:blipFill>
+                  <pic:spPr bwMode="auto">
+                    <a:xfrm>
+                      <a:off x="0" y="0"/>
+                      <a:ext cx="5943600" cy="4320997"/>
+                    </a:xfrm>
+                    <a:prstGeom prst="rect">
+                      <a:avLst/>
+                    </a:prstGeom>
+                    <a:noFill/>
+                    <a:ln w="9525">
+                      <a:noFill/>
+                      <a:headEnd/>
+                      <a:tailEnd/>
+                    </a:ln>
+                  </pic:spPr>
+                </pic:pic>
+              </a:graphicData>
+            </a:graphic>
+          </wp:inline>
+        </w:drawing>
+      </w:r>
+      <w:r>
+        <w:t xml:space="preserve">{width=30%}</w:t>
+      </w:r>
+    </w:p>
     <w:sectPr>
-      <w:pgSz w:h="15840" w:w="12240"/>
-      <w:pgMar w:bottom="1440" w:footer="720" w:gutter="0" w:header="720" w:left="1440" w:right="1440" w:top="1440"/>
+      <w:pgSz w:w="12240" w:h="15840"/>
+      <w:pgMar w:top="1440" w:right="1440" w:bottom="1440" w:left="1440" w:header="720" w:footer="720" w:gutter="0"/>
       <w:cols w:space="720"/>
       <w:docGrid w:linePitch="360"/>
     </w:sectPr>
@@ -1134,10 +746,6 @@
 </w:document>
 </file>
 
-<file path=word/comments.xml><?xml version="1.0" encoding="utf-8"?>
-<w:comments xmlns:w="http://schemas.openxmlformats.org/wordprocessingml/2006/main" xmlns:m="http://schemas.openxmlformats.org/officeDocument/2006/math" xmlns:r="http://schemas.openxmlformats.org/officeDocument/2006/relationships" xmlns:o="urn:schemas-microsoft-com:office:office" xmlns:v="urn:schemas-microsoft-com:vml" xmlns:w10="urn:schemas-microsoft-com:office:word" xmlns:a="http://schemas.openxmlformats.org/drawingml/2006/main" xmlns:pic="http://schemas.openxmlformats.org/drawingml/2006/picture" xmlns:wp="http://schemas.openxmlformats.org/drawingml/2006/wordprocessingDrawing"/>
-</file>
-
 <file path=word/footnotes.xml><?xml version="1.0" encoding="utf-8"?>
 <w:footnotes xmlns:w="http://schemas.openxmlformats.org/wordprocessingml/2006/main" xmlns:m="http://schemas.openxmlformats.org/officeDocument/2006/math" xmlns:r="http://schemas.openxmlformats.org/officeDocument/2006/relationships" xmlns:o="urn:schemas-microsoft-com:office:office" xmlns:v="urn:schemas-microsoft-com:vml" xmlns:w10="urn:schemas-microsoft-com:office:word" xmlns:a="http://schemas.openxmlformats.org/drawingml/2006/main" xmlns:pic="http://schemas.openxmlformats.org/drawingml/2006/picture" xmlns:wp="http://schemas.openxmlformats.org/drawingml/2006/wordprocessingDrawing">
   <w:footnote w:type="continuationSeparator" w:id="0">
@@ -1158,8 +766,8 @@
 </file>
 
 <file path=word/numbering.xml><?xml version="1.0" encoding="utf-8"?>
-<w:numbering xmlns:cx="http://schemas.microsoft.com/office/drawing/2014/chartex" xmlns:cx1="http://schemas.microsoft.com/office/drawing/2015/9/8/chartex" xmlns:m="http://schemas.openxmlformats.org/officeDocument/2006/math" xmlns:mc="http://schemas.openxmlformats.org/markup-compatibility/2006" xmlns:o="urn:schemas-microsoft-com:office:office" xmlns:r="http://schemas.openxmlformats.org/officeDocument/2006/relationships" xmlns:v="urn:schemas-microsoft-com:vml" xmlns:w="http://schemas.openxmlformats.org/wordprocessingml/2006/main" xmlns:w10="urn:schemas-microsoft-com:office:word" xmlns:w14="http://schemas.microsoft.com/office/word/2010/wordml" xmlns:w15="http://schemas.microsoft.com/office/word/2012/wordml" xmlns:w16se="http://schemas.microsoft.com/office/word/2015/wordml/symex" xmlns:wne="http://schemas.microsoft.com/office/word/2006/wordml" xmlns:wp="http://schemas.openxmlformats.org/drawingml/2006/wordprocessingDrawing" xmlns:wp14="http://schemas.microsoft.com/office/word/2010/wordprocessingDrawing" xmlns:wpc="http://schemas.microsoft.com/office/word/2010/wordprocessingCanvas" xmlns:wpg="http://schemas.microsoft.com/office/word/2010/wordprocessingGroup" xmlns:wpi="http://schemas.microsoft.com/office/word/2010/wordprocessingInk" xmlns:wps="http://schemas.microsoft.com/office/word/2010/wordprocessingShape" mc:Ignorable="w14 w15 w16se wp14">
-  <w:abstractNum w15:restartNumberingAfterBreak="0" w:abstractNumId="0">
+<w:numbering xmlns:wpc="http://schemas.microsoft.com/office/word/2010/wordprocessingCanvas" xmlns:cx="http://schemas.microsoft.com/office/drawing/2014/chartex" xmlns:cx1="http://schemas.microsoft.com/office/drawing/2015/9/8/chartex" xmlns:mc="http://schemas.openxmlformats.org/markup-compatibility/2006" xmlns:o="urn:schemas-microsoft-com:office:office" xmlns:r="http://schemas.openxmlformats.org/officeDocument/2006/relationships" xmlns:m="http://schemas.openxmlformats.org/officeDocument/2006/math" xmlns:v="urn:schemas-microsoft-com:vml" xmlns:wp14="http://schemas.microsoft.com/office/word/2010/wordprocessingDrawing" xmlns:wp="http://schemas.openxmlformats.org/drawingml/2006/wordprocessingDrawing" xmlns:w10="urn:schemas-microsoft-com:office:word" xmlns:w="http://schemas.openxmlformats.org/wordprocessingml/2006/main" xmlns:w14="http://schemas.microsoft.com/office/word/2010/wordml" xmlns:w15="http://schemas.microsoft.com/office/word/2012/wordml" xmlns:w16se="http://schemas.microsoft.com/office/word/2015/wordml/symex" xmlns:wpg="http://schemas.microsoft.com/office/word/2010/wordprocessingGroup" xmlns:wpi="http://schemas.microsoft.com/office/word/2010/wordprocessingInk" xmlns:wne="http://schemas.microsoft.com/office/word/2006/wordml" xmlns:wps="http://schemas.microsoft.com/office/word/2010/wordprocessingShape" mc:Ignorable="w14 w15 w16se wp14">
+  <w:abstractNum w:abstractNumId="0" w15:restartNumberingAfterBreak="0">
     <w:nsid w:val="FFFFFF7C"/>
     <w:multiLevelType w:val="singleLevel"/>
     <w:tmpl w:val="87B0E19C"/>
@@ -1170,13 +778,13 @@
       <w:lvlJc w:val="left"/>
       <w:pPr>
         <w:tabs>
-          <w:tab w:pos="1800" w:val="num"/>
+          <w:tab w:val="num" w:pos="1800"/>
         </w:tabs>
-        <w:ind w:hanging="360" w:left="1800"/>
+        <w:ind w:left="1800" w:hanging="360"/>
       </w:pPr>
     </w:lvl>
   </w:abstractNum>
-  <w:abstractNum w15:restartNumberingAfterBreak="0" w:abstractNumId="1">
+  <w:abstractNum w:abstractNumId="1" w15:restartNumberingAfterBreak="0">
     <w:nsid w:val="FFFFFF7D"/>
     <w:multiLevelType w:val="singleLevel"/>
     <w:tmpl w:val="379016AE"/>
@@ -1187,13 +795,13 @@
       <w:lvlJc w:val="left"/>
       <w:pPr>
         <w:tabs>
-          <w:tab w:pos="1440" w:val="num"/>
+          <w:tab w:val="num" w:pos="1440"/>
         </w:tabs>
-        <w:ind w:hanging="360" w:left="1440"/>
+        <w:ind w:left="1440" w:hanging="360"/>
       </w:pPr>
     </w:lvl>
   </w:abstractNum>
-  <w:abstractNum w15:restartNumberingAfterBreak="0" w:abstractNumId="2">
+  <w:abstractNum w:abstractNumId="2" w15:restartNumberingAfterBreak="0">
     <w:nsid w:val="FFFFFF7E"/>
     <w:multiLevelType w:val="singleLevel"/>
     <w:tmpl w:val="DFAA4294"/>
@@ -1204,13 +812,13 @@
       <w:lvlJc w:val="left"/>
       <w:pPr>
         <w:tabs>
-          <w:tab w:pos="1080" w:val="num"/>
+          <w:tab w:val="num" w:pos="1080"/>
         </w:tabs>
-        <w:ind w:hanging="360" w:left="1080"/>
+        <w:ind w:left="1080" w:hanging="360"/>
       </w:pPr>
     </w:lvl>
   </w:abstractNum>
-  <w:abstractNum w15:restartNumberingAfterBreak="0" w:abstractNumId="3">
+  <w:abstractNum w:abstractNumId="3" w15:restartNumberingAfterBreak="0">
     <w:nsid w:val="FFFFFF7F"/>
     <w:multiLevelType w:val="singleLevel"/>
     <w:tmpl w:val="A9A0F594"/>
@@ -1221,13 +829,13 @@
       <w:lvlJc w:val="left"/>
       <w:pPr>
         <w:tabs>
-          <w:tab w:pos="720" w:val="num"/>
+          <w:tab w:val="num" w:pos="720"/>
         </w:tabs>
-        <w:ind w:hanging="360" w:left="720"/>
+        <w:ind w:left="720" w:hanging="360"/>
       </w:pPr>
     </w:lvl>
   </w:abstractNum>
-  <w:abstractNum w15:restartNumberingAfterBreak="0" w:abstractNumId="4">
+  <w:abstractNum w:abstractNumId="4" w15:restartNumberingAfterBreak="0">
     <w:nsid w:val="FFFFFF80"/>
     <w:multiLevelType w:val="singleLevel"/>
     <w:tmpl w:val="FA7C1ECA"/>
@@ -1238,16 +846,16 @@
       <w:lvlJc w:val="left"/>
       <w:pPr>
         <w:tabs>
-          <w:tab w:pos="1800" w:val="num"/>
+          <w:tab w:val="num" w:pos="1800"/>
         </w:tabs>
-        <w:ind w:hanging="360" w:left="1800"/>
+        <w:ind w:left="1800" w:hanging="360"/>
       </w:pPr>
       <w:rPr>
         <w:rFonts w:ascii="Symbol" w:hAnsi="Symbol" w:hint="default"/>
       </w:rPr>
     </w:lvl>
   </w:abstractNum>
-  <w:abstractNum w15:restartNumberingAfterBreak="0" w:abstractNumId="5">
+  <w:abstractNum w:abstractNumId="5" w15:restartNumberingAfterBreak="0">
     <w:nsid w:val="FFFFFF81"/>
     <w:multiLevelType w:val="singleLevel"/>
     <w:tmpl w:val="10A022AC"/>
@@ -1258,16 +866,16 @@
       <w:lvlJc w:val="left"/>
       <w:pPr>
         <w:tabs>
-          <w:tab w:pos="1440" w:val="num"/>
+          <w:tab w:val="num" w:pos="1440"/>
         </w:tabs>
-        <w:ind w:hanging="360" w:left="1440"/>
+        <w:ind w:left="1440" w:hanging="360"/>
       </w:pPr>
       <w:rPr>
         <w:rFonts w:ascii="Symbol" w:hAnsi="Symbol" w:hint="default"/>
       </w:rPr>
     </w:lvl>
   </w:abstractNum>
-  <w:abstractNum w15:restartNumberingAfterBreak="0" w:abstractNumId="6">
+  <w:abstractNum w:abstractNumId="6" w15:restartNumberingAfterBreak="0">
     <w:nsid w:val="FFFFFF82"/>
     <w:multiLevelType w:val="singleLevel"/>
     <w:tmpl w:val="1F041D4C"/>
@@ -1278,16 +886,16 @@
       <w:lvlJc w:val="left"/>
       <w:pPr>
         <w:tabs>
-          <w:tab w:pos="1080" w:val="num"/>
+          <w:tab w:val="num" w:pos="1080"/>
         </w:tabs>
-        <w:ind w:hanging="360" w:left="1080"/>
+        <w:ind w:left="1080" w:hanging="360"/>
       </w:pPr>
       <w:rPr>
         <w:rFonts w:ascii="Symbol" w:hAnsi="Symbol" w:hint="default"/>
       </w:rPr>
     </w:lvl>
   </w:abstractNum>
-  <w:abstractNum w15:restartNumberingAfterBreak="0" w:abstractNumId="7">
+  <w:abstractNum w:abstractNumId="7" w15:restartNumberingAfterBreak="0">
     <w:nsid w:val="FFFFFF83"/>
     <w:multiLevelType w:val="singleLevel"/>
     <w:tmpl w:val="21A29210"/>
@@ -1298,16 +906,16 @@
       <w:lvlJc w:val="left"/>
       <w:pPr>
         <w:tabs>
-          <w:tab w:pos="720" w:val="num"/>
+          <w:tab w:val="num" w:pos="720"/>
         </w:tabs>
-        <w:ind w:hanging="360" w:left="720"/>
+        <w:ind w:left="720" w:hanging="360"/>
       </w:pPr>
       <w:rPr>
         <w:rFonts w:ascii="Symbol" w:hAnsi="Symbol" w:hint="default"/>
       </w:rPr>
     </w:lvl>
   </w:abstractNum>
-  <w:abstractNum w15:restartNumberingAfterBreak="0" w:abstractNumId="8">
+  <w:abstractNum w:abstractNumId="8" w15:restartNumberingAfterBreak="0">
     <w:nsid w:val="FFFFFF88"/>
     <w:multiLevelType w:val="singleLevel"/>
     <w:tmpl w:val="AA46C56E"/>
@@ -1318,13 +926,13 @@
       <w:lvlJc w:val="left"/>
       <w:pPr>
         <w:tabs>
-          <w:tab w:pos="360" w:val="num"/>
+          <w:tab w:val="num" w:pos="360"/>
         </w:tabs>
-        <w:ind w:hanging="360" w:left="360"/>
+        <w:ind w:left="360" w:hanging="360"/>
       </w:pPr>
     </w:lvl>
   </w:abstractNum>
-  <w:abstractNum w15:restartNumberingAfterBreak="0" w:abstractNumId="9">
+  <w:abstractNum w:abstractNumId="9" w15:restartNumberingAfterBreak="0">
     <w:nsid w:val="FFFFFF89"/>
     <w:multiLevelType w:val="singleLevel"/>
     <w:tmpl w:val="ED94D7F4"/>
@@ -1335,9 +943,9 @@
       <w:lvlJc w:val="left"/>
       <w:pPr>
         <w:tabs>
-          <w:tab w:pos="360" w:val="num"/>
+          <w:tab w:val="num" w:pos="360"/>
         </w:tabs>
-        <w:ind w:hanging="360" w:left="360"/>
+        <w:ind w:left="360" w:hanging="360"/>
       </w:pPr>
       <w:rPr>
         <w:rFonts w:ascii="Symbol" w:hAnsi="Symbol" w:hint="default"/>
@@ -1345,14 +953,17 @@
     </w:lvl>
   </w:abstractNum>
   <w:abstractNum w:abstractNumId="990">
-    <w:nsid w:val="A990"/>
+    <w:nsid w:val="b3f1481e"/>
     <w:multiLevelType w:val="multilevel"/>
     <w:lvl w:ilvl="0">
       <w:numFmt w:val="bullet"/>
       <w:lvlText w:val=" "/>
       <w:lvlJc w:val="left"/>
       <w:pPr>
-        <w:ind w:left="720" w:hanging="480"/>
+        <w:tabs>
+          <w:tab w:val="num" w:pos="0"/>
+        </w:tabs>
+        <w:ind w:left="480" w:hanging="480"/>
       </w:pPr>
     </w:lvl>
     <w:lvl w:ilvl="1">
@@ -1360,7 +971,10 @@
       <w:lvlText w:val=" "/>
       <w:lvlJc w:val="left"/>
       <w:pPr>
-        <w:ind w:left="1440" w:hanging="480"/>
+        <w:tabs>
+          <w:tab w:val="num" w:pos="720"/>
+        </w:tabs>
+        <w:ind w:left="1200" w:hanging="480"/>
       </w:pPr>
     </w:lvl>
     <w:lvl w:ilvl="2">
@@ -1368,7 +982,10 @@
       <w:lvlText w:val=" "/>
       <w:lvlJc w:val="left"/>
       <w:pPr>
-        <w:ind w:left="2160" w:hanging="480"/>
+        <w:tabs>
+          <w:tab w:val="num" w:pos="1440"/>
+        </w:tabs>
+        <w:ind w:left="1920" w:hanging="480"/>
       </w:pPr>
     </w:lvl>
     <w:lvl w:ilvl="3">
@@ -1376,7 +993,10 @@
       <w:lvlText w:val=" "/>
       <w:lvlJc w:val="left"/>
       <w:pPr>
-        <w:ind w:left="2880" w:hanging="480"/>
+        <w:tabs>
+          <w:tab w:val="num" w:pos="2160"/>
+        </w:tabs>
+        <w:ind w:left="2640" w:hanging="480"/>
       </w:pPr>
     </w:lvl>
     <w:lvl w:ilvl="4">
@@ -1384,7 +1004,10 @@
       <w:lvlText w:val=" "/>
       <w:lvlJc w:val="left"/>
       <w:pPr>
-        <w:ind w:left="3600" w:hanging="480"/>
+        <w:tabs>
+          <w:tab w:val="num" w:pos="2880"/>
+        </w:tabs>
+        <w:ind w:left="3360" w:hanging="480"/>
       </w:pPr>
     </w:lvl>
     <w:lvl w:ilvl="5">
@@ -1392,7 +1015,10 @@
       <w:lvlText w:val=" "/>
       <w:lvlJc w:val="left"/>
       <w:pPr>
-        <w:ind w:left="4320" w:hanging="480"/>
+        <w:tabs>
+          <w:tab w:val="num" w:pos="3600"/>
+        </w:tabs>
+        <w:ind w:left="4080" w:hanging="480"/>
       </w:pPr>
     </w:lvl>
     <w:lvl w:ilvl="6">
@@ -1400,23 +1026,10 @@
       <w:lvlText w:val=" "/>
       <w:lvlJc w:val="left"/>
       <w:pPr>
-        <w:ind w:left="5040" w:hanging="480"/>
-      </w:pPr>
-    </w:lvl>
-    <w:lvl w:ilvl="7">
-      <w:numFmt w:val="bullet"/>
-      <w:lvlText w:val=" "/>
-      <w:lvlJc w:val="left"/>
-      <w:pPr>
-        <w:ind w:left="5760" w:hanging="480"/>
-      </w:pPr>
-    </w:lvl>
-    <w:lvl w:ilvl="8">
-      <w:numFmt w:val="bullet"/>
-      <w:lvlText w:val=" "/>
-      <w:lvlJc w:val="left"/>
-      <w:pPr>
-        <w:ind w:left="6480" w:hanging="480"/>
+        <w:tabs>
+          <w:tab w:val="num" w:pos="4320"/>
+        </w:tabs>
+        <w:ind w:left="4800" w:hanging="480"/>
       </w:pPr>
     </w:lvl>
   </w:abstractNum>
@@ -1461,10 +1074,10 @@
   <w:docDefaults>
     <w:rPrDefault>
       <w:rPr>
-        <w:rFonts w:asciiTheme="minorHAnsi" w:cstheme="minorBidi" w:eastAsiaTheme="minorHAnsi" w:hAnsiTheme="minorHAnsi"/>
+        <w:rFonts w:asciiTheme="minorHAnsi" w:eastAsiaTheme="minorHAnsi" w:hAnsiTheme="minorHAnsi" w:cstheme="minorBidi"/>
         <w:sz w:val="24"/>
         <w:szCs w:val="24"/>
-        <w:lang w:bidi="ar-SA" w:eastAsia="en-US" w:val="en-US"/>
+        <w:lang w:val="en-US" w:eastAsia="en-US" w:bidi="ar-SA"/>
       </w:rPr>
     </w:rPrDefault>
     <w:pPrDefault>
@@ -1473,7 +1086,7 @@
       </w:pPr>
     </w:pPrDefault>
   </w:docDefaults>
-  <w:latentStyles w:count="371" w:defLockedState="0" w:defQFormat="0" w:defSemiHidden="0" w:defUIPriority="0" w:defUnhideWhenUsed="0">
+  <w:latentStyles w:defLockedState="0" w:defUIPriority="0" w:defSemiHidden="0" w:defUnhideWhenUsed="0" w:defQFormat="0" w:count="371">
     <w:lsdException w:name="index 1" w:semiHidden="1" w:unhideWhenUsed="1"/>
     <w:lsdException w:name="index 7" w:semiHidden="1" w:unhideWhenUsed="1"/>
     <w:lsdException w:name="index 8" w:semiHidden="1" w:unhideWhenUsed="1"/>
@@ -1802,11 +1415,11 @@
     <w:lsdException w:name="List Table 6 Colorful Accent 6" w:uiPriority="51"/>
     <w:lsdException w:name="List Table 7 Colorful Accent 6" w:uiPriority="52"/>
   </w:latentStyles>
-  <w:style w:default="1" w:styleId="Normal" w:type="paragraph">
+  <w:style w:type="paragraph" w:default="1" w:styleId="Normal">
     <w:name w:val="Normal"/>
     <w:qFormat/>
   </w:style>
-  <w:style w:styleId="Heading1" w:type="paragraph">
+  <w:style w:type="paragraph" w:styleId="Heading1">
     <w:name w:val="heading 1"/>
     <w:basedOn w:val="Normal"/>
     <w:next w:val="BodyText"/>
@@ -1815,19 +1428,19 @@
     <w:pPr>
       <w:keepNext/>
       <w:keepLines/>
-      <w:spacing w:after="0" w:before="480"/>
+      <w:spacing w:before="480" w:after="0"/>
       <w:outlineLvl w:val="0"/>
     </w:pPr>
     <w:rPr>
-      <w:rFonts w:asciiTheme="majorHAnsi" w:cstheme="majorBidi" w:eastAsiaTheme="majorEastAsia" w:hAnsiTheme="majorHAnsi"/>
+      <w:rFonts w:asciiTheme="majorHAnsi" w:eastAsiaTheme="majorEastAsia" w:hAnsiTheme="majorHAnsi" w:cstheme="majorBidi"/>
       <w:b/>
       <w:bCs/>
-      <w:color w:themeColor="accent1" w:themeShade="B5" w:val="345A8A"/>
+      <w:color w:val="345A8A" w:themeColor="accent1" w:themeShade="B5"/>
       <w:sz w:val="32"/>
       <w:szCs w:val="32"/>
     </w:rPr>
   </w:style>
-  <w:style w:styleId="Heading2" w:type="paragraph">
+  <w:style w:type="paragraph" w:styleId="Heading2">
     <w:name w:val="heading 2"/>
     <w:basedOn w:val="Normal"/>
     <w:next w:val="BodyText"/>
@@ -1837,19 +1450,19 @@
     <w:pPr>
       <w:keepNext/>
       <w:keepLines/>
-      <w:spacing w:after="0" w:before="200"/>
+      <w:spacing w:before="200" w:after="0"/>
       <w:outlineLvl w:val="1"/>
     </w:pPr>
     <w:rPr>
-      <w:rFonts w:asciiTheme="majorHAnsi" w:cstheme="majorBidi" w:eastAsiaTheme="majorEastAsia" w:hAnsiTheme="majorHAnsi"/>
+      <w:rFonts w:asciiTheme="majorHAnsi" w:eastAsiaTheme="majorEastAsia" w:hAnsiTheme="majorHAnsi" w:cstheme="majorBidi"/>
       <w:b/>
       <w:bCs/>
-      <w:color w:themeColor="accent1" w:val="4F81BD"/>
+      <w:color w:val="4F81BD" w:themeColor="accent1"/>
       <w:sz w:val="32"/>
       <w:szCs w:val="32"/>
     </w:rPr>
   </w:style>
-  <w:style w:styleId="Heading3" w:type="paragraph">
+  <w:style w:type="paragraph" w:styleId="Heading3">
     <w:name w:val="heading 3"/>
     <w:basedOn w:val="Normal"/>
     <w:next w:val="BodyText"/>
@@ -1859,19 +1472,19 @@
     <w:pPr>
       <w:keepNext/>
       <w:keepLines/>
-      <w:spacing w:after="0" w:before="200"/>
+      <w:spacing w:before="200" w:after="0"/>
       <w:outlineLvl w:val="2"/>
     </w:pPr>
     <w:rPr>
-      <w:rFonts w:asciiTheme="majorHAnsi" w:cstheme="majorBidi" w:eastAsiaTheme="majorEastAsia" w:hAnsiTheme="majorHAnsi"/>
+      <w:rFonts w:asciiTheme="majorHAnsi" w:eastAsiaTheme="majorEastAsia" w:hAnsiTheme="majorHAnsi" w:cstheme="majorBidi"/>
       <w:b/>
       <w:bCs/>
-      <w:color w:themeColor="accent1" w:val="4F81BD"/>
+      <w:color w:val="4F81BD" w:themeColor="accent1"/>
       <w:sz w:val="28"/>
       <w:szCs w:val="28"/>
     </w:rPr>
   </w:style>
-  <w:style w:styleId="Heading4" w:type="paragraph">
+  <w:style w:type="paragraph" w:styleId="Heading4">
     <w:name w:val="heading 4"/>
     <w:basedOn w:val="Normal"/>
     <w:next w:val="BodyText"/>
@@ -1881,17 +1494,17 @@
     <w:pPr>
       <w:keepNext/>
       <w:keepLines/>
-      <w:spacing w:after="0" w:before="200"/>
+      <w:spacing w:before="200" w:after="0"/>
       <w:outlineLvl w:val="3"/>
     </w:pPr>
     <w:rPr>
-      <w:rFonts w:asciiTheme="majorHAnsi" w:cstheme="majorBidi" w:eastAsiaTheme="majorEastAsia" w:hAnsiTheme="majorHAnsi"/>
+      <w:rFonts w:asciiTheme="majorHAnsi" w:eastAsiaTheme="majorEastAsia" w:hAnsiTheme="majorHAnsi" w:cstheme="majorBidi"/>
       <w:b/>
       <w:bCs/>
-      <w:color w:themeColor="accent1" w:val="4F81BD"/>
-    </w:rPr>
-  </w:style>
-  <w:style w:styleId="Heading5" w:type="paragraph">
+      <w:color w:val="4F81BD" w:themeColor="accent1"/>
+    </w:rPr>
+  </w:style>
+  <w:style w:type="paragraph" w:styleId="Heading5">
     <w:name w:val="heading 5"/>
     <w:basedOn w:val="Normal"/>
     <w:next w:val="BodyText"/>
@@ -1901,17 +1514,17 @@
     <w:pPr>
       <w:keepNext/>
       <w:keepLines/>
-      <w:spacing w:after="0" w:before="200"/>
+      <w:spacing w:before="200" w:after="0"/>
       <w:outlineLvl w:val="4"/>
     </w:pPr>
     <w:rPr>
-      <w:rFonts w:asciiTheme="majorHAnsi" w:cstheme="majorBidi" w:eastAsiaTheme="majorEastAsia" w:hAnsiTheme="majorHAnsi"/>
+      <w:rFonts w:asciiTheme="majorHAnsi" w:eastAsiaTheme="majorEastAsia" w:hAnsiTheme="majorHAnsi" w:cstheme="majorBidi"/>
       <w:i/>
       <w:iCs/>
-      <w:color w:themeColor="accent1" w:val="4F81BD"/>
-    </w:rPr>
-  </w:style>
-  <w:style w:styleId="Heading6" w:type="paragraph">
+      <w:color w:val="4F81BD" w:themeColor="accent1"/>
+    </w:rPr>
+  </w:style>
+  <w:style w:type="paragraph" w:styleId="Heading6">
     <w:name w:val="heading 6"/>
     <w:basedOn w:val="Normal"/>
     <w:next w:val="BodyText"/>
@@ -1921,15 +1534,15 @@
     <w:pPr>
       <w:keepNext/>
       <w:keepLines/>
-      <w:spacing w:after="0" w:before="200"/>
+      <w:spacing w:before="200" w:after="0"/>
       <w:outlineLvl w:val="5"/>
     </w:pPr>
     <w:rPr>
-      <w:rFonts w:asciiTheme="majorHAnsi" w:cstheme="majorBidi" w:eastAsiaTheme="majorEastAsia" w:hAnsiTheme="majorHAnsi"/>
-      <w:color w:themeColor="accent1" w:val="4F81BD"/>
-    </w:rPr>
-  </w:style>
-  <w:style w:styleId="Heading7" w:type="paragraph">
+      <w:rFonts w:asciiTheme="majorHAnsi" w:eastAsiaTheme="majorEastAsia" w:hAnsiTheme="majorHAnsi" w:cstheme="majorBidi"/>
+      <w:color w:val="4F81BD" w:themeColor="accent1"/>
+    </w:rPr>
+  </w:style>
+  <w:style w:type="paragraph" w:styleId="Heading7">
     <w:name w:val="heading 7"/>
     <w:basedOn w:val="Normal"/>
     <w:next w:val="BodyText"/>
@@ -1939,15 +1552,15 @@
     <w:pPr>
       <w:keepNext/>
       <w:keepLines/>
-      <w:spacing w:after="0" w:before="200"/>
+      <w:spacing w:before="200" w:after="0"/>
       <w:outlineLvl w:val="6"/>
     </w:pPr>
     <w:rPr>
-      <w:rFonts w:asciiTheme="majorHAnsi" w:cstheme="majorBidi" w:eastAsiaTheme="majorEastAsia" w:hAnsiTheme="majorHAnsi"/>
-      <w:color w:themeColor="accent1" w:val="4F81BD"/>
-    </w:rPr>
-  </w:style>
-  <w:style w:styleId="Heading8" w:type="paragraph">
+      <w:rFonts w:asciiTheme="majorHAnsi" w:eastAsiaTheme="majorEastAsia" w:hAnsiTheme="majorHAnsi" w:cstheme="majorBidi"/>
+      <w:color w:val="4F81BD" w:themeColor="accent1"/>
+    </w:rPr>
+  </w:style>
+  <w:style w:type="paragraph" w:styleId="Heading8">
     <w:name w:val="heading 8"/>
     <w:basedOn w:val="Normal"/>
     <w:next w:val="BodyText"/>
@@ -1957,15 +1570,15 @@
     <w:pPr>
       <w:keepNext/>
       <w:keepLines/>
-      <w:spacing w:after="0" w:before="200"/>
+      <w:spacing w:before="200" w:after="0"/>
       <w:outlineLvl w:val="7"/>
     </w:pPr>
     <w:rPr>
-      <w:rFonts w:asciiTheme="majorHAnsi" w:cstheme="majorBidi" w:eastAsiaTheme="majorEastAsia" w:hAnsiTheme="majorHAnsi"/>
-      <w:color w:themeColor="accent1" w:val="4F81BD"/>
-    </w:rPr>
-  </w:style>
-  <w:style w:styleId="Heading9" w:type="paragraph">
+      <w:rFonts w:asciiTheme="majorHAnsi" w:eastAsiaTheme="majorEastAsia" w:hAnsiTheme="majorHAnsi" w:cstheme="majorBidi"/>
+      <w:color w:val="4F81BD" w:themeColor="accent1"/>
+    </w:rPr>
+  </w:style>
+  <w:style w:type="paragraph" w:styleId="Heading9">
     <w:name w:val="heading 9"/>
     <w:basedOn w:val="Normal"/>
     <w:next w:val="BodyText"/>
@@ -1975,65 +1588,65 @@
     <w:pPr>
       <w:keepNext/>
       <w:keepLines/>
-      <w:spacing w:after="0" w:before="200"/>
+      <w:spacing w:before="200" w:after="0"/>
       <w:outlineLvl w:val="8"/>
     </w:pPr>
     <w:rPr>
-      <w:rFonts w:asciiTheme="majorHAnsi" w:cstheme="majorBidi" w:eastAsiaTheme="majorEastAsia" w:hAnsiTheme="majorHAnsi"/>
-      <w:color w:themeColor="accent1" w:val="4F81BD"/>
-    </w:rPr>
-  </w:style>
-  <w:style w:default="1" w:styleId="DefaultParagraphFont" w:type="character">
+      <w:rFonts w:asciiTheme="majorHAnsi" w:eastAsiaTheme="majorEastAsia" w:hAnsiTheme="majorHAnsi" w:cstheme="majorBidi"/>
+      <w:color w:val="4F81BD" w:themeColor="accent1"/>
+    </w:rPr>
+  </w:style>
+  <w:style w:type="character" w:default="1" w:styleId="DefaultParagraphFont">
     <w:name w:val="Default Paragraph Font"/>
     <w:uiPriority w:val="1"/>
     <w:semiHidden/>
     <w:unhideWhenUsed/>
   </w:style>
-  <w:style w:default="1" w:styleId="TableNormal" w:type="table">
+  <w:style w:type="table" w:default="1" w:styleId="TableNormal">
     <w:name w:val="Normal Table"/>
     <w:uiPriority w:val="99"/>
     <w:semiHidden/>
     <w:unhideWhenUsed/>
     <w:tblPr>
-      <w:tblInd w:type="dxa" w:w="0"/>
+      <w:tblInd w:w="0" w:type="dxa"/>
       <w:tblCellMar>
-        <w:top w:type="dxa" w:w="0"/>
-        <w:left w:type="dxa" w:w="108"/>
-        <w:bottom w:type="dxa" w:w="0"/>
-        <w:right w:type="dxa" w:w="108"/>
+        <w:top w:w="0" w:type="dxa"/>
+        <w:left w:w="108" w:type="dxa"/>
+        <w:bottom w:w="0" w:type="dxa"/>
+        <w:right w:w="108" w:type="dxa"/>
       </w:tblCellMar>
     </w:tblPr>
   </w:style>
-  <w:style w:default="1" w:styleId="NoList" w:type="numbering">
+  <w:style w:type="numbering" w:default="1" w:styleId="NoList">
     <w:name w:val="No List"/>
     <w:uiPriority w:val="99"/>
     <w:semiHidden/>
     <w:unhideWhenUsed/>
   </w:style>
-  <w:style w:styleId="BodyText" w:type="paragraph">
+  <w:style w:type="paragraph" w:styleId="BodyText">
     <w:name w:val="Body Text"/>
     <w:basedOn w:val="Normal"/>
     <w:link w:val="BodyTextChar"/>
     <w:qFormat/>
     <w:pPr>
-      <w:spacing w:after="180" w:before="180"/>
+      <w:spacing w:before="180" w:after="180"/>
     </w:pPr>
   </w:style>
-  <w:style w:customStyle="1" w:styleId="FirstParagraph" w:type="paragraph">
+  <w:style w:type="paragraph" w:customStyle="1" w:styleId="FirstParagraph">
     <w:name w:val="First Paragraph"/>
     <w:basedOn w:val="BodyText"/>
     <w:next w:val="BodyText"/>
     <w:qFormat/>
   </w:style>
-  <w:style w:customStyle="1" w:styleId="Compact" w:type="paragraph">
+  <w:style w:type="paragraph" w:customStyle="1" w:styleId="Compact">
     <w:name w:val="Compact"/>
     <w:basedOn w:val="BodyText"/>
     <w:qFormat/>
     <w:pPr>
-      <w:spacing w:after="36" w:before="36"/>
+      <w:spacing w:before="36" w:after="36"/>
     </w:pPr>
   </w:style>
-  <w:style w:styleId="Title" w:type="paragraph">
+  <w:style w:type="paragraph" w:styleId="Title">
     <w:name w:val="Title"/>
     <w:basedOn w:val="Normal"/>
     <w:next w:val="BodyText"/>
@@ -2041,19 +1654,19 @@
     <w:pPr>
       <w:keepNext/>
       <w:keepLines/>
-      <w:spacing w:after="240" w:before="480"/>
+      <w:spacing w:before="480" w:after="240"/>
       <w:jc w:val="center"/>
     </w:pPr>
     <w:rPr>
-      <w:rFonts w:asciiTheme="majorHAnsi" w:cstheme="majorBidi" w:eastAsiaTheme="majorEastAsia" w:hAnsiTheme="majorHAnsi"/>
+      <w:rFonts w:asciiTheme="majorHAnsi" w:eastAsiaTheme="majorEastAsia" w:hAnsiTheme="majorHAnsi" w:cstheme="majorBidi"/>
       <w:b/>
       <w:bCs/>
-      <w:color w:themeColor="accent1" w:themeShade="B5" w:val="345A8A"/>
+      <w:color w:val="345A8A" w:themeColor="accent1" w:themeShade="B5"/>
       <w:sz w:val="36"/>
       <w:szCs w:val="36"/>
     </w:rPr>
   </w:style>
-  <w:style w:styleId="Subtitle" w:type="paragraph">
+  <w:style w:type="paragraph" w:styleId="Subtitle">
     <w:name w:val="Subtitle"/>
     <w:basedOn w:val="Title"/>
     <w:next w:val="BodyText"/>
@@ -2066,7 +1679,7 @@
       <w:szCs w:val="30"/>
     </w:rPr>
   </w:style>
-  <w:style w:customStyle="1" w:styleId="Author" w:type="paragraph">
+  <w:style w:type="paragraph" w:customStyle="1" w:styleId="Author">
     <w:name w:val="Author"/>
     <w:next w:val="BodyText"/>
     <w:qFormat/>
@@ -2076,7 +1689,7 @@
       <w:jc w:val="center"/>
     </w:pPr>
   </w:style>
-  <w:style w:styleId="Date" w:type="paragraph">
+  <w:style w:type="paragraph" w:styleId="Date">
     <w:name w:val="Date"/>
     <w:next w:val="BodyText"/>
     <w:qFormat/>
@@ -2086,7 +1699,7 @@
       <w:jc w:val="center"/>
     </w:pPr>
   </w:style>
-  <w:style w:customStyle="1" w:styleId="Abstract" w:type="paragraph">
+  <w:style w:type="paragraph" w:customStyle="1" w:styleId="Abstract">
     <w:name w:val="Abstract"/>
     <w:basedOn w:val="Normal"/>
     <w:next w:val="BodyText"/>
@@ -2094,19 +1707,19 @@
     <w:pPr>
       <w:keepNext/>
       <w:keepLines/>
-      <w:spacing w:after="300" w:before="300"/>
+      <w:spacing w:before="300" w:after="300"/>
     </w:pPr>
     <w:rPr>
       <w:sz w:val="20"/>
       <w:szCs w:val="20"/>
     </w:rPr>
   </w:style>
-  <w:style w:styleId="Bibliography" w:type="paragraph">
+  <w:style w:type="paragraph" w:styleId="Bibliography">
     <w:name w:val="Bibliography"/>
     <w:basedOn w:val="Normal"/>
     <w:qFormat/>
   </w:style>
-  <w:style w:styleId="BlockText" w:type="paragraph">
+  <w:style w:type="paragraph" w:styleId="BlockText">
     <w:name w:val="Block Text"/>
     <w:basedOn w:val="BodyText"/>
     <w:next w:val="BodyText"/>
@@ -2114,38 +1727,38 @@
     <w:unhideWhenUsed/>
     <w:qFormat/>
     <w:pPr>
-      <w:spacing w:after="100" w:before="100"/>
+      <w:spacing w:before="100" w:after="100"/>
     </w:pPr>
     <w:rPr>
-      <w:rFonts w:asciiTheme="majorHAnsi" w:cstheme="majorBidi" w:eastAsiaTheme="majorEastAsia" w:hAnsiTheme="majorHAnsi"/>
+      <w:rFonts w:asciiTheme="majorHAnsi" w:eastAsiaTheme="majorEastAsia" w:hAnsiTheme="majorHAnsi" w:cstheme="majorBidi"/>
       <w:bCs/>
       <w:sz w:val="20"/>
       <w:szCs w:val="20"/>
     </w:rPr>
   </w:style>
-  <w:style w:styleId="FootnoteText" w:type="paragraph">
+  <w:style w:type="paragraph" w:styleId="FootnoteText">
     <w:name w:val="footnote text"/>
     <w:basedOn w:val="Normal"/>
     <w:uiPriority w:val="9"/>
     <w:unhideWhenUsed/>
     <w:qFormat/>
   </w:style>
-  <w:style w:customStyle="1" w:styleId="Table" w:type="table">
+  <w:style w:type="table" w:customStyle="1" w:styleId="Table">
     <w:name w:val="Table"/>
     <w:semiHidden/>
     <w:unhideWhenUsed/>
     <w:qFormat/>
     <w:tblPr>
-      <w:tblInd w:type="dxa" w:w="0"/>
+      <w:tblInd w:w="0" w:type="dxa"/>
       <w:tblCellMar>
-        <w:top w:type="dxa" w:w="0"/>
-        <w:left w:type="dxa" w:w="108"/>
-        <w:bottom w:type="dxa" w:w="0"/>
-        <w:right w:type="dxa" w:w="108"/>
+        <w:top w:w="0" w:type="dxa"/>
+        <w:left w:w="108" w:type="dxa"/>
+        <w:bottom w:w="0" w:type="dxa"/>
+        <w:right w:w="108" w:type="dxa"/>
       </w:tblCellMar>
     </w:tblPr>
   </w:style>
-  <w:style w:customStyle="1" w:styleId="DefinitionTerm" w:type="paragraph">
+  <w:style w:type="paragraph" w:customStyle="1" w:styleId="DefinitionTerm">
     <w:name w:val="Definition Term"/>
     <w:basedOn w:val="Normal"/>
     <w:next w:val="Definition"/>
@@ -2158,11 +1771,11 @@
       <w:b/>
     </w:rPr>
   </w:style>
-  <w:style w:customStyle="1" w:styleId="Definition" w:type="paragraph">
+  <w:style w:type="paragraph" w:customStyle="1" w:styleId="Definition">
     <w:name w:val="Definition"/>
     <w:basedOn w:val="Normal"/>
   </w:style>
-  <w:style w:styleId="Caption" w:type="paragraph">
+  <w:style w:type="paragraph" w:styleId="Caption">
     <w:name w:val="caption"/>
     <w:basedOn w:val="Normal"/>
     <w:link w:val="CaptionChar"/>
@@ -2175,22 +1788,22 @@
       <w:i/>
     </w:rPr>
   </w:style>
-  <w:style w:customStyle="1" w:styleId="TableCaption" w:type="paragraph">
+  <w:style w:type="paragraph" w:customStyle="1" w:styleId="TableCaption">
     <w:name w:val="Table Caption"/>
     <w:basedOn w:val="Caption"/>
     <w:pPr>
       <w:keepNext/>
     </w:pPr>
   </w:style>
-  <w:style w:customStyle="1" w:styleId="ImageCaption" w:type="paragraph">
+  <w:style w:type="paragraph" w:customStyle="1" w:styleId="ImageCaption">
     <w:name w:val="Image Caption"/>
     <w:basedOn w:val="Caption"/>
   </w:style>
-  <w:style w:customStyle="1" w:styleId="Figure" w:type="paragraph">
+  <w:style w:type="paragraph" w:customStyle="1" w:styleId="Figure">
     <w:name w:val="Figure"/>
     <w:basedOn w:val="Normal"/>
   </w:style>
-  <w:style w:customStyle="1" w:styleId="CaptionedFigure" w:type="paragraph">
+  <w:style w:type="paragraph" w:customStyle="1" w:styleId="CaptionedFigure">
     <w:name w:val="Captioned Figure"/>
     <w:basedOn w:val="Figure"/>
     <w:rsid w:val="004331FF"/>
@@ -2199,7 +1812,7 @@
       <w:jc w:val="center"/>
     </w:pPr>
   </w:style>
-  <w:style w:customStyle="1" w:styleId="CaptionChar" w:type="character">
+  <w:style w:type="character" w:customStyle="1" w:styleId="CaptionChar">
     <w:name w:val="Caption Char"/>
     <w:basedOn w:val="DefaultParagraphFont"/>
     <w:link w:val="Caption"/>
@@ -2208,7 +1821,7 @@
       <w:i/>
     </w:rPr>
   </w:style>
-  <w:style w:customStyle="1" w:styleId="VerbatimChar" w:type="character">
+  <w:style w:type="character" w:customStyle="1" w:styleId="VerbatimChar">
     <w:name w:val="Verbatim Char"/>
     <w:basedOn w:val="BodyTextChar"/>
     <w:rsid w:val="004331FF"/>
@@ -2218,7 +1831,7 @@
       <w:sz w:val="21"/>
     </w:rPr>
   </w:style>
-  <w:style w:styleId="FootnoteReference" w:type="character">
+  <w:style w:type="character" w:styleId="FootnoteReference">
     <w:name w:val="footnote reference"/>
     <w:basedOn w:val="CaptionChar"/>
     <w:rPr>
@@ -2226,15 +1839,15 @@
       <w:vertAlign w:val="superscript"/>
     </w:rPr>
   </w:style>
-  <w:style w:styleId="Hyperlink" w:type="character">
+  <w:style w:type="character" w:styleId="Hyperlink">
     <w:name w:val="Hyperlink"/>
     <w:basedOn w:val="CaptionChar"/>
     <w:rPr>
       <w:i/>
-      <w:color w:themeColor="accent1" w:val="4F81BD"/>
-    </w:rPr>
-  </w:style>
-  <w:style w:styleId="TOCHeading" w:type="paragraph">
+      <w:color w:val="4F81BD" w:themeColor="accent1"/>
+    </w:rPr>
+  </w:style>
+  <w:style w:type="paragraph" w:styleId="TOCHeading">
     <w:name w:val="TOC Heading"/>
     <w:basedOn w:val="Heading1"/>
     <w:next w:val="BodyText"/>
@@ -2248,10 +1861,10 @@
     <w:rPr>
       <w:b w:val="0"/>
       <w:bCs w:val="0"/>
-      <w:color w:themeColor="accent1" w:themeShade="BF" w:val="365F91"/>
-    </w:rPr>
-  </w:style>
-  <w:style w:customStyle="1" w:styleId="Underline" w:type="character">
+      <w:color w:val="365F91" w:themeColor="accent1" w:themeShade="BF"/>
+    </w:rPr>
+  </w:style>
+  <w:style w:type="character" w:customStyle="1" w:styleId="Underline">
     <w:name w:val="Underline"/>
     <w:basedOn w:val="DefaultParagraphFont"/>
     <w:uiPriority w:val="1"/>
@@ -2261,13 +1874,13 @@
       <w:u w:val="single"/>
     </w:rPr>
   </w:style>
-  <w:style w:customStyle="1" w:styleId="BodyTextChar" w:type="character">
+  <w:style w:type="character" w:customStyle="1" w:styleId="BodyTextChar">
     <w:name w:val="Body Text Char"/>
     <w:basedOn w:val="DefaultParagraphFont"/>
     <w:link w:val="BodyText"/>
     <w:rsid w:val="004331FF"/>
   </w:style>
-  <w:style w:customStyle="1" w:styleId="Highlight" w:type="character">
+  <w:style w:type="character" w:customStyle="1" w:styleId="Highlight">
     <w:name w:val="Highlight"/>
     <w:basedOn w:val="Underline"/>
     <w:uiPriority w:val="1"/>
@@ -2275,8 +1888,8 @@
     <w:rsid w:val="00813E47"/>
     <w:rPr>
       <w:u w:val="none"/>
-      <w:bdr w:color="auto" w:space="0" w:sz="0" w:val="none"/>
-      <w:shd w:color="auto" w:fill="FFFF00" w:val="clear"/>
+      <w:bdr w:val="none" w:sz="0" w:space="0" w:color="auto"/>
+      <w:shd w:val="clear" w:color="auto" w:fill="FFFF00"/>
     </w:rPr>
   </w:style>
   <w:style w:type="paragraph" w:customStyle="1" w:styleId="SourceCode">
@@ -2285,6 +1898,7 @@
     <w:link w:val="VerbatimChar"/>
     <w:pPr>
       <w:wordWrap w:val="off"/>
+      <w:noProof/>
     </w:pPr>
   </w:style>
   <w:style w:type="character" w:customStyle="1" w:styleId="KeywordTok">

</xml_diff>

<commit_message>
re-render; Mac pandoc is better!!!
</commit_message>
<xml_diff>
--- a/data-visualization-with-Stata-the-basics/data-visualization-with-Stata-the-basics.docx
+++ b/data-visualization-with-Stata-the-basics/data-visualization-with-Stata-the-basics.docx
@@ -74,12 +74,11 @@
         <w:t xml:space="preserve">2022</w:t>
       </w:r>
     </w:p>
+    <w:bookmarkStart w:id="23" w:name="introduction"/>
     <w:p>
       <w:pPr>
         <w:pStyle w:val="Heading1"/>
       </w:pPr>
-      <w:bookmarkStart w:id="21" w:name="introduction"/>
-      <w:bookmarkEnd w:id="21"/>
       <w:r>
         <w:t xml:space="preserve">Introduction</w:t>
       </w:r>
@@ -121,7 +120,30 @@
     </w:p>
     <w:p>
       <w:pPr>
-        <w:pStyle w:val="BodyText"/>
+        <w:pStyle w:val="BlockText"/>
+      </w:pPr>
+      <w:r>
+        <w:t xml:space="preserve">Note: In some commands, I use</w:t>
+      </w:r>
+      <w:r>
+        <w:t xml:space="preserve"> </w:t>
+      </w:r>
+      <w:r>
+        <w:rPr>
+          <w:rStyle w:val="VerbatimChar"/>
+        </w:rPr>
+        <w:t xml:space="preserve">///</w:t>
+      </w:r>
+      <w:r>
+        <w:t xml:space="preserve"> </w:t>
+      </w:r>
+      <w:r>
+        <w:t xml:space="preserve">so that Stata commands can be on multiple lines.</w:t>
+      </w:r>
+    </w:p>
+    <w:p>
+      <w:pPr>
+        <w:pStyle w:val="FirstParagraph"/>
       </w:pPr>
       <w:r>
         <w:t xml:space="preserve">This is a quick guide to these ideas using the</w:t>
@@ -129,7 +151,7 @@
       <w:r>
         <w:t xml:space="preserve"> </w:t>
       </w:r>
-      <w:hyperlink r:id="rId22">
+      <w:hyperlink r:id="rId20">
         <w:r>
           <w:rPr>
             <w:rStyle w:val="Hyperlink"/>
@@ -148,9 +170,9 @@
       <w:r>
         <w:drawing>
           <wp:inline>
-            <wp:extent cx="5943600" cy="3548049"/>
+            <wp:extent cx="5943600" cy="3546348"/>
             <wp:effectExtent b="0" l="0" r="0" t="0"/>
-            <wp:docPr descr="" id="1" name="Picture"/>
+            <wp:docPr descr="Palmer Penguins Illustration from @allison_horst" title="" id="1" name="Picture"/>
             <a:graphic>
               <a:graphicData uri="http://schemas.openxmlformats.org/drawingml/2006/picture">
                 <pic:pic>
@@ -161,7 +183,7 @@
                     </pic:cNvPicPr>
                   </pic:nvPicPr>
                   <pic:blipFill>
-                    <a:blip r:embed="rId23"/>
+                    <a:blip r:embed="rId21"/>
                     <a:stretch>
                       <a:fillRect/>
                     </a:stretch>
@@ -169,7 +191,7 @@
                   <pic:spPr bwMode="auto">
                     <a:xfrm>
                       <a:off x="0" y="0"/>
-                      <a:ext cx="5943600" cy="3548049"/>
+                      <a:ext cx="5943600" cy="3546348"/>
                     </a:xfrm>
                     <a:prstGeom prst="rect">
                       <a:avLst/>
@@ -188,17 +210,14 @@
         </w:drawing>
       </w:r>
       <w:r>
-        <w:t xml:space="preserve">{width=20%}</w:t>
-      </w:r>
-      <w:r>
         <w:t xml:space="preserve"> </w:t>
       </w:r>
       <w:r>
         <w:drawing>
           <wp:inline>
-            <wp:extent cx="5943600" cy="5171758"/>
+            <wp:extent cx="5943600" cy="5172583"/>
             <wp:effectExtent b="0" l="0" r="0" t="0"/>
-            <wp:docPr descr="" id="1" name="Picture"/>
+            <wp:docPr descr="Culmen Depth from @allison_horst" title="" id="1" name="Picture"/>
             <a:graphic>
               <a:graphicData uri="http://schemas.openxmlformats.org/drawingml/2006/picture">
                 <pic:pic>
@@ -209,7 +228,7 @@
                     </pic:cNvPicPr>
                   </pic:nvPicPr>
                   <pic:blipFill>
-                    <a:blip r:embed="rId24"/>
+                    <a:blip r:embed="rId22"/>
                     <a:stretch>
                       <a:fillRect/>
                     </a:stretch>
@@ -217,7 +236,7 @@
                   <pic:spPr bwMode="auto">
                     <a:xfrm>
                       <a:off x="0" y="0"/>
-                      <a:ext cx="5943600" cy="5171758"/>
+                      <a:ext cx="5943600" cy="5172583"/>
                     </a:xfrm>
                     <a:prstGeom prst="rect">
                       <a:avLst/>
@@ -235,9 +254,6 @@
           </wp:inline>
         </w:drawing>
       </w:r>
-      <w:r>
-        <w:t xml:space="preserve">{width=20%}</w:t>
-      </w:r>
     </w:p>
     <w:p>
       <w:pPr>
@@ -245,123 +261,463 @@
       </w:pPr>
       <w:r>
         <w:rPr>
+          <w:rStyle w:val="NormalTok"/>
+        </w:rPr>
+        <w:t xml:space="preserve">. </w:t>
+      </w:r>
+      <w:r>
+        <w:rPr>
+          <w:rStyle w:val="KeywordTok"/>
+        </w:rPr>
+        <w:t xml:space="preserve">clear</w:t>
+      </w:r>
+      <w:r>
+        <w:rPr>
+          <w:rStyle w:val="NormalTok"/>
+        </w:rPr>
+        <w:t xml:space="preserve"> </w:t>
+      </w:r>
+      <w:r>
+        <w:rPr>
+          <w:rStyle w:val="OtherTok"/>
+        </w:rPr>
+        <w:t xml:space="preserve">all</w:t>
+      </w:r>
+      <w:r>
+        <w:br/>
+      </w:r>
+      <w:r>
+        <w:br/>
+      </w:r>
+      <w:r>
+        <w:rPr>
+          <w:rStyle w:val="NormalTok"/>
+        </w:rPr>
+        <w:t xml:space="preserve">. </w:t>
+      </w:r>
+      <w:r>
+        <w:br/>
+      </w:r>
+      <w:r>
+        <w:rPr>
+          <w:rStyle w:val="NormalTok"/>
+        </w:rPr>
+        <w:t xml:space="preserve">. </w:t>
+      </w:r>
+      <w:r>
+        <w:rPr>
+          <w:rStyle w:val="KeywordTok"/>
+        </w:rPr>
+        <w:t xml:space="preserve">use</w:t>
+      </w:r>
+      <w:r>
+        <w:rPr>
+          <w:rStyle w:val="NormalTok"/>
+        </w:rPr>
+        <w:t xml:space="preserve"> </w:t>
+      </w:r>
+      <w:r>
+        <w:rPr>
+          <w:rStyle w:val="StringTok"/>
+        </w:rPr>
+        <w:t xml:space="preserve">"https://github.com/agrogan1/Stata/raw/master/data-visualization-with-Stata-the-basics/penguins.</w:t>
+      </w:r>
+      <w:r>
+        <w:br/>
+      </w:r>
+      <w:r>
+        <w:rPr>
+          <w:rStyle w:val="StringTok"/>
+        </w:rPr>
+        <w:t xml:space="preserve">&gt; dta"</w:t>
+      </w:r>
+      <w:r>
+        <w:rPr>
+          <w:rStyle w:val="NormalTok"/>
+        </w:rPr>
+        <w:t xml:space="preserve">, </w:t>
+      </w:r>
+      <w:r>
+        <w:rPr>
+          <w:rStyle w:val="KeywordTok"/>
+        </w:rPr>
+        <w:t xml:space="preserve">clear</w:t>
+      </w:r>
+    </w:p>
+    <w:p>
+      <w:pPr>
+        <w:pStyle w:val="FirstParagraph"/>
+      </w:pPr>
+      <w:r>
+        <w:t xml:space="preserve">I am not a particular fan of Stata’s default graph schemes, so I am going to make use of the graph scheme entitled</w:t>
+      </w:r>
+      <w:r>
+        <w:t xml:space="preserve"> </w:t>
+      </w:r>
+      <w:r>
+        <w:rPr>
           <w:rStyle w:val="VerbatimChar"/>
         </w:rPr>
-        <w:t xml:space="preserve">. clear all</w:t>
-      </w:r>
-      <w:r>
-        <w:br w:type="textWrapping"/>
+        <w:t xml:space="preserve">s1color</w:t>
+      </w:r>
+      <w:r>
+        <w:t xml:space="preserve">.</w:t>
+      </w:r>
+    </w:p>
+    <w:p>
+      <w:pPr>
+        <w:pStyle w:val="SourceCode"/>
+      </w:pPr>
+      <w:r>
+        <w:rPr>
+          <w:rStyle w:val="NormalTok"/>
+        </w:rPr>
+        <w:t xml:space="preserve">. </w:t>
+      </w:r>
+      <w:r>
+        <w:rPr>
+          <w:rStyle w:val="KeywordTok"/>
+        </w:rPr>
+        <w:t xml:space="preserve">set</w:t>
+      </w:r>
+      <w:r>
+        <w:rPr>
+          <w:rStyle w:val="NormalTok"/>
+        </w:rPr>
+        <w:t xml:space="preserve"> </w:t>
+      </w:r>
+      <w:r>
+        <w:rPr>
+          <w:rStyle w:val="DecValTok"/>
+        </w:rPr>
+        <w:t xml:space="preserve">scheme</w:t>
+      </w:r>
+      <w:r>
+        <w:rPr>
+          <w:rStyle w:val="NormalTok"/>
+        </w:rPr>
+        <w:t xml:space="preserve"> s1color </w:t>
+      </w:r>
+      <w:r>
+        <w:rPr>
+          <w:rStyle w:val="CommentTok"/>
+        </w:rPr>
+        <w:t xml:space="preserve">// use s1color scheme</w:t>
+      </w:r>
+    </w:p>
+    <w:bookmarkEnd w:id="23"/>
+    <w:bookmarkStart w:id="25" w:name="histogram-histogram-x"/>
+    <w:p>
+      <w:pPr>
+        <w:pStyle w:val="Heading1"/>
+      </w:pPr>
+      <w:r>
+        <w:t xml:space="preserve">Histogram:</w:t>
+      </w:r>
+      <w:r>
+        <w:t xml:space="preserve"> </w:t>
       </w:r>
       <w:r>
         <w:rPr>
           <w:rStyle w:val="VerbatimChar"/>
         </w:rPr>
-        <w:t xml:space="preserve"/>
-      </w:r>
-      <w:r>
-        <w:br w:type="textWrapping"/>
-      </w:r>
-      <w:r>
-        <w:rPr>
-          <w:rStyle w:val="VerbatimChar"/>
+        <w:t xml:space="preserve">histogram x</w:t>
+      </w:r>
+    </w:p>
+    <w:p>
+      <w:pPr>
+        <w:pStyle w:val="SourceCode"/>
+      </w:pPr>
+      <w:r>
+        <w:rPr>
+          <w:rStyle w:val="NormalTok"/>
         </w:rPr>
         <w:t xml:space="preserve">. </w:t>
       </w:r>
       <w:r>
-        <w:br w:type="textWrapping"/>
-      </w:r>
-      <w:r>
-        <w:rPr>
-          <w:rStyle w:val="VerbatimChar"/>
-        </w:rPr>
-        <w:t xml:space="preserve">. use "https://github.com/agrogan1/Stata/raw/master/data-visualization-with-Stata-the-basics/penguins.dta", clear</w:t>
-      </w:r>
-    </w:p>
-    <w:p>
-      <w:pPr>
-        <w:pStyle w:val="FirstParagraph"/>
-      </w:pPr>
-      <w:r>
-        <w:t xml:space="preserve">I am not a particular fan of Stata's default graph schemes, so I am going to make use of the graph scheme entitled</w:t>
-      </w:r>
-      <w:r>
-        <w:t xml:space="preserve"> </w:t>
-      </w:r>
-      <w:r>
-        <w:rPr>
-          <w:rStyle w:val="VerbatimChar"/>
-        </w:rPr>
-        <w:t xml:space="preserve">s1color</w:t>
-      </w:r>
-      <w:r>
-        <w:t xml:space="preserve">.</w:t>
-      </w:r>
-    </w:p>
-    <w:p>
-      <w:pPr>
-        <w:pStyle w:val="SourceCode"/>
-      </w:pPr>
-      <w:r>
-        <w:rPr>
-          <w:rStyle w:val="VerbatimChar"/>
-        </w:rPr>
-        <w:t xml:space="preserve">. set scheme s1color // use s1color scheme</w:t>
-      </w:r>
-    </w:p>
-    <w:p>
-      <w:pPr>
-        <w:pStyle w:val="Heading1"/>
-      </w:pPr>
-      <w:bookmarkStart w:id="25" w:name="histogram-histogram-x"/>
-      <w:bookmarkEnd w:id="25"/>
-      <w:r>
-        <w:t xml:space="preserve">Histogram:</w:t>
-      </w:r>
-      <w:r>
-        <w:t xml:space="preserve"> </w:t>
-      </w:r>
-      <w:r>
-        <w:rPr>
-          <w:rStyle w:val="VerbatimChar"/>
-        </w:rPr>
-        <w:t xml:space="preserve">histogram x</w:t>
-      </w:r>
-    </w:p>
-    <w:p>
-      <w:pPr>
-        <w:pStyle w:val="SourceCode"/>
-      </w:pPr>
-      <w:r>
-        <w:rPr>
-          <w:rStyle w:val="VerbatimChar"/>
-        </w:rPr>
-        <w:t xml:space="preserve">. histogram body_mass_g, title("Body Mass of Penguins") xtitle("Body Mass")</w:t>
-      </w:r>
-      <w:r>
-        <w:br w:type="textWrapping"/>
-      </w:r>
-      <w:r>
-        <w:rPr>
-          <w:rStyle w:val="VerbatimChar"/>
-        </w:rPr>
-        <w:t xml:space="preserve">(bin=18, start=2700, width=200)</w:t>
-      </w:r>
-    </w:p>
-    <w:p>
-      <w:pPr>
-        <w:pStyle w:val="FirstParagraph"/>
+        <w:rPr>
+          <w:rStyle w:val="KeywordTok"/>
+        </w:rPr>
+        <w:t xml:space="preserve">histogram</w:t>
+      </w:r>
+      <w:r>
+        <w:rPr>
+          <w:rStyle w:val="NormalTok"/>
+        </w:rPr>
+        <w:t xml:space="preserve"> body_mass_g, </w:t>
+      </w:r>
+      <w:r>
+        <w:rPr>
+          <w:rStyle w:val="BaseNTok"/>
+        </w:rPr>
+        <w:t xml:space="preserve">title</w:t>
+      </w:r>
+      <w:r>
+        <w:rPr>
+          <w:rStyle w:val="NormalTok"/>
+        </w:rPr>
+        <w:t xml:space="preserve">(</w:t>
+      </w:r>
+      <w:r>
+        <w:rPr>
+          <w:rStyle w:val="StringTok"/>
+        </w:rPr>
+        <w:t xml:space="preserve">"Body Mass of Penguins"</w:t>
+      </w:r>
+      <w:r>
+        <w:rPr>
+          <w:rStyle w:val="NormalTok"/>
+        </w:rPr>
+        <w:t xml:space="preserve">) </w:t>
+      </w:r>
+      <w:r>
+        <w:rPr>
+          <w:rStyle w:val="BaseNTok"/>
+        </w:rPr>
+        <w:t xml:space="preserve">xtitle</w:t>
+      </w:r>
+      <w:r>
+        <w:rPr>
+          <w:rStyle w:val="NormalTok"/>
+        </w:rPr>
+        <w:t xml:space="preserve">(</w:t>
+      </w:r>
+      <w:r>
+        <w:rPr>
+          <w:rStyle w:val="StringTok"/>
+        </w:rPr>
+        <w:t xml:space="preserve">"Body Mass"</w:t>
+      </w:r>
+      <w:r>
+        <w:rPr>
+          <w:rStyle w:val="NormalTok"/>
+        </w:rPr>
+        <w:t xml:space="preserve">)</w:t>
+      </w:r>
+      <w:r>
+        <w:br/>
+      </w:r>
+      <w:r>
+        <w:rPr>
+          <w:rStyle w:val="NormalTok"/>
+        </w:rPr>
+        <w:t xml:space="preserve">(</w:t>
+      </w:r>
+      <w:r>
+        <w:rPr>
+          <w:rStyle w:val="BaseNTok"/>
+        </w:rPr>
+        <w:t xml:space="preserve">bin</w:t>
+      </w:r>
+      <w:r>
+        <w:rPr>
+          <w:rStyle w:val="NormalTok"/>
+        </w:rPr>
+        <w:t xml:space="preserve">=18, </w:t>
+      </w:r>
+      <w:r>
+        <w:rPr>
+          <w:rStyle w:val="BaseNTok"/>
+        </w:rPr>
+        <w:t xml:space="preserve">start</w:t>
+      </w:r>
+      <w:r>
+        <w:rPr>
+          <w:rStyle w:val="NormalTok"/>
+        </w:rPr>
+        <w:t xml:space="preserve">=2700, </w:t>
+      </w:r>
+      <w:r>
+        <w:rPr>
+          <w:rStyle w:val="KeywordTok"/>
+        </w:rPr>
+        <w:t xml:space="preserve">width</w:t>
+      </w:r>
+      <w:r>
+        <w:rPr>
+          <w:rStyle w:val="NormalTok"/>
+        </w:rPr>
+        <w:t xml:space="preserve">=200)</w:t>
+      </w:r>
+    </w:p>
+    <w:p>
+      <w:pPr>
+        <w:pStyle w:val="CaptionedFigure"/>
       </w:pPr>
       <w:r>
         <w:drawing>
           <wp:inline>
             <wp:extent cx="5943600" cy="4320997"/>
             <wp:effectExtent b="0" l="0" r="0" t="0"/>
-            <wp:docPr descr="" id="1" name="Picture"/>
+            <wp:docPr descr="histogram" title="" id="1" name="Picture"/>
             <a:graphic>
               <a:graphicData uri="http://schemas.openxmlformats.org/drawingml/2006/picture">
                 <pic:pic>
                   <pic:nvPicPr>
                     <pic:cNvPr descr="myhistogram.png" id="0" name="Picture"/>
+                    <pic:cNvPicPr>
+                      <a:picLocks noChangeArrowheads="1" noChangeAspect="1"/>
+                    </pic:cNvPicPr>
+                  </pic:nvPicPr>
+                  <pic:blipFill>
+                    <a:blip r:embed="rId24"/>
+                    <a:stretch>
+                      <a:fillRect/>
+                    </a:stretch>
+                  </pic:blipFill>
+                  <pic:spPr bwMode="auto">
+                    <a:xfrm>
+                      <a:off x="0" y="0"/>
+                      <a:ext cx="5943600" cy="4320997"/>
+                    </a:xfrm>
+                    <a:prstGeom prst="rect">
+                      <a:avLst/>
+                    </a:prstGeom>
+                    <a:noFill/>
+                    <a:ln w="9525">
+                      <a:noFill/>
+                      <a:headEnd/>
+                      <a:tailEnd/>
+                    </a:ln>
+                  </pic:spPr>
+                </pic:pic>
+              </a:graphicData>
+            </a:graphic>
+          </wp:inline>
+        </w:drawing>
+      </w:r>
+    </w:p>
+    <w:p>
+      <w:pPr>
+        <w:pStyle w:val="ImageCaption"/>
+      </w:pPr>
+      <w:r>
+        <w:t xml:space="preserve">histogram</w:t>
+      </w:r>
+    </w:p>
+    <w:bookmarkEnd w:id="25"/>
+    <w:bookmarkStart w:id="30" w:name="bar-graph-graph-bar"/>
+    <w:p>
+      <w:pPr>
+        <w:pStyle w:val="Heading1"/>
+      </w:pPr>
+      <w:r>
+        <w:t xml:space="preserve">Bar Graph:</w:t>
+      </w:r>
+      <w:r>
+        <w:t xml:space="preserve"> </w:t>
+      </w:r>
+      <w:r>
+        <w:rPr>
+          <w:rStyle w:val="VerbatimChar"/>
+        </w:rPr>
+        <w:t xml:space="preserve">graph bar</w:t>
+      </w:r>
+    </w:p>
+    <w:bookmarkStart w:id="27" w:name="X82325764eb5c72c705aef70655f097c5dfc243e"/>
+    <w:p>
+      <w:pPr>
+        <w:pStyle w:val="Heading2"/>
+      </w:pPr>
+      <w:r>
+        <w:t xml:space="preserve">Counting Up Numbers In Each Group:</w:t>
+      </w:r>
+      <w:r>
+        <w:t xml:space="preserve"> </w:t>
+      </w:r>
+      <w:r>
+        <w:rPr>
+          <w:rStyle w:val="VerbatimChar"/>
+        </w:rPr>
+        <w:t xml:space="preserve">graph bar, over(x)</w:t>
+      </w:r>
+    </w:p>
+    <w:p>
+      <w:pPr>
+        <w:pStyle w:val="SourceCode"/>
+      </w:pPr>
+      <w:r>
+        <w:rPr>
+          <w:rStyle w:val="NormalTok"/>
+        </w:rPr>
+        <w:t xml:space="preserve">. </w:t>
+      </w:r>
+      <w:r>
+        <w:rPr>
+          <w:rStyle w:val="KeywordTok"/>
+        </w:rPr>
+        <w:t xml:space="preserve">graph</w:t>
+      </w:r>
+      <w:r>
+        <w:rPr>
+          <w:rStyle w:val="NormalTok"/>
+        </w:rPr>
+        <w:t xml:space="preserve"> </w:t>
+      </w:r>
+      <w:r>
+        <w:rPr>
+          <w:rStyle w:val="BaseNTok"/>
+        </w:rPr>
+        <w:t xml:space="preserve">bar</w:t>
+      </w:r>
+      <w:r>
+        <w:rPr>
+          <w:rStyle w:val="NormalTok"/>
+        </w:rPr>
+        <w:t xml:space="preserve">, </w:t>
+      </w:r>
+      <w:r>
+        <w:rPr>
+          <w:rStyle w:val="BaseNTok"/>
+        </w:rPr>
+        <w:t xml:space="preserve">over</w:t>
+      </w:r>
+      <w:r>
+        <w:rPr>
+          <w:rStyle w:val="NormalTok"/>
+        </w:rPr>
+        <w:t xml:space="preserve">(species) </w:t>
+      </w:r>
+      <w:r>
+        <w:rPr>
+          <w:rStyle w:val="BaseNTok"/>
+        </w:rPr>
+        <w:t xml:space="preserve">title</w:t>
+      </w:r>
+      <w:r>
+        <w:rPr>
+          <w:rStyle w:val="NormalTok"/>
+        </w:rPr>
+        <w:t xml:space="preserve">(</w:t>
+      </w:r>
+      <w:r>
+        <w:rPr>
+          <w:rStyle w:val="StringTok"/>
+        </w:rPr>
+        <w:t xml:space="preserve">"Penguin Species"</w:t>
+      </w:r>
+      <w:r>
+        <w:rPr>
+          <w:rStyle w:val="NormalTok"/>
+        </w:rPr>
+        <w:t xml:space="preserve">)</w:t>
+      </w:r>
+    </w:p>
+    <w:p>
+      <w:pPr>
+        <w:pStyle w:val="CaptionedFigure"/>
+      </w:pPr>
+      <w:r>
+        <w:drawing>
+          <wp:inline>
+            <wp:extent cx="5943600" cy="4320997"/>
+            <wp:effectExtent b="0" l="0" r="0" t="0"/>
+            <wp:docPr descr="bar graph" title="" id="1" name="Picture"/>
+            <a:graphic>
+              <a:graphicData uri="http://schemas.openxmlformats.org/drawingml/2006/picture">
+                <pic:pic>
+                  <pic:nvPicPr>
+                    <pic:cNvPr descr="mybar1.png" id="0" name="Picture"/>
                     <pic:cNvPicPr>
                       <a:picLocks noChangeArrowheads="1" noChangeAspect="1"/>
                     </pic:cNvPicPr>
@@ -393,18 +749,23 @@
           </wp:inline>
         </w:drawing>
       </w:r>
-      <w:r>
-        <w:t xml:space="preserve">{width=25%}</w:t>
-      </w:r>
-    </w:p>
-    <w:p>
-      <w:pPr>
-        <w:pStyle w:val="Heading1"/>
-      </w:pPr>
-      <w:bookmarkStart w:id="27" w:name="bar-graph-graph-bar"/>
-      <w:bookmarkEnd w:id="27"/>
-      <w:r>
-        <w:t xml:space="preserve">Bar Graph:</w:t>
+    </w:p>
+    <w:p>
+      <w:pPr>
+        <w:pStyle w:val="ImageCaption"/>
+      </w:pPr>
+      <w:r>
+        <w:t xml:space="preserve">bar graph</w:t>
+      </w:r>
+    </w:p>
+    <w:bookmarkEnd w:id="27"/>
+    <w:bookmarkStart w:id="29" w:name="Xe5e6f0d2b5216717982167b4032d81ce16128e8"/>
+    <w:p>
+      <w:pPr>
+        <w:pStyle w:val="Heading2"/>
+      </w:pPr>
+      <w:r>
+        <w:t xml:space="preserve">Average Of A Continuous Variable Across Groups:</w:t>
       </w:r>
       <w:r>
         <w:t xml:space="preserve"> </w:t>
@@ -413,60 +774,101 @@
         <w:rPr>
           <w:rStyle w:val="VerbatimChar"/>
         </w:rPr>
-        <w:t xml:space="preserve">graph bar</w:t>
-      </w:r>
-    </w:p>
-    <w:p>
-      <w:pPr>
-        <w:pStyle w:val="Heading2"/>
-      </w:pPr>
-      <w:bookmarkStart w:id="28" w:name="counting-up-numbers-in-each-group-graph-bar-overx"/>
-      <w:bookmarkEnd w:id="28"/>
-      <w:r>
-        <w:t xml:space="preserve">Counting Up Numbers In Each Group:</w:t>
-      </w:r>
-      <w:r>
+        <w:t xml:space="preserve">graph bar y, over(x)</w:t>
+      </w:r>
+    </w:p>
+    <w:p>
+      <w:pPr>
+        <w:pStyle w:val="SourceCode"/>
+      </w:pPr>
+      <w:r>
+        <w:rPr>
+          <w:rStyle w:val="NormalTok"/>
+        </w:rPr>
+        <w:t xml:space="preserve">. </w:t>
+      </w:r>
+      <w:r>
+        <w:rPr>
+          <w:rStyle w:val="KeywordTok"/>
+        </w:rPr>
+        <w:t xml:space="preserve">graph</w:t>
+      </w:r>
+      <w:r>
+        <w:rPr>
+          <w:rStyle w:val="NormalTok"/>
+        </w:rPr>
         <w:t xml:space="preserve"> </w:t>
       </w:r>
       <w:r>
         <w:rPr>
-          <w:rStyle w:val="VerbatimChar"/>
-        </w:rPr>
-        <w:t xml:space="preserve">graph bar, over(x)</w:t>
-      </w:r>
-    </w:p>
-    <w:p>
-      <w:pPr>
-        <w:pStyle w:val="SourceCode"/>
-      </w:pPr>
-      <w:r>
-        <w:rPr>
-          <w:rStyle w:val="VerbatimChar"/>
-        </w:rPr>
-        <w:t xml:space="preserve">. graph bar, over(species) title("Penguin Species")</w:t>
-      </w:r>
-    </w:p>
-    <w:p>
-      <w:pPr>
-        <w:pStyle w:val="FirstParagraph"/>
+          <w:rStyle w:val="BaseNTok"/>
+        </w:rPr>
+        <w:t xml:space="preserve">bar</w:t>
+      </w:r>
+      <w:r>
+        <w:rPr>
+          <w:rStyle w:val="NormalTok"/>
+        </w:rPr>
+        <w:t xml:space="preserve"> body_mass_g, </w:t>
+      </w:r>
+      <w:r>
+        <w:rPr>
+          <w:rStyle w:val="BaseNTok"/>
+        </w:rPr>
+        <w:t xml:space="preserve">over</w:t>
+      </w:r>
+      <w:r>
+        <w:rPr>
+          <w:rStyle w:val="NormalTok"/>
+        </w:rPr>
+        <w:t xml:space="preserve">(species) </w:t>
+      </w:r>
+      <w:r>
+        <w:rPr>
+          <w:rStyle w:val="BaseNTok"/>
+        </w:rPr>
+        <w:t xml:space="preserve">title</w:t>
+      </w:r>
+      <w:r>
+        <w:rPr>
+          <w:rStyle w:val="NormalTok"/>
+        </w:rPr>
+        <w:t xml:space="preserve">(</w:t>
+      </w:r>
+      <w:r>
+        <w:rPr>
+          <w:rStyle w:val="StringTok"/>
+        </w:rPr>
+        <w:t xml:space="preserve">"Body Mass of Penguin Species"</w:t>
+      </w:r>
+      <w:r>
+        <w:rPr>
+          <w:rStyle w:val="NormalTok"/>
+        </w:rPr>
+        <w:t xml:space="preserve">)</w:t>
+      </w:r>
+    </w:p>
+    <w:p>
+      <w:pPr>
+        <w:pStyle w:val="CaptionedFigure"/>
       </w:pPr>
       <w:r>
         <w:drawing>
           <wp:inline>
             <wp:extent cx="5943600" cy="4320997"/>
             <wp:effectExtent b="0" l="0" r="0" t="0"/>
-            <wp:docPr descr="" id="1" name="Picture"/>
+            <wp:docPr descr="bar graph" title="" id="1" name="Picture"/>
             <a:graphic>
               <a:graphicData uri="http://schemas.openxmlformats.org/drawingml/2006/picture">
                 <pic:pic>
                   <pic:nvPicPr>
-                    <pic:cNvPr descr="mybar1.png" id="0" name="Picture"/>
+                    <pic:cNvPr descr="mybar2.png" id="0" name="Picture"/>
                     <pic:cNvPicPr>
                       <a:picLocks noChangeArrowheads="1" noChangeAspect="1"/>
                     </pic:cNvPicPr>
                   </pic:nvPicPr>
                   <pic:blipFill>
-                    <a:blip r:embed="rId29"/>
+                    <a:blip r:embed="rId28"/>
                     <a:stretch>
                       <a:fillRect/>
                     </a:stretch>
@@ -492,18 +894,24 @@
           </wp:inline>
         </w:drawing>
       </w:r>
-      <w:r>
-        <w:t xml:space="preserve">{width=30%}</w:t>
-      </w:r>
-    </w:p>
-    <w:p>
-      <w:pPr>
-        <w:pStyle w:val="Heading2"/>
-      </w:pPr>
-      <w:bookmarkStart w:id="30" w:name="average-of-a-continuous-variable-across-groups-graph-bar-y-overx"/>
-      <w:bookmarkEnd w:id="30"/>
-      <w:r>
-        <w:t xml:space="preserve">Average Of A Continuous Variable Across Groups:</w:t>
+    </w:p>
+    <w:p>
+      <w:pPr>
+        <w:pStyle w:val="ImageCaption"/>
+      </w:pPr>
+      <w:r>
+        <w:t xml:space="preserve">bar graph</w:t>
+      </w:r>
+    </w:p>
+    <w:bookmarkEnd w:id="29"/>
+    <w:bookmarkEnd w:id="30"/>
+    <w:bookmarkStart w:id="32" w:name="scatterplot-twoway-scatter-y-x"/>
+    <w:p>
+      <w:pPr>
+        <w:pStyle w:val="Heading1"/>
+      </w:pPr>
+      <w:r>
+        <w:t xml:space="preserve">Scatterplot:</w:t>
       </w:r>
       <w:r>
         <w:t xml:space="preserve"> </w:t>
@@ -512,7 +920,7 @@
         <w:rPr>
           <w:rStyle w:val="VerbatimChar"/>
         </w:rPr>
-        <w:t xml:space="preserve">graph bar y, over(x)</w:t>
+        <w:t xml:space="preserve">twoway scatter y x</w:t>
       </w:r>
     </w:p>
     <w:p>
@@ -521,26 +929,167 @@
       </w:pPr>
       <w:r>
         <w:rPr>
-          <w:rStyle w:val="VerbatimChar"/>
-        </w:rPr>
-        <w:t xml:space="preserve">. graph bar body_mass_g, over(species) title("Body Mass of Penguin Species")</w:t>
-      </w:r>
-    </w:p>
-    <w:p>
-      <w:pPr>
-        <w:pStyle w:val="FirstParagraph"/>
+          <w:rStyle w:val="NormalTok"/>
+        </w:rPr>
+        <w:t xml:space="preserve">. </w:t>
+      </w:r>
+      <w:r>
+        <w:rPr>
+          <w:rStyle w:val="KeywordTok"/>
+        </w:rPr>
+        <w:t xml:space="preserve">twoway</w:t>
+      </w:r>
+      <w:r>
+        <w:rPr>
+          <w:rStyle w:val="NormalTok"/>
+        </w:rPr>
+        <w:t xml:space="preserve"> </w:t>
+      </w:r>
+      <w:r>
+        <w:rPr>
+          <w:rStyle w:val="KeywordTok"/>
+        </w:rPr>
+        <w:t xml:space="preserve">scatter</w:t>
+      </w:r>
+      <w:r>
+        <w:rPr>
+          <w:rStyle w:val="NormalTok"/>
+        </w:rPr>
+        <w:t xml:space="preserve"> culmen_length_mm body_mass_g, </w:t>
+      </w:r>
+      <w:r>
+        <w:rPr>
+          <w:rStyle w:val="CommentTok"/>
+        </w:rPr>
+        <w:t xml:space="preserve">///</w:t>
+      </w:r>
+      <w:r>
+        <w:br/>
+      </w:r>
+      <w:r>
+        <w:rPr>
+          <w:rStyle w:val="NormalTok"/>
+        </w:rPr>
+        <w:t xml:space="preserve">&gt; </w:t>
+      </w:r>
+      <w:r>
+        <w:rPr>
+          <w:rStyle w:val="BaseNTok"/>
+        </w:rPr>
+        <w:t xml:space="preserve">title</w:t>
+      </w:r>
+      <w:r>
+        <w:rPr>
+          <w:rStyle w:val="NormalTok"/>
+        </w:rPr>
+        <w:t xml:space="preserve">(</w:t>
+      </w:r>
+      <w:r>
+        <w:rPr>
+          <w:rStyle w:val="StringTok"/>
+        </w:rPr>
+        <w:t xml:space="preserve">"Penguin Culmen Length by Body Mass"</w:t>
+      </w:r>
+      <w:r>
+        <w:rPr>
+          <w:rStyle w:val="NormalTok"/>
+        </w:rPr>
+        <w:t xml:space="preserve">) </w:t>
+      </w:r>
+      <w:r>
+        <w:rPr>
+          <w:rStyle w:val="CommentTok"/>
+        </w:rPr>
+        <w:t xml:space="preserve">/// </w:t>
+      </w:r>
+      <w:r>
+        <w:br/>
+      </w:r>
+      <w:r>
+        <w:rPr>
+          <w:rStyle w:val="NormalTok"/>
+        </w:rPr>
+        <w:t xml:space="preserve">&gt; </w:t>
+      </w:r>
+      <w:r>
+        <w:rPr>
+          <w:rStyle w:val="BaseNTok"/>
+        </w:rPr>
+        <w:t xml:space="preserve">xtitle</w:t>
+      </w:r>
+      <w:r>
+        <w:rPr>
+          <w:rStyle w:val="NormalTok"/>
+        </w:rPr>
+        <w:t xml:space="preserve">(</w:t>
+      </w:r>
+      <w:r>
+        <w:rPr>
+          <w:rStyle w:val="StringTok"/>
+        </w:rPr>
+        <w:t xml:space="preserve">"Body Mass"</w:t>
+      </w:r>
+      <w:r>
+        <w:rPr>
+          <w:rStyle w:val="NormalTok"/>
+        </w:rPr>
+        <w:t xml:space="preserve">) </w:t>
+      </w:r>
+      <w:r>
+        <w:rPr>
+          <w:rStyle w:val="CommentTok"/>
+        </w:rPr>
+        <w:t xml:space="preserve">///</w:t>
+      </w:r>
+      <w:r>
+        <w:br/>
+      </w:r>
+      <w:r>
+        <w:rPr>
+          <w:rStyle w:val="NormalTok"/>
+        </w:rPr>
+        <w:t xml:space="preserve">&gt; </w:t>
+      </w:r>
+      <w:r>
+        <w:rPr>
+          <w:rStyle w:val="BaseNTok"/>
+        </w:rPr>
+        <w:t xml:space="preserve">ytitle</w:t>
+      </w:r>
+      <w:r>
+        <w:rPr>
+          <w:rStyle w:val="NormalTok"/>
+        </w:rPr>
+        <w:t xml:space="preserve">(</w:t>
+      </w:r>
+      <w:r>
+        <w:rPr>
+          <w:rStyle w:val="StringTok"/>
+        </w:rPr>
+        <w:t xml:space="preserve">"Culmen Length"</w:t>
+      </w:r>
+      <w:r>
+        <w:rPr>
+          <w:rStyle w:val="NormalTok"/>
+        </w:rPr>
+        <w:t xml:space="preserve">)</w:t>
+      </w:r>
+    </w:p>
+    <w:p>
+      <w:pPr>
+        <w:pStyle w:val="CaptionedFigure"/>
       </w:pPr>
       <w:r>
         <w:drawing>
           <wp:inline>
             <wp:extent cx="5943600" cy="4320997"/>
             <wp:effectExtent b="0" l="0" r="0" t="0"/>
-            <wp:docPr descr="" id="1" name="Picture"/>
+            <wp:docPr descr="scatterplot" title="" id="1" name="Picture"/>
             <a:graphic>
               <a:graphicData uri="http://schemas.openxmlformats.org/drawingml/2006/picture">
                 <pic:pic>
                   <pic:nvPicPr>
-                    <pic:cNvPr descr="mybar2.png" id="0" name="Picture"/>
+                    <pic:cNvPr descr="myscatter.png" id="0" name="Picture"/>
                     <pic:cNvPicPr>
                       <a:picLocks noChangeArrowheads="1" noChangeAspect="1"/>
                     </pic:cNvPicPr>
@@ -572,18 +1121,23 @@
           </wp:inline>
         </w:drawing>
       </w:r>
-      <w:r>
-        <w:t xml:space="preserve">{width=30%}</w:t>
-      </w:r>
-    </w:p>
+    </w:p>
+    <w:p>
+      <w:pPr>
+        <w:pStyle w:val="ImageCaption"/>
+      </w:pPr>
+      <w:r>
+        <w:t xml:space="preserve">scatterplot</w:t>
+      </w:r>
+    </w:p>
+    <w:bookmarkEnd w:id="32"/>
+    <w:bookmarkStart w:id="34" w:name="linear-fit-twoway-lfit-y-x"/>
     <w:p>
       <w:pPr>
         <w:pStyle w:val="Heading1"/>
       </w:pPr>
-      <w:bookmarkStart w:id="32" w:name="scatterplot-twoway-scatter-y-x"/>
-      <w:bookmarkEnd w:id="32"/>
-      <w:r>
-        <w:t xml:space="preserve">Scatterplot:</w:t>
+      <w:r>
+        <w:t xml:space="preserve">Linear Fit:</w:t>
       </w:r>
       <w:r>
         <w:t xml:space="preserve"> </w:t>
@@ -592,7 +1146,7 @@
         <w:rPr>
           <w:rStyle w:val="VerbatimChar"/>
         </w:rPr>
-        <w:t xml:space="preserve">twoway scatter y x</w:t>
+        <w:t xml:space="preserve">twoway lfit y x</w:t>
       </w:r>
     </w:p>
     <w:p>
@@ -601,26 +1155,167 @@
       </w:pPr>
       <w:r>
         <w:rPr>
-          <w:rStyle w:val="VerbatimChar"/>
-        </w:rPr>
-        <w:t xml:space="preserve">. twoway scatter culmen_length_mm body_mass_g, title("Penguin Culmen Length by Body Mass") xtitle("Body Mass") ytitle("Culmen Length")</w:t>
-      </w:r>
-    </w:p>
-    <w:p>
-      <w:pPr>
-        <w:pStyle w:val="FirstParagraph"/>
+          <w:rStyle w:val="NormalTok"/>
+        </w:rPr>
+        <w:t xml:space="preserve">. </w:t>
+      </w:r>
+      <w:r>
+        <w:rPr>
+          <w:rStyle w:val="KeywordTok"/>
+        </w:rPr>
+        <w:t xml:space="preserve">twoway</w:t>
+      </w:r>
+      <w:r>
+        <w:rPr>
+          <w:rStyle w:val="NormalTok"/>
+        </w:rPr>
+        <w:t xml:space="preserve"> </w:t>
+      </w:r>
+      <w:r>
+        <w:rPr>
+          <w:rStyle w:val="KeywordTok"/>
+        </w:rPr>
+        <w:t xml:space="preserve">lfit</w:t>
+      </w:r>
+      <w:r>
+        <w:rPr>
+          <w:rStyle w:val="NormalTok"/>
+        </w:rPr>
+        <w:t xml:space="preserve"> culmen_length_mm body_mass_g, </w:t>
+      </w:r>
+      <w:r>
+        <w:rPr>
+          <w:rStyle w:val="CommentTok"/>
+        </w:rPr>
+        <w:t xml:space="preserve">///</w:t>
+      </w:r>
+      <w:r>
+        <w:br/>
+      </w:r>
+      <w:r>
+        <w:rPr>
+          <w:rStyle w:val="NormalTok"/>
+        </w:rPr>
+        <w:t xml:space="preserve">&gt; </w:t>
+      </w:r>
+      <w:r>
+        <w:rPr>
+          <w:rStyle w:val="BaseNTok"/>
+        </w:rPr>
+        <w:t xml:space="preserve">title</w:t>
+      </w:r>
+      <w:r>
+        <w:rPr>
+          <w:rStyle w:val="NormalTok"/>
+        </w:rPr>
+        <w:t xml:space="preserve">(</w:t>
+      </w:r>
+      <w:r>
+        <w:rPr>
+          <w:rStyle w:val="StringTok"/>
+        </w:rPr>
+        <w:t xml:space="preserve">"Penguin Culmen Length by Body Mass"</w:t>
+      </w:r>
+      <w:r>
+        <w:rPr>
+          <w:rStyle w:val="NormalTok"/>
+        </w:rPr>
+        <w:t xml:space="preserve">) </w:t>
+      </w:r>
+      <w:r>
+        <w:rPr>
+          <w:rStyle w:val="CommentTok"/>
+        </w:rPr>
+        <w:t xml:space="preserve">/// </w:t>
+      </w:r>
+      <w:r>
+        <w:br/>
+      </w:r>
+      <w:r>
+        <w:rPr>
+          <w:rStyle w:val="NormalTok"/>
+        </w:rPr>
+        <w:t xml:space="preserve">&gt; </w:t>
+      </w:r>
+      <w:r>
+        <w:rPr>
+          <w:rStyle w:val="BaseNTok"/>
+        </w:rPr>
+        <w:t xml:space="preserve">xtitle</w:t>
+      </w:r>
+      <w:r>
+        <w:rPr>
+          <w:rStyle w:val="NormalTok"/>
+        </w:rPr>
+        <w:t xml:space="preserve">(</w:t>
+      </w:r>
+      <w:r>
+        <w:rPr>
+          <w:rStyle w:val="StringTok"/>
+        </w:rPr>
+        <w:t xml:space="preserve">"Body Mass"</w:t>
+      </w:r>
+      <w:r>
+        <w:rPr>
+          <w:rStyle w:val="NormalTok"/>
+        </w:rPr>
+        <w:t xml:space="preserve">) </w:t>
+      </w:r>
+      <w:r>
+        <w:rPr>
+          <w:rStyle w:val="CommentTok"/>
+        </w:rPr>
+        <w:t xml:space="preserve">///</w:t>
+      </w:r>
+      <w:r>
+        <w:br/>
+      </w:r>
+      <w:r>
+        <w:rPr>
+          <w:rStyle w:val="NormalTok"/>
+        </w:rPr>
+        <w:t xml:space="preserve">&gt; </w:t>
+      </w:r>
+      <w:r>
+        <w:rPr>
+          <w:rStyle w:val="BaseNTok"/>
+        </w:rPr>
+        <w:t xml:space="preserve">ytitle</w:t>
+      </w:r>
+      <w:r>
+        <w:rPr>
+          <w:rStyle w:val="NormalTok"/>
+        </w:rPr>
+        <w:t xml:space="preserve">(</w:t>
+      </w:r>
+      <w:r>
+        <w:rPr>
+          <w:rStyle w:val="StringTok"/>
+        </w:rPr>
+        <w:t xml:space="preserve">"Culmen Length"</w:t>
+      </w:r>
+      <w:r>
+        <w:rPr>
+          <w:rStyle w:val="NormalTok"/>
+        </w:rPr>
+        <w:t xml:space="preserve">)</w:t>
+      </w:r>
+    </w:p>
+    <w:p>
+      <w:pPr>
+        <w:pStyle w:val="CaptionedFigure"/>
       </w:pPr>
       <w:r>
         <w:drawing>
           <wp:inline>
             <wp:extent cx="5943600" cy="4320997"/>
             <wp:effectExtent b="0" l="0" r="0" t="0"/>
-            <wp:docPr descr="" id="1" name="Picture"/>
+            <wp:docPr descr="scatterplot" title="" id="1" name="Picture"/>
             <a:graphic>
               <a:graphicData uri="http://schemas.openxmlformats.org/drawingml/2006/picture">
                 <pic:pic>
                   <pic:nvPicPr>
-                    <pic:cNvPr descr="myscatter.png" id="0" name="Picture"/>
+                    <pic:cNvPr descr="mylinear.png" id="0" name="Picture"/>
                     <pic:cNvPicPr>
                       <a:picLocks noChangeArrowheads="1" noChangeAspect="1"/>
                     </pic:cNvPicPr>
@@ -652,93 +1347,19 @@
           </wp:inline>
         </w:drawing>
       </w:r>
-      <w:r>
-        <w:t xml:space="preserve">{width=30%}</w:t>
-      </w:r>
-    </w:p>
-    <w:p>
-      <w:pPr>
-        <w:pStyle w:val="Heading1"/>
-      </w:pPr>
-      <w:bookmarkStart w:id="34" w:name="linear-fit-twoway-lfit-y-x"/>
-      <w:bookmarkEnd w:id="34"/>
-      <w:r>
-        <w:t xml:space="preserve">Linear Fit:</w:t>
-      </w:r>
-      <w:r>
-        <w:t xml:space="preserve"> </w:t>
-      </w:r>
-      <w:r>
-        <w:rPr>
-          <w:rStyle w:val="VerbatimChar"/>
-        </w:rPr>
-        <w:t xml:space="preserve">twoway lfit y x</w:t>
-      </w:r>
-    </w:p>
-    <w:p>
-      <w:pPr>
-        <w:pStyle w:val="SourceCode"/>
-      </w:pPr>
-      <w:r>
-        <w:rPr>
-          <w:rStyle w:val="VerbatimChar"/>
-        </w:rPr>
-        <w:t xml:space="preserve">. twoway lfit culmen_length_mm body_mass_g, title("Penguin Culmen Length by Body Mass") xtitle("Body Mass") ytitle("Culmen Length")</w:t>
-      </w:r>
-    </w:p>
-    <w:p>
-      <w:pPr>
-        <w:pStyle w:val="FirstParagraph"/>
-      </w:pPr>
-      <w:r>
-        <w:drawing>
-          <wp:inline>
-            <wp:extent cx="5943600" cy="4320997"/>
-            <wp:effectExtent b="0" l="0" r="0" t="0"/>
-            <wp:docPr descr="" id="1" name="Picture"/>
-            <a:graphic>
-              <a:graphicData uri="http://schemas.openxmlformats.org/drawingml/2006/picture">
-                <pic:pic>
-                  <pic:nvPicPr>
-                    <pic:cNvPr descr="mylinear.png" id="0" name="Picture"/>
-                    <pic:cNvPicPr>
-                      <a:picLocks noChangeArrowheads="1" noChangeAspect="1"/>
-                    </pic:cNvPicPr>
-                  </pic:nvPicPr>
-                  <pic:blipFill>
-                    <a:blip r:embed="rId35"/>
-                    <a:stretch>
-                      <a:fillRect/>
-                    </a:stretch>
-                  </pic:blipFill>
-                  <pic:spPr bwMode="auto">
-                    <a:xfrm>
-                      <a:off x="0" y="0"/>
-                      <a:ext cx="5943600" cy="4320997"/>
-                    </a:xfrm>
-                    <a:prstGeom prst="rect">
-                      <a:avLst/>
-                    </a:prstGeom>
-                    <a:noFill/>
-                    <a:ln w="9525">
-                      <a:noFill/>
-                      <a:headEnd/>
-                      <a:tailEnd/>
-                    </a:ln>
-                  </pic:spPr>
-                </pic:pic>
-              </a:graphicData>
-            </a:graphic>
-          </wp:inline>
-        </w:drawing>
-      </w:r>
-      <w:r>
-        <w:t xml:space="preserve">{width=30%}</w:t>
-      </w:r>
-    </w:p>
+    </w:p>
+    <w:p>
+      <w:pPr>
+        <w:pStyle w:val="ImageCaption"/>
+      </w:pPr>
+      <w:r>
+        <w:t xml:space="preserve">scatterplot</w:t>
+      </w:r>
+    </w:p>
+    <w:bookmarkEnd w:id="34"/>
     <w:sectPr>
-      <w:pgSz w:w="12240" w:h="15840"/>
-      <w:pgMar w:top="1440" w:right="1440" w:bottom="1440" w:left="1440" w:header="720" w:footer="720" w:gutter="0"/>
+      <w:pgSz w:h="15840" w:w="12240"/>
+      <w:pgMar w:bottom="1440" w:footer="720" w:gutter="0" w:header="720" w:left="1440" w:right="1440" w:top="1440"/>
       <w:cols w:space="720"/>
       <w:docGrid w:linePitch="360"/>
     </w:sectPr>
@@ -746,6 +1367,10 @@
 </w:document>
 </file>
 
+<file path=word/comments.xml><?xml version="1.0" encoding="utf-8"?>
+<w:comments xmlns:w="http://schemas.openxmlformats.org/wordprocessingml/2006/main" xmlns:m="http://schemas.openxmlformats.org/officeDocument/2006/math" xmlns:r="http://schemas.openxmlformats.org/officeDocument/2006/relationships" xmlns:o="urn:schemas-microsoft-com:office:office" xmlns:v="urn:schemas-microsoft-com:vml" xmlns:w10="urn:schemas-microsoft-com:office:word" xmlns:a="http://schemas.openxmlformats.org/drawingml/2006/main" xmlns:pic="http://schemas.openxmlformats.org/drawingml/2006/picture" xmlns:wp="http://schemas.openxmlformats.org/drawingml/2006/wordprocessingDrawing"/>
+</file>
+
 <file path=word/footnotes.xml><?xml version="1.0" encoding="utf-8"?>
 <w:footnotes xmlns:w="http://schemas.openxmlformats.org/wordprocessingml/2006/main" xmlns:m="http://schemas.openxmlformats.org/officeDocument/2006/math" xmlns:r="http://schemas.openxmlformats.org/officeDocument/2006/relationships" xmlns:o="urn:schemas-microsoft-com:office:office" xmlns:v="urn:schemas-microsoft-com:vml" xmlns:w10="urn:schemas-microsoft-com:office:word" xmlns:a="http://schemas.openxmlformats.org/drawingml/2006/main" xmlns:pic="http://schemas.openxmlformats.org/drawingml/2006/picture" xmlns:wp="http://schemas.openxmlformats.org/drawingml/2006/wordprocessingDrawing">
   <w:footnote w:type="continuationSeparator" w:id="0">
@@ -766,8 +1391,8 @@
 </file>
 
 <file path=word/numbering.xml><?xml version="1.0" encoding="utf-8"?>
-<w:numbering xmlns:wpc="http://schemas.microsoft.com/office/word/2010/wordprocessingCanvas" xmlns:cx="http://schemas.microsoft.com/office/drawing/2014/chartex" xmlns:cx1="http://schemas.microsoft.com/office/drawing/2015/9/8/chartex" xmlns:mc="http://schemas.openxmlformats.org/markup-compatibility/2006" xmlns:o="urn:schemas-microsoft-com:office:office" xmlns:r="http://schemas.openxmlformats.org/officeDocument/2006/relationships" xmlns:m="http://schemas.openxmlformats.org/officeDocument/2006/math" xmlns:v="urn:schemas-microsoft-com:vml" xmlns:wp14="http://schemas.microsoft.com/office/word/2010/wordprocessingDrawing" xmlns:wp="http://schemas.openxmlformats.org/drawingml/2006/wordprocessingDrawing" xmlns:w10="urn:schemas-microsoft-com:office:word" xmlns:w="http://schemas.openxmlformats.org/wordprocessingml/2006/main" xmlns:w14="http://schemas.microsoft.com/office/word/2010/wordml" xmlns:w15="http://schemas.microsoft.com/office/word/2012/wordml" xmlns:w16se="http://schemas.microsoft.com/office/word/2015/wordml/symex" xmlns:wpg="http://schemas.microsoft.com/office/word/2010/wordprocessingGroup" xmlns:wpi="http://schemas.microsoft.com/office/word/2010/wordprocessingInk" xmlns:wne="http://schemas.microsoft.com/office/word/2006/wordml" xmlns:wps="http://schemas.microsoft.com/office/word/2010/wordprocessingShape" mc:Ignorable="w14 w15 w16se wp14">
-  <w:abstractNum w:abstractNumId="0" w15:restartNumberingAfterBreak="0">
+<w:numbering xmlns:cx="http://schemas.microsoft.com/office/drawing/2014/chartex" xmlns:cx1="http://schemas.microsoft.com/office/drawing/2015/9/8/chartex" xmlns:m="http://schemas.openxmlformats.org/officeDocument/2006/math" xmlns:mc="http://schemas.openxmlformats.org/markup-compatibility/2006" xmlns:o="urn:schemas-microsoft-com:office:office" xmlns:r="http://schemas.openxmlformats.org/officeDocument/2006/relationships" xmlns:v="urn:schemas-microsoft-com:vml" xmlns:w="http://schemas.openxmlformats.org/wordprocessingml/2006/main" xmlns:w10="urn:schemas-microsoft-com:office:word" xmlns:w14="http://schemas.microsoft.com/office/word/2010/wordml" xmlns:w15="http://schemas.microsoft.com/office/word/2012/wordml" xmlns:w16se="http://schemas.microsoft.com/office/word/2015/wordml/symex" xmlns:wne="http://schemas.microsoft.com/office/word/2006/wordml" xmlns:wp="http://schemas.openxmlformats.org/drawingml/2006/wordprocessingDrawing" xmlns:wp14="http://schemas.microsoft.com/office/word/2010/wordprocessingDrawing" xmlns:wpc="http://schemas.microsoft.com/office/word/2010/wordprocessingCanvas" xmlns:wpg="http://schemas.microsoft.com/office/word/2010/wordprocessingGroup" xmlns:wpi="http://schemas.microsoft.com/office/word/2010/wordprocessingInk" xmlns:wps="http://schemas.microsoft.com/office/word/2010/wordprocessingShape" mc:Ignorable="w14 w15 w16se wp14">
+  <w:abstractNum w15:restartNumberingAfterBreak="0" w:abstractNumId="0">
     <w:nsid w:val="FFFFFF7C"/>
     <w:multiLevelType w:val="singleLevel"/>
     <w:tmpl w:val="87B0E19C"/>
@@ -778,13 +1403,13 @@
       <w:lvlJc w:val="left"/>
       <w:pPr>
         <w:tabs>
-          <w:tab w:val="num" w:pos="1800"/>
+          <w:tab w:pos="1800" w:val="num"/>
         </w:tabs>
-        <w:ind w:left="1800" w:hanging="360"/>
+        <w:ind w:hanging="360" w:left="1800"/>
       </w:pPr>
     </w:lvl>
   </w:abstractNum>
-  <w:abstractNum w:abstractNumId="1" w15:restartNumberingAfterBreak="0">
+  <w:abstractNum w15:restartNumberingAfterBreak="0" w:abstractNumId="1">
     <w:nsid w:val="FFFFFF7D"/>
     <w:multiLevelType w:val="singleLevel"/>
     <w:tmpl w:val="379016AE"/>
@@ -795,13 +1420,13 @@
       <w:lvlJc w:val="left"/>
       <w:pPr>
         <w:tabs>
-          <w:tab w:val="num" w:pos="1440"/>
+          <w:tab w:pos="1440" w:val="num"/>
         </w:tabs>
-        <w:ind w:left="1440" w:hanging="360"/>
+        <w:ind w:hanging="360" w:left="1440"/>
       </w:pPr>
     </w:lvl>
   </w:abstractNum>
-  <w:abstractNum w:abstractNumId="2" w15:restartNumberingAfterBreak="0">
+  <w:abstractNum w15:restartNumberingAfterBreak="0" w:abstractNumId="2">
     <w:nsid w:val="FFFFFF7E"/>
     <w:multiLevelType w:val="singleLevel"/>
     <w:tmpl w:val="DFAA4294"/>
@@ -812,13 +1437,13 @@
       <w:lvlJc w:val="left"/>
       <w:pPr>
         <w:tabs>
-          <w:tab w:val="num" w:pos="1080"/>
+          <w:tab w:pos="1080" w:val="num"/>
         </w:tabs>
-        <w:ind w:left="1080" w:hanging="360"/>
+        <w:ind w:hanging="360" w:left="1080"/>
       </w:pPr>
     </w:lvl>
   </w:abstractNum>
-  <w:abstractNum w:abstractNumId="3" w15:restartNumberingAfterBreak="0">
+  <w:abstractNum w15:restartNumberingAfterBreak="0" w:abstractNumId="3">
     <w:nsid w:val="FFFFFF7F"/>
     <w:multiLevelType w:val="singleLevel"/>
     <w:tmpl w:val="A9A0F594"/>
@@ -829,13 +1454,13 @@
       <w:lvlJc w:val="left"/>
       <w:pPr>
         <w:tabs>
-          <w:tab w:val="num" w:pos="720"/>
+          <w:tab w:pos="720" w:val="num"/>
         </w:tabs>
-        <w:ind w:left="720" w:hanging="360"/>
+        <w:ind w:hanging="360" w:left="720"/>
       </w:pPr>
     </w:lvl>
   </w:abstractNum>
-  <w:abstractNum w:abstractNumId="4" w15:restartNumberingAfterBreak="0">
+  <w:abstractNum w15:restartNumberingAfterBreak="0" w:abstractNumId="4">
     <w:nsid w:val="FFFFFF80"/>
     <w:multiLevelType w:val="singleLevel"/>
     <w:tmpl w:val="FA7C1ECA"/>
@@ -846,16 +1471,16 @@
       <w:lvlJc w:val="left"/>
       <w:pPr>
         <w:tabs>
-          <w:tab w:val="num" w:pos="1800"/>
+          <w:tab w:pos="1800" w:val="num"/>
         </w:tabs>
-        <w:ind w:left="1800" w:hanging="360"/>
+        <w:ind w:hanging="360" w:left="1800"/>
       </w:pPr>
       <w:rPr>
         <w:rFonts w:ascii="Symbol" w:hAnsi="Symbol" w:hint="default"/>
       </w:rPr>
     </w:lvl>
   </w:abstractNum>
-  <w:abstractNum w:abstractNumId="5" w15:restartNumberingAfterBreak="0">
+  <w:abstractNum w15:restartNumberingAfterBreak="0" w:abstractNumId="5">
     <w:nsid w:val="FFFFFF81"/>
     <w:multiLevelType w:val="singleLevel"/>
     <w:tmpl w:val="10A022AC"/>
@@ -866,16 +1491,16 @@
       <w:lvlJc w:val="left"/>
       <w:pPr>
         <w:tabs>
-          <w:tab w:val="num" w:pos="1440"/>
+          <w:tab w:pos="1440" w:val="num"/>
         </w:tabs>
-        <w:ind w:left="1440" w:hanging="360"/>
+        <w:ind w:hanging="360" w:left="1440"/>
       </w:pPr>
       <w:rPr>
         <w:rFonts w:ascii="Symbol" w:hAnsi="Symbol" w:hint="default"/>
       </w:rPr>
     </w:lvl>
   </w:abstractNum>
-  <w:abstractNum w:abstractNumId="6" w15:restartNumberingAfterBreak="0">
+  <w:abstractNum w15:restartNumberingAfterBreak="0" w:abstractNumId="6">
     <w:nsid w:val="FFFFFF82"/>
     <w:multiLevelType w:val="singleLevel"/>
     <w:tmpl w:val="1F041D4C"/>
@@ -886,16 +1511,16 @@
       <w:lvlJc w:val="left"/>
       <w:pPr>
         <w:tabs>
-          <w:tab w:val="num" w:pos="1080"/>
+          <w:tab w:pos="1080" w:val="num"/>
         </w:tabs>
-        <w:ind w:left="1080" w:hanging="360"/>
+        <w:ind w:hanging="360" w:left="1080"/>
       </w:pPr>
       <w:rPr>
         <w:rFonts w:ascii="Symbol" w:hAnsi="Symbol" w:hint="default"/>
       </w:rPr>
     </w:lvl>
   </w:abstractNum>
-  <w:abstractNum w:abstractNumId="7" w15:restartNumberingAfterBreak="0">
+  <w:abstractNum w15:restartNumberingAfterBreak="0" w:abstractNumId="7">
     <w:nsid w:val="FFFFFF83"/>
     <w:multiLevelType w:val="singleLevel"/>
     <w:tmpl w:val="21A29210"/>
@@ -906,16 +1531,16 @@
       <w:lvlJc w:val="left"/>
       <w:pPr>
         <w:tabs>
-          <w:tab w:val="num" w:pos="720"/>
+          <w:tab w:pos="720" w:val="num"/>
         </w:tabs>
-        <w:ind w:left="720" w:hanging="360"/>
+        <w:ind w:hanging="360" w:left="720"/>
       </w:pPr>
       <w:rPr>
         <w:rFonts w:ascii="Symbol" w:hAnsi="Symbol" w:hint="default"/>
       </w:rPr>
     </w:lvl>
   </w:abstractNum>
-  <w:abstractNum w:abstractNumId="8" w15:restartNumberingAfterBreak="0">
+  <w:abstractNum w15:restartNumberingAfterBreak="0" w:abstractNumId="8">
     <w:nsid w:val="FFFFFF88"/>
     <w:multiLevelType w:val="singleLevel"/>
     <w:tmpl w:val="AA46C56E"/>
@@ -926,13 +1551,13 @@
       <w:lvlJc w:val="left"/>
       <w:pPr>
         <w:tabs>
-          <w:tab w:val="num" w:pos="360"/>
+          <w:tab w:pos="360" w:val="num"/>
         </w:tabs>
-        <w:ind w:left="360" w:hanging="360"/>
+        <w:ind w:hanging="360" w:left="360"/>
       </w:pPr>
     </w:lvl>
   </w:abstractNum>
-  <w:abstractNum w:abstractNumId="9" w15:restartNumberingAfterBreak="0">
+  <w:abstractNum w15:restartNumberingAfterBreak="0" w:abstractNumId="9">
     <w:nsid w:val="FFFFFF89"/>
     <w:multiLevelType w:val="singleLevel"/>
     <w:tmpl w:val="ED94D7F4"/>
@@ -943,9 +1568,9 @@
       <w:lvlJc w:val="left"/>
       <w:pPr>
         <w:tabs>
-          <w:tab w:val="num" w:pos="360"/>
+          <w:tab w:pos="360" w:val="num"/>
         </w:tabs>
-        <w:ind w:left="360" w:hanging="360"/>
+        <w:ind w:hanging="360" w:left="360"/>
       </w:pPr>
       <w:rPr>
         <w:rFonts w:ascii="Symbol" w:hAnsi="Symbol" w:hint="default"/>
@@ -953,17 +1578,14 @@
     </w:lvl>
   </w:abstractNum>
   <w:abstractNum w:abstractNumId="990">
-    <w:nsid w:val="b3f1481e"/>
+    <w:nsid w:val="A990"/>
     <w:multiLevelType w:val="multilevel"/>
     <w:lvl w:ilvl="0">
       <w:numFmt w:val="bullet"/>
       <w:lvlText w:val=" "/>
       <w:lvlJc w:val="left"/>
       <w:pPr>
-        <w:tabs>
-          <w:tab w:val="num" w:pos="0"/>
-        </w:tabs>
-        <w:ind w:left="480" w:hanging="480"/>
+        <w:ind w:left="720" w:hanging="480"/>
       </w:pPr>
     </w:lvl>
     <w:lvl w:ilvl="1">
@@ -971,10 +1593,7 @@
       <w:lvlText w:val=" "/>
       <w:lvlJc w:val="left"/>
       <w:pPr>
-        <w:tabs>
-          <w:tab w:val="num" w:pos="720"/>
-        </w:tabs>
-        <w:ind w:left="1200" w:hanging="480"/>
+        <w:ind w:left="1440" w:hanging="480"/>
       </w:pPr>
     </w:lvl>
     <w:lvl w:ilvl="2">
@@ -982,10 +1601,7 @@
       <w:lvlText w:val=" "/>
       <w:lvlJc w:val="left"/>
       <w:pPr>
-        <w:tabs>
-          <w:tab w:val="num" w:pos="1440"/>
-        </w:tabs>
-        <w:ind w:left="1920" w:hanging="480"/>
+        <w:ind w:left="2160" w:hanging="480"/>
       </w:pPr>
     </w:lvl>
     <w:lvl w:ilvl="3">
@@ -993,10 +1609,7 @@
       <w:lvlText w:val=" "/>
       <w:lvlJc w:val="left"/>
       <w:pPr>
-        <w:tabs>
-          <w:tab w:val="num" w:pos="2160"/>
-        </w:tabs>
-        <w:ind w:left="2640" w:hanging="480"/>
+        <w:ind w:left="2880" w:hanging="480"/>
       </w:pPr>
     </w:lvl>
     <w:lvl w:ilvl="4">
@@ -1004,10 +1617,7 @@
       <w:lvlText w:val=" "/>
       <w:lvlJc w:val="left"/>
       <w:pPr>
-        <w:tabs>
-          <w:tab w:val="num" w:pos="2880"/>
-        </w:tabs>
-        <w:ind w:left="3360" w:hanging="480"/>
+        <w:ind w:left="3600" w:hanging="480"/>
       </w:pPr>
     </w:lvl>
     <w:lvl w:ilvl="5">
@@ -1015,10 +1625,7 @@
       <w:lvlText w:val=" "/>
       <w:lvlJc w:val="left"/>
       <w:pPr>
-        <w:tabs>
-          <w:tab w:val="num" w:pos="3600"/>
-        </w:tabs>
-        <w:ind w:left="4080" w:hanging="480"/>
+        <w:ind w:left="4320" w:hanging="480"/>
       </w:pPr>
     </w:lvl>
     <w:lvl w:ilvl="6">
@@ -1026,10 +1633,23 @@
       <w:lvlText w:val=" "/>
       <w:lvlJc w:val="left"/>
       <w:pPr>
-        <w:tabs>
-          <w:tab w:val="num" w:pos="4320"/>
-        </w:tabs>
-        <w:ind w:left="4800" w:hanging="480"/>
+        <w:ind w:left="5040" w:hanging="480"/>
+      </w:pPr>
+    </w:lvl>
+    <w:lvl w:ilvl="7">
+      <w:numFmt w:val="bullet"/>
+      <w:lvlText w:val=" "/>
+      <w:lvlJc w:val="left"/>
+      <w:pPr>
+        <w:ind w:left="5760" w:hanging="480"/>
+      </w:pPr>
+    </w:lvl>
+    <w:lvl w:ilvl="8">
+      <w:numFmt w:val="bullet"/>
+      <w:lvlText w:val=" "/>
+      <w:lvlJc w:val="left"/>
+      <w:pPr>
+        <w:ind w:left="6480" w:hanging="480"/>
       </w:pPr>
     </w:lvl>
   </w:abstractNum>
@@ -1074,10 +1694,10 @@
   <w:docDefaults>
     <w:rPrDefault>
       <w:rPr>
-        <w:rFonts w:asciiTheme="minorHAnsi" w:eastAsiaTheme="minorHAnsi" w:hAnsiTheme="minorHAnsi" w:cstheme="minorBidi"/>
+        <w:rFonts w:asciiTheme="minorHAnsi" w:cstheme="minorBidi" w:eastAsiaTheme="minorHAnsi" w:hAnsiTheme="minorHAnsi"/>
         <w:sz w:val="24"/>
         <w:szCs w:val="24"/>
-        <w:lang w:val="en-US" w:eastAsia="en-US" w:bidi="ar-SA"/>
+        <w:lang w:bidi="ar-SA" w:eastAsia="en-US" w:val="en-US"/>
       </w:rPr>
     </w:rPrDefault>
     <w:pPrDefault>
@@ -1086,7 +1706,7 @@
       </w:pPr>
     </w:pPrDefault>
   </w:docDefaults>
-  <w:latentStyles w:defLockedState="0" w:defUIPriority="0" w:defSemiHidden="0" w:defUnhideWhenUsed="0" w:defQFormat="0" w:count="371">
+  <w:latentStyles w:count="371" w:defLockedState="0" w:defQFormat="0" w:defSemiHidden="0" w:defUIPriority="0" w:defUnhideWhenUsed="0">
     <w:lsdException w:name="index 1" w:semiHidden="1" w:unhideWhenUsed="1"/>
     <w:lsdException w:name="index 7" w:semiHidden="1" w:unhideWhenUsed="1"/>
     <w:lsdException w:name="index 8" w:semiHidden="1" w:unhideWhenUsed="1"/>
@@ -1415,11 +2035,11 @@
     <w:lsdException w:name="List Table 6 Colorful Accent 6" w:uiPriority="51"/>
     <w:lsdException w:name="List Table 7 Colorful Accent 6" w:uiPriority="52"/>
   </w:latentStyles>
-  <w:style w:type="paragraph" w:default="1" w:styleId="Normal">
+  <w:style w:default="1" w:styleId="Normal" w:type="paragraph">
     <w:name w:val="Normal"/>
     <w:qFormat/>
   </w:style>
-  <w:style w:type="paragraph" w:styleId="Heading1">
+  <w:style w:styleId="Heading1" w:type="paragraph">
     <w:name w:val="heading 1"/>
     <w:basedOn w:val="Normal"/>
     <w:next w:val="BodyText"/>
@@ -1428,19 +2048,19 @@
     <w:pPr>
       <w:keepNext/>
       <w:keepLines/>
-      <w:spacing w:before="480" w:after="0"/>
+      <w:spacing w:after="0" w:before="480"/>
       <w:outlineLvl w:val="0"/>
     </w:pPr>
     <w:rPr>
-      <w:rFonts w:asciiTheme="majorHAnsi" w:eastAsiaTheme="majorEastAsia" w:hAnsiTheme="majorHAnsi" w:cstheme="majorBidi"/>
+      <w:rFonts w:asciiTheme="majorHAnsi" w:cstheme="majorBidi" w:eastAsiaTheme="majorEastAsia" w:hAnsiTheme="majorHAnsi"/>
       <w:b/>
       <w:bCs/>
-      <w:color w:val="345A8A" w:themeColor="accent1" w:themeShade="B5"/>
+      <w:color w:themeColor="accent1" w:themeShade="B5" w:val="345A8A"/>
       <w:sz w:val="32"/>
       <w:szCs w:val="32"/>
     </w:rPr>
   </w:style>
-  <w:style w:type="paragraph" w:styleId="Heading2">
+  <w:style w:styleId="Heading2" w:type="paragraph">
     <w:name w:val="heading 2"/>
     <w:basedOn w:val="Normal"/>
     <w:next w:val="BodyText"/>
@@ -1450,19 +2070,19 @@
     <w:pPr>
       <w:keepNext/>
       <w:keepLines/>
-      <w:spacing w:before="200" w:after="0"/>
+      <w:spacing w:after="0" w:before="200"/>
       <w:outlineLvl w:val="1"/>
     </w:pPr>
     <w:rPr>
-      <w:rFonts w:asciiTheme="majorHAnsi" w:eastAsiaTheme="majorEastAsia" w:hAnsiTheme="majorHAnsi" w:cstheme="majorBidi"/>
+      <w:rFonts w:asciiTheme="majorHAnsi" w:cstheme="majorBidi" w:eastAsiaTheme="majorEastAsia" w:hAnsiTheme="majorHAnsi"/>
       <w:b/>
       <w:bCs/>
-      <w:color w:val="4F81BD" w:themeColor="accent1"/>
+      <w:color w:themeColor="accent1" w:val="4F81BD"/>
       <w:sz w:val="32"/>
       <w:szCs w:val="32"/>
     </w:rPr>
   </w:style>
-  <w:style w:type="paragraph" w:styleId="Heading3">
+  <w:style w:styleId="Heading3" w:type="paragraph">
     <w:name w:val="heading 3"/>
     <w:basedOn w:val="Normal"/>
     <w:next w:val="BodyText"/>
@@ -1472,19 +2092,19 @@
     <w:pPr>
       <w:keepNext/>
       <w:keepLines/>
-      <w:spacing w:before="200" w:after="0"/>
+      <w:spacing w:after="0" w:before="200"/>
       <w:outlineLvl w:val="2"/>
     </w:pPr>
     <w:rPr>
-      <w:rFonts w:asciiTheme="majorHAnsi" w:eastAsiaTheme="majorEastAsia" w:hAnsiTheme="majorHAnsi" w:cstheme="majorBidi"/>
+      <w:rFonts w:asciiTheme="majorHAnsi" w:cstheme="majorBidi" w:eastAsiaTheme="majorEastAsia" w:hAnsiTheme="majorHAnsi"/>
       <w:b/>
       <w:bCs/>
-      <w:color w:val="4F81BD" w:themeColor="accent1"/>
+      <w:color w:themeColor="accent1" w:val="4F81BD"/>
       <w:sz w:val="28"/>
       <w:szCs w:val="28"/>
     </w:rPr>
   </w:style>
-  <w:style w:type="paragraph" w:styleId="Heading4">
+  <w:style w:styleId="Heading4" w:type="paragraph">
     <w:name w:val="heading 4"/>
     <w:basedOn w:val="Normal"/>
     <w:next w:val="BodyText"/>
@@ -1494,17 +2114,17 @@
     <w:pPr>
       <w:keepNext/>
       <w:keepLines/>
-      <w:spacing w:before="200" w:after="0"/>
+      <w:spacing w:after="0" w:before="200"/>
       <w:outlineLvl w:val="3"/>
     </w:pPr>
     <w:rPr>
-      <w:rFonts w:asciiTheme="majorHAnsi" w:eastAsiaTheme="majorEastAsia" w:hAnsiTheme="majorHAnsi" w:cstheme="majorBidi"/>
+      <w:rFonts w:asciiTheme="majorHAnsi" w:cstheme="majorBidi" w:eastAsiaTheme="majorEastAsia" w:hAnsiTheme="majorHAnsi"/>
       <w:b/>
       <w:bCs/>
-      <w:color w:val="4F81BD" w:themeColor="accent1"/>
-    </w:rPr>
-  </w:style>
-  <w:style w:type="paragraph" w:styleId="Heading5">
+      <w:color w:themeColor="accent1" w:val="4F81BD"/>
+    </w:rPr>
+  </w:style>
+  <w:style w:styleId="Heading5" w:type="paragraph">
     <w:name w:val="heading 5"/>
     <w:basedOn w:val="Normal"/>
     <w:next w:val="BodyText"/>
@@ -1514,17 +2134,17 @@
     <w:pPr>
       <w:keepNext/>
       <w:keepLines/>
-      <w:spacing w:before="200" w:after="0"/>
+      <w:spacing w:after="0" w:before="200"/>
       <w:outlineLvl w:val="4"/>
     </w:pPr>
     <w:rPr>
-      <w:rFonts w:asciiTheme="majorHAnsi" w:eastAsiaTheme="majorEastAsia" w:hAnsiTheme="majorHAnsi" w:cstheme="majorBidi"/>
+      <w:rFonts w:asciiTheme="majorHAnsi" w:cstheme="majorBidi" w:eastAsiaTheme="majorEastAsia" w:hAnsiTheme="majorHAnsi"/>
       <w:i/>
       <w:iCs/>
-      <w:color w:val="4F81BD" w:themeColor="accent1"/>
-    </w:rPr>
-  </w:style>
-  <w:style w:type="paragraph" w:styleId="Heading6">
+      <w:color w:themeColor="accent1" w:val="4F81BD"/>
+    </w:rPr>
+  </w:style>
+  <w:style w:styleId="Heading6" w:type="paragraph">
     <w:name w:val="heading 6"/>
     <w:basedOn w:val="Normal"/>
     <w:next w:val="BodyText"/>
@@ -1534,15 +2154,15 @@
     <w:pPr>
       <w:keepNext/>
       <w:keepLines/>
-      <w:spacing w:before="200" w:after="0"/>
+      <w:spacing w:after="0" w:before="200"/>
       <w:outlineLvl w:val="5"/>
     </w:pPr>
     <w:rPr>
-      <w:rFonts w:asciiTheme="majorHAnsi" w:eastAsiaTheme="majorEastAsia" w:hAnsiTheme="majorHAnsi" w:cstheme="majorBidi"/>
-      <w:color w:val="4F81BD" w:themeColor="accent1"/>
-    </w:rPr>
-  </w:style>
-  <w:style w:type="paragraph" w:styleId="Heading7">
+      <w:rFonts w:asciiTheme="majorHAnsi" w:cstheme="majorBidi" w:eastAsiaTheme="majorEastAsia" w:hAnsiTheme="majorHAnsi"/>
+      <w:color w:themeColor="accent1" w:val="4F81BD"/>
+    </w:rPr>
+  </w:style>
+  <w:style w:styleId="Heading7" w:type="paragraph">
     <w:name w:val="heading 7"/>
     <w:basedOn w:val="Normal"/>
     <w:next w:val="BodyText"/>
@@ -1552,15 +2172,15 @@
     <w:pPr>
       <w:keepNext/>
       <w:keepLines/>
-      <w:spacing w:before="200" w:after="0"/>
+      <w:spacing w:after="0" w:before="200"/>
       <w:outlineLvl w:val="6"/>
     </w:pPr>
     <w:rPr>
-      <w:rFonts w:asciiTheme="majorHAnsi" w:eastAsiaTheme="majorEastAsia" w:hAnsiTheme="majorHAnsi" w:cstheme="majorBidi"/>
-      <w:color w:val="4F81BD" w:themeColor="accent1"/>
-    </w:rPr>
-  </w:style>
-  <w:style w:type="paragraph" w:styleId="Heading8">
+      <w:rFonts w:asciiTheme="majorHAnsi" w:cstheme="majorBidi" w:eastAsiaTheme="majorEastAsia" w:hAnsiTheme="majorHAnsi"/>
+      <w:color w:themeColor="accent1" w:val="4F81BD"/>
+    </w:rPr>
+  </w:style>
+  <w:style w:styleId="Heading8" w:type="paragraph">
     <w:name w:val="heading 8"/>
     <w:basedOn w:val="Normal"/>
     <w:next w:val="BodyText"/>
@@ -1570,15 +2190,15 @@
     <w:pPr>
       <w:keepNext/>
       <w:keepLines/>
-      <w:spacing w:before="200" w:after="0"/>
+      <w:spacing w:after="0" w:before="200"/>
       <w:outlineLvl w:val="7"/>
     </w:pPr>
     <w:rPr>
-      <w:rFonts w:asciiTheme="majorHAnsi" w:eastAsiaTheme="majorEastAsia" w:hAnsiTheme="majorHAnsi" w:cstheme="majorBidi"/>
-      <w:color w:val="4F81BD" w:themeColor="accent1"/>
-    </w:rPr>
-  </w:style>
-  <w:style w:type="paragraph" w:styleId="Heading9">
+      <w:rFonts w:asciiTheme="majorHAnsi" w:cstheme="majorBidi" w:eastAsiaTheme="majorEastAsia" w:hAnsiTheme="majorHAnsi"/>
+      <w:color w:themeColor="accent1" w:val="4F81BD"/>
+    </w:rPr>
+  </w:style>
+  <w:style w:styleId="Heading9" w:type="paragraph">
     <w:name w:val="heading 9"/>
     <w:basedOn w:val="Normal"/>
     <w:next w:val="BodyText"/>
@@ -1588,65 +2208,65 @@
     <w:pPr>
       <w:keepNext/>
       <w:keepLines/>
-      <w:spacing w:before="200" w:after="0"/>
+      <w:spacing w:after="0" w:before="200"/>
       <w:outlineLvl w:val="8"/>
     </w:pPr>
     <w:rPr>
-      <w:rFonts w:asciiTheme="majorHAnsi" w:eastAsiaTheme="majorEastAsia" w:hAnsiTheme="majorHAnsi" w:cstheme="majorBidi"/>
-      <w:color w:val="4F81BD" w:themeColor="accent1"/>
-    </w:rPr>
-  </w:style>
-  <w:style w:type="character" w:default="1" w:styleId="DefaultParagraphFont">
+      <w:rFonts w:asciiTheme="majorHAnsi" w:cstheme="majorBidi" w:eastAsiaTheme="majorEastAsia" w:hAnsiTheme="majorHAnsi"/>
+      <w:color w:themeColor="accent1" w:val="4F81BD"/>
+    </w:rPr>
+  </w:style>
+  <w:style w:default="1" w:styleId="DefaultParagraphFont" w:type="character">
     <w:name w:val="Default Paragraph Font"/>
     <w:uiPriority w:val="1"/>
     <w:semiHidden/>
     <w:unhideWhenUsed/>
   </w:style>
-  <w:style w:type="table" w:default="1" w:styleId="TableNormal">
+  <w:style w:default="1" w:styleId="TableNormal" w:type="table">
     <w:name w:val="Normal Table"/>
     <w:uiPriority w:val="99"/>
     <w:semiHidden/>
     <w:unhideWhenUsed/>
     <w:tblPr>
-      <w:tblInd w:w="0" w:type="dxa"/>
+      <w:tblInd w:type="dxa" w:w="0"/>
       <w:tblCellMar>
-        <w:top w:w="0" w:type="dxa"/>
-        <w:left w:w="108" w:type="dxa"/>
-        <w:bottom w:w="0" w:type="dxa"/>
-        <w:right w:w="108" w:type="dxa"/>
+        <w:top w:type="dxa" w:w="0"/>
+        <w:left w:type="dxa" w:w="108"/>
+        <w:bottom w:type="dxa" w:w="0"/>
+        <w:right w:type="dxa" w:w="108"/>
       </w:tblCellMar>
     </w:tblPr>
   </w:style>
-  <w:style w:type="numbering" w:default="1" w:styleId="NoList">
+  <w:style w:default="1" w:styleId="NoList" w:type="numbering">
     <w:name w:val="No List"/>
     <w:uiPriority w:val="99"/>
     <w:semiHidden/>
     <w:unhideWhenUsed/>
   </w:style>
-  <w:style w:type="paragraph" w:styleId="BodyText">
+  <w:style w:styleId="BodyText" w:type="paragraph">
     <w:name w:val="Body Text"/>
     <w:basedOn w:val="Normal"/>
     <w:link w:val="BodyTextChar"/>
     <w:qFormat/>
     <w:pPr>
-      <w:spacing w:before="180" w:after="180"/>
+      <w:spacing w:after="180" w:before="180"/>
     </w:pPr>
   </w:style>
-  <w:style w:type="paragraph" w:customStyle="1" w:styleId="FirstParagraph">
+  <w:style w:customStyle="1" w:styleId="FirstParagraph" w:type="paragraph">
     <w:name w:val="First Paragraph"/>
     <w:basedOn w:val="BodyText"/>
     <w:next w:val="BodyText"/>
     <w:qFormat/>
   </w:style>
-  <w:style w:type="paragraph" w:customStyle="1" w:styleId="Compact">
+  <w:style w:customStyle="1" w:styleId="Compact" w:type="paragraph">
     <w:name w:val="Compact"/>
     <w:basedOn w:val="BodyText"/>
     <w:qFormat/>
     <w:pPr>
-      <w:spacing w:before="36" w:after="36"/>
+      <w:spacing w:after="36" w:before="36"/>
     </w:pPr>
   </w:style>
-  <w:style w:type="paragraph" w:styleId="Title">
+  <w:style w:styleId="Title" w:type="paragraph">
     <w:name w:val="Title"/>
     <w:basedOn w:val="Normal"/>
     <w:next w:val="BodyText"/>
@@ -1654,19 +2274,19 @@
     <w:pPr>
       <w:keepNext/>
       <w:keepLines/>
-      <w:spacing w:before="480" w:after="240"/>
+      <w:spacing w:after="240" w:before="480"/>
       <w:jc w:val="center"/>
     </w:pPr>
     <w:rPr>
-      <w:rFonts w:asciiTheme="majorHAnsi" w:eastAsiaTheme="majorEastAsia" w:hAnsiTheme="majorHAnsi" w:cstheme="majorBidi"/>
+      <w:rFonts w:asciiTheme="majorHAnsi" w:cstheme="majorBidi" w:eastAsiaTheme="majorEastAsia" w:hAnsiTheme="majorHAnsi"/>
       <w:b/>
       <w:bCs/>
-      <w:color w:val="345A8A" w:themeColor="accent1" w:themeShade="B5"/>
+      <w:color w:themeColor="accent1" w:themeShade="B5" w:val="345A8A"/>
       <w:sz w:val="36"/>
       <w:szCs w:val="36"/>
     </w:rPr>
   </w:style>
-  <w:style w:type="paragraph" w:styleId="Subtitle">
+  <w:style w:styleId="Subtitle" w:type="paragraph">
     <w:name w:val="Subtitle"/>
     <w:basedOn w:val="Title"/>
     <w:next w:val="BodyText"/>
@@ -1679,7 +2299,7 @@
       <w:szCs w:val="30"/>
     </w:rPr>
   </w:style>
-  <w:style w:type="paragraph" w:customStyle="1" w:styleId="Author">
+  <w:style w:customStyle="1" w:styleId="Author" w:type="paragraph">
     <w:name w:val="Author"/>
     <w:next w:val="BodyText"/>
     <w:qFormat/>
@@ -1689,7 +2309,7 @@
       <w:jc w:val="center"/>
     </w:pPr>
   </w:style>
-  <w:style w:type="paragraph" w:styleId="Date">
+  <w:style w:styleId="Date" w:type="paragraph">
     <w:name w:val="Date"/>
     <w:next w:val="BodyText"/>
     <w:qFormat/>
@@ -1699,7 +2319,7 @@
       <w:jc w:val="center"/>
     </w:pPr>
   </w:style>
-  <w:style w:type="paragraph" w:customStyle="1" w:styleId="Abstract">
+  <w:style w:customStyle="1" w:styleId="Abstract" w:type="paragraph">
     <w:name w:val="Abstract"/>
     <w:basedOn w:val="Normal"/>
     <w:next w:val="BodyText"/>
@@ -1707,19 +2327,19 @@
     <w:pPr>
       <w:keepNext/>
       <w:keepLines/>
-      <w:spacing w:before="300" w:after="300"/>
+      <w:spacing w:after="300" w:before="300"/>
     </w:pPr>
     <w:rPr>
       <w:sz w:val="20"/>
       <w:szCs w:val="20"/>
     </w:rPr>
   </w:style>
-  <w:style w:type="paragraph" w:styleId="Bibliography">
+  <w:style w:styleId="Bibliography" w:type="paragraph">
     <w:name w:val="Bibliography"/>
     <w:basedOn w:val="Normal"/>
     <w:qFormat/>
   </w:style>
-  <w:style w:type="paragraph" w:styleId="BlockText">
+  <w:style w:styleId="BlockText" w:type="paragraph">
     <w:name w:val="Block Text"/>
     <w:basedOn w:val="BodyText"/>
     <w:next w:val="BodyText"/>
@@ -1727,38 +2347,38 @@
     <w:unhideWhenUsed/>
     <w:qFormat/>
     <w:pPr>
-      <w:spacing w:before="100" w:after="100"/>
+      <w:spacing w:after="100" w:before="100"/>
     </w:pPr>
     <w:rPr>
-      <w:rFonts w:asciiTheme="majorHAnsi" w:eastAsiaTheme="majorEastAsia" w:hAnsiTheme="majorHAnsi" w:cstheme="majorBidi"/>
+      <w:rFonts w:asciiTheme="majorHAnsi" w:cstheme="majorBidi" w:eastAsiaTheme="majorEastAsia" w:hAnsiTheme="majorHAnsi"/>
       <w:bCs/>
       <w:sz w:val="20"/>
       <w:szCs w:val="20"/>
     </w:rPr>
   </w:style>
-  <w:style w:type="paragraph" w:styleId="FootnoteText">
+  <w:style w:styleId="FootnoteText" w:type="paragraph">
     <w:name w:val="footnote text"/>
     <w:basedOn w:val="Normal"/>
     <w:uiPriority w:val="9"/>
     <w:unhideWhenUsed/>
     <w:qFormat/>
   </w:style>
-  <w:style w:type="table" w:customStyle="1" w:styleId="Table">
+  <w:style w:customStyle="1" w:styleId="Table" w:type="table">
     <w:name w:val="Table"/>
     <w:semiHidden/>
     <w:unhideWhenUsed/>
     <w:qFormat/>
     <w:tblPr>
-      <w:tblInd w:w="0" w:type="dxa"/>
+      <w:tblInd w:type="dxa" w:w="0"/>
       <w:tblCellMar>
-        <w:top w:w="0" w:type="dxa"/>
-        <w:left w:w="108" w:type="dxa"/>
-        <w:bottom w:w="0" w:type="dxa"/>
-        <w:right w:w="108" w:type="dxa"/>
+        <w:top w:type="dxa" w:w="0"/>
+        <w:left w:type="dxa" w:w="108"/>
+        <w:bottom w:type="dxa" w:w="0"/>
+        <w:right w:type="dxa" w:w="108"/>
       </w:tblCellMar>
     </w:tblPr>
   </w:style>
-  <w:style w:type="paragraph" w:customStyle="1" w:styleId="DefinitionTerm">
+  <w:style w:customStyle="1" w:styleId="DefinitionTerm" w:type="paragraph">
     <w:name w:val="Definition Term"/>
     <w:basedOn w:val="Normal"/>
     <w:next w:val="Definition"/>
@@ -1771,11 +2391,11 @@
       <w:b/>
     </w:rPr>
   </w:style>
-  <w:style w:type="paragraph" w:customStyle="1" w:styleId="Definition">
+  <w:style w:customStyle="1" w:styleId="Definition" w:type="paragraph">
     <w:name w:val="Definition"/>
     <w:basedOn w:val="Normal"/>
   </w:style>
-  <w:style w:type="paragraph" w:styleId="Caption">
+  <w:style w:styleId="Caption" w:type="paragraph">
     <w:name w:val="caption"/>
     <w:basedOn w:val="Normal"/>
     <w:link w:val="CaptionChar"/>
@@ -1788,22 +2408,22 @@
       <w:i/>
     </w:rPr>
   </w:style>
-  <w:style w:type="paragraph" w:customStyle="1" w:styleId="TableCaption">
+  <w:style w:customStyle="1" w:styleId="TableCaption" w:type="paragraph">
     <w:name w:val="Table Caption"/>
     <w:basedOn w:val="Caption"/>
     <w:pPr>
       <w:keepNext/>
     </w:pPr>
   </w:style>
-  <w:style w:type="paragraph" w:customStyle="1" w:styleId="ImageCaption">
+  <w:style w:customStyle="1" w:styleId="ImageCaption" w:type="paragraph">
     <w:name w:val="Image Caption"/>
     <w:basedOn w:val="Caption"/>
   </w:style>
-  <w:style w:type="paragraph" w:customStyle="1" w:styleId="Figure">
+  <w:style w:customStyle="1" w:styleId="Figure" w:type="paragraph">
     <w:name w:val="Figure"/>
     <w:basedOn w:val="Normal"/>
   </w:style>
-  <w:style w:type="paragraph" w:customStyle="1" w:styleId="CaptionedFigure">
+  <w:style w:customStyle="1" w:styleId="CaptionedFigure" w:type="paragraph">
     <w:name w:val="Captioned Figure"/>
     <w:basedOn w:val="Figure"/>
     <w:rsid w:val="004331FF"/>
@@ -1812,7 +2432,7 @@
       <w:jc w:val="center"/>
     </w:pPr>
   </w:style>
-  <w:style w:type="character" w:customStyle="1" w:styleId="CaptionChar">
+  <w:style w:customStyle="1" w:styleId="CaptionChar" w:type="character">
     <w:name w:val="Caption Char"/>
     <w:basedOn w:val="DefaultParagraphFont"/>
     <w:link w:val="Caption"/>
@@ -1821,7 +2441,7 @@
       <w:i/>
     </w:rPr>
   </w:style>
-  <w:style w:type="character" w:customStyle="1" w:styleId="VerbatimChar">
+  <w:style w:customStyle="1" w:styleId="VerbatimChar" w:type="character">
     <w:name w:val="Verbatim Char"/>
     <w:basedOn w:val="BodyTextChar"/>
     <w:rsid w:val="004331FF"/>
@@ -1831,7 +2451,7 @@
       <w:sz w:val="21"/>
     </w:rPr>
   </w:style>
-  <w:style w:type="character" w:styleId="FootnoteReference">
+  <w:style w:styleId="FootnoteReference" w:type="character">
     <w:name w:val="footnote reference"/>
     <w:basedOn w:val="CaptionChar"/>
     <w:rPr>
@@ -1839,15 +2459,15 @@
       <w:vertAlign w:val="superscript"/>
     </w:rPr>
   </w:style>
-  <w:style w:type="character" w:styleId="Hyperlink">
+  <w:style w:styleId="Hyperlink" w:type="character">
     <w:name w:val="Hyperlink"/>
     <w:basedOn w:val="CaptionChar"/>
     <w:rPr>
       <w:i/>
-      <w:color w:val="4F81BD" w:themeColor="accent1"/>
-    </w:rPr>
-  </w:style>
-  <w:style w:type="paragraph" w:styleId="TOCHeading">
+      <w:color w:themeColor="accent1" w:val="4F81BD"/>
+    </w:rPr>
+  </w:style>
+  <w:style w:styleId="TOCHeading" w:type="paragraph">
     <w:name w:val="TOC Heading"/>
     <w:basedOn w:val="Heading1"/>
     <w:next w:val="BodyText"/>
@@ -1861,10 +2481,10 @@
     <w:rPr>
       <w:b w:val="0"/>
       <w:bCs w:val="0"/>
-      <w:color w:val="365F91" w:themeColor="accent1" w:themeShade="BF"/>
-    </w:rPr>
-  </w:style>
-  <w:style w:type="character" w:customStyle="1" w:styleId="Underline">
+      <w:color w:themeColor="accent1" w:themeShade="BF" w:val="365F91"/>
+    </w:rPr>
+  </w:style>
+  <w:style w:customStyle="1" w:styleId="Underline" w:type="character">
     <w:name w:val="Underline"/>
     <w:basedOn w:val="DefaultParagraphFont"/>
     <w:uiPriority w:val="1"/>
@@ -1874,13 +2494,13 @@
       <w:u w:val="single"/>
     </w:rPr>
   </w:style>
-  <w:style w:type="character" w:customStyle="1" w:styleId="BodyTextChar">
+  <w:style w:customStyle="1" w:styleId="BodyTextChar" w:type="character">
     <w:name w:val="Body Text Char"/>
     <w:basedOn w:val="DefaultParagraphFont"/>
     <w:link w:val="BodyText"/>
     <w:rsid w:val="004331FF"/>
   </w:style>
-  <w:style w:type="character" w:customStyle="1" w:styleId="Highlight">
+  <w:style w:customStyle="1" w:styleId="Highlight" w:type="character">
     <w:name w:val="Highlight"/>
     <w:basedOn w:val="Underline"/>
     <w:uiPriority w:val="1"/>
@@ -1888,8 +2508,8 @@
     <w:rsid w:val="00813E47"/>
     <w:rPr>
       <w:u w:val="none"/>
-      <w:bdr w:val="none" w:sz="0" w:space="0" w:color="auto"/>
-      <w:shd w:val="clear" w:color="auto" w:fill="FFFF00"/>
+      <w:bdr w:color="auto" w:space="0" w:sz="0" w:val="none"/>
+      <w:shd w:color="auto" w:fill="FFFF00" w:val="clear"/>
     </w:rPr>
   </w:style>
   <w:style w:type="paragraph" w:customStyle="1" w:styleId="SourceCode">
@@ -1898,7 +2518,6 @@
     <w:link w:val="VerbatimChar"/>
     <w:pPr>
       <w:wordWrap w:val="off"/>
-      <w:noProof/>
     </w:pPr>
   </w:style>
   <w:style w:type="character" w:customStyle="1" w:styleId="KeywordTok">

</xml_diff>